<commit_message>
Changed the structure and implemented the classes
</commit_message>
<xml_diff>
--- a/Project folder/Project Report.docx
+++ b/Project folder/Project Report.docx
@@ -1263,231 +1263,56 @@
           <w:szCs w:val="28"/>
         </w:rPr>
       </w:pPr>
-    </w:p>
-    <w:p>
-      <w:pPr>
-        <w:rPr>
-          <w:rFonts w:ascii="Times New Roman" w:eastAsia="Times New Roman" w:hAnsi="Times New Roman" w:cs="Times New Roman"/>
-          <w:sz w:val="28"/>
-          <w:szCs w:val="28"/>
-        </w:rPr>
-      </w:pPr>
-    </w:p>
-    <w:p>
-      <w:pPr>
-        <w:rPr>
-          <w:rFonts w:ascii="Times New Roman" w:eastAsia="Times New Roman" w:hAnsi="Times New Roman" w:cs="Times New Roman"/>
-          <w:sz w:val="28"/>
-          <w:szCs w:val="28"/>
-        </w:rPr>
-      </w:pPr>
-    </w:p>
-    <w:p>
-      <w:pPr>
-        <w:rPr>
-          <w:rFonts w:ascii="Times New Roman" w:eastAsia="Times New Roman" w:hAnsi="Times New Roman" w:cs="Times New Roman"/>
-          <w:sz w:val="28"/>
-          <w:szCs w:val="28"/>
-        </w:rPr>
-      </w:pPr>
-    </w:p>
-    <w:p>
-      <w:pPr>
-        <w:rPr>
-          <w:rFonts w:ascii="Times New Roman" w:eastAsia="Times New Roman" w:hAnsi="Times New Roman" w:cs="Times New Roman"/>
-          <w:sz w:val="28"/>
-          <w:szCs w:val="28"/>
-        </w:rPr>
-      </w:pPr>
-    </w:p>
-    <w:p>
-      <w:pPr>
-        <w:rPr>
-          <w:rFonts w:ascii="Times New Roman" w:eastAsia="Times New Roman" w:hAnsi="Times New Roman" w:cs="Times New Roman"/>
-          <w:sz w:val="28"/>
-          <w:szCs w:val="28"/>
-        </w:rPr>
-      </w:pPr>
-    </w:p>
-    <w:p>
-      <w:pPr>
-        <w:rPr>
-          <w:rFonts w:ascii="Times New Roman" w:eastAsia="Times New Roman" w:hAnsi="Times New Roman" w:cs="Times New Roman"/>
-          <w:sz w:val="28"/>
-          <w:szCs w:val="28"/>
-        </w:rPr>
-      </w:pPr>
-    </w:p>
-    <w:p>
-      <w:pPr>
-        <w:rPr>
-          <w:rFonts w:ascii="Times New Roman" w:eastAsia="Times New Roman" w:hAnsi="Times New Roman" w:cs="Times New Roman"/>
-          <w:sz w:val="28"/>
-          <w:szCs w:val="28"/>
-        </w:rPr>
-      </w:pPr>
-    </w:p>
-    <w:p>
-      <w:pPr>
-        <w:rPr>
-          <w:rFonts w:ascii="Times New Roman" w:eastAsia="Times New Roman" w:hAnsi="Times New Roman" w:cs="Times New Roman"/>
-          <w:sz w:val="28"/>
-          <w:szCs w:val="28"/>
-        </w:rPr>
-      </w:pPr>
-    </w:p>
-    <w:p>
-      <w:pPr>
-        <w:rPr>
-          <w:rFonts w:ascii="Times New Roman" w:eastAsia="Times New Roman" w:hAnsi="Times New Roman" w:cs="Times New Roman"/>
-          <w:sz w:val="28"/>
-          <w:szCs w:val="28"/>
-        </w:rPr>
-      </w:pPr>
-    </w:p>
-    <w:p>
-      <w:pPr>
-        <w:rPr>
-          <w:rFonts w:ascii="Times New Roman" w:eastAsia="Times New Roman" w:hAnsi="Times New Roman" w:cs="Times New Roman"/>
-          <w:sz w:val="28"/>
-          <w:szCs w:val="28"/>
-        </w:rPr>
-      </w:pPr>
-    </w:p>
-    <w:p>
-      <w:pPr>
-        <w:rPr>
-          <w:rFonts w:ascii="Times New Roman" w:eastAsia="Times New Roman" w:hAnsi="Times New Roman" w:cs="Times New Roman"/>
-          <w:sz w:val="28"/>
-          <w:szCs w:val="28"/>
-        </w:rPr>
-      </w:pPr>
-    </w:p>
-    <w:p>
-      <w:pPr>
-        <w:rPr>
-          <w:rFonts w:ascii="Times New Roman" w:eastAsia="Times New Roman" w:hAnsi="Times New Roman" w:cs="Times New Roman"/>
-          <w:sz w:val="28"/>
-          <w:szCs w:val="28"/>
-        </w:rPr>
-      </w:pPr>
-    </w:p>
-    <w:p>
-      <w:pPr>
-        <w:rPr>
-          <w:rFonts w:ascii="Times New Roman" w:eastAsia="Times New Roman" w:hAnsi="Times New Roman" w:cs="Times New Roman"/>
-          <w:sz w:val="28"/>
-          <w:szCs w:val="28"/>
-        </w:rPr>
-      </w:pPr>
-    </w:p>
-    <w:p>
-      <w:pPr>
-        <w:rPr>
-          <w:rFonts w:ascii="Times New Roman" w:eastAsia="Times New Roman" w:hAnsi="Times New Roman" w:cs="Times New Roman"/>
-          <w:sz w:val="28"/>
-          <w:szCs w:val="28"/>
-        </w:rPr>
-      </w:pPr>
-    </w:p>
-    <w:p>
-      <w:pPr>
-        <w:rPr>
-          <w:rFonts w:ascii="Times New Roman" w:eastAsia="Times New Roman" w:hAnsi="Times New Roman" w:cs="Times New Roman"/>
-          <w:sz w:val="28"/>
-          <w:szCs w:val="28"/>
-        </w:rPr>
-      </w:pPr>
-    </w:p>
-    <w:p>
-      <w:pPr>
-        <w:rPr>
-          <w:rFonts w:ascii="Times New Roman" w:eastAsia="Times New Roman" w:hAnsi="Times New Roman" w:cs="Times New Roman"/>
-          <w:sz w:val="28"/>
-          <w:szCs w:val="28"/>
-        </w:rPr>
-      </w:pPr>
-    </w:p>
-    <w:p>
-      <w:pPr>
-        <w:rPr>
-          <w:rFonts w:ascii="Times New Roman" w:eastAsia="Times New Roman" w:hAnsi="Times New Roman" w:cs="Times New Roman"/>
-          <w:sz w:val="28"/>
-          <w:szCs w:val="28"/>
-        </w:rPr>
-      </w:pPr>
-    </w:p>
-    <w:p>
-      <w:pPr>
-        <w:rPr>
-          <w:rFonts w:ascii="Times New Roman" w:eastAsia="Times New Roman" w:hAnsi="Times New Roman" w:cs="Times New Roman"/>
-          <w:sz w:val="28"/>
-          <w:szCs w:val="28"/>
-        </w:rPr>
-      </w:pPr>
-    </w:p>
-    <w:p>
-      <w:pPr>
-        <w:rPr>
-          <w:rFonts w:ascii="Times New Roman" w:eastAsia="Times New Roman" w:hAnsi="Times New Roman" w:cs="Times New Roman"/>
-          <w:sz w:val="28"/>
-          <w:szCs w:val="28"/>
-        </w:rPr>
-      </w:pPr>
-    </w:p>
-    <w:p>
-      <w:pPr>
-        <w:rPr>
-          <w:rFonts w:ascii="Times New Roman" w:eastAsia="Times New Roman" w:hAnsi="Times New Roman" w:cs="Times New Roman"/>
-          <w:sz w:val="28"/>
-          <w:szCs w:val="28"/>
-        </w:rPr>
-      </w:pPr>
-    </w:p>
-    <w:p>
-      <w:pPr>
-        <w:rPr>
-          <w:rFonts w:ascii="Times New Roman" w:eastAsia="Times New Roman" w:hAnsi="Times New Roman" w:cs="Times New Roman"/>
-          <w:sz w:val="28"/>
-          <w:szCs w:val="28"/>
-        </w:rPr>
-      </w:pPr>
-    </w:p>
-    <w:p>
-      <w:pPr>
-        <w:rPr>
-          <w:rFonts w:ascii="Times New Roman" w:eastAsia="Times New Roman" w:hAnsi="Times New Roman" w:cs="Times New Roman"/>
-          <w:sz w:val="28"/>
-          <w:szCs w:val="28"/>
-        </w:rPr>
-      </w:pPr>
-    </w:p>
-    <w:p>
-      <w:pPr>
-        <w:rPr>
-          <w:rFonts w:ascii="Times New Roman" w:eastAsia="Times New Roman" w:hAnsi="Times New Roman" w:cs="Times New Roman"/>
-          <w:sz w:val="28"/>
-          <w:szCs w:val="28"/>
-        </w:rPr>
-      </w:pPr>
-    </w:p>
-    <w:p>
-      <w:pPr>
-        <w:rPr>
-          <w:rFonts w:ascii="Times New Roman" w:eastAsia="Times New Roman" w:hAnsi="Times New Roman" w:cs="Times New Roman"/>
-          <w:sz w:val="28"/>
-          <w:szCs w:val="28"/>
-        </w:rPr>
-      </w:pPr>
-    </w:p>
-    <w:p>
-      <w:pPr>
-        <w:rPr>
-          <w:rFonts w:ascii="Times New Roman" w:eastAsia="Times New Roman" w:hAnsi="Times New Roman" w:cs="Times New Roman"/>
-          <w:sz w:val="28"/>
-          <w:szCs w:val="28"/>
-        </w:rPr>
-      </w:pPr>
+      <w:r>
+        <w:rPr>
+          <w:rFonts w:ascii="Times New Roman" w:eastAsia="Times New Roman" w:hAnsi="Times New Roman" w:cs="Times New Roman"/>
+          <w:noProof/>
+          <w:sz w:val="28"/>
+          <w:szCs w:val="28"/>
+          <w14:ligatures w14:val="standardContextual"/>
+        </w:rPr>
+        <w:drawing>
+          <wp:inline distT="0" distB="0" distL="0" distR="0" wp14:anchorId="0B61AC0B" wp14:editId="6450060E">
+            <wp:extent cx="6748145" cy="6057900"/>
+            <wp:effectExtent l="0" t="0" r="0" b="0"/>
+            <wp:docPr id="2053452444" name="Picture 1" descr="A diagram of a function&#10;&#10;Description automatically generated"/>
+            <wp:cNvGraphicFramePr>
+              <a:graphicFrameLocks xmlns:a="http://schemas.openxmlformats.org/drawingml/2006/main" noChangeAspect="1"/>
+            </wp:cNvGraphicFramePr>
+            <a:graphic xmlns:a="http://schemas.openxmlformats.org/drawingml/2006/main">
+              <a:graphicData uri="http://schemas.openxmlformats.org/drawingml/2006/picture">
+                <pic:pic xmlns:pic="http://schemas.openxmlformats.org/drawingml/2006/picture">
+                  <pic:nvPicPr>
+                    <pic:cNvPr id="2053452444" name="Picture 1" descr="A diagram of a function&#10;&#10;Description automatically generated"/>
+                    <pic:cNvPicPr/>
+                  </pic:nvPicPr>
+                  <pic:blipFill>
+                    <a:blip r:embed="rId7">
+                      <a:extLst>
+                        <a:ext uri="{28A0092B-C50C-407E-A947-70E740481C1C}">
+                          <a14:useLocalDpi xmlns:a14="http://schemas.microsoft.com/office/drawing/2010/main" val="0"/>
+                        </a:ext>
+                      </a:extLst>
+                    </a:blip>
+                    <a:stretch>
+                      <a:fillRect/>
+                    </a:stretch>
+                  </pic:blipFill>
+                  <pic:spPr>
+                    <a:xfrm>
+                      <a:off x="0" y="0"/>
+                      <a:ext cx="6766274" cy="6074175"/>
+                    </a:xfrm>
+                    <a:prstGeom prst="rect">
+                      <a:avLst/>
+                    </a:prstGeom>
+                  </pic:spPr>
+                </pic:pic>
+              </a:graphicData>
+            </a:graphic>
+          </wp:inline>
+        </w:drawing>
+      </w:r>
     </w:p>
     <w:p>
       <w:pPr>

</xml_diff>

<commit_message>
Edited the project report
</commit_message>
<xml_diff>
--- a/Project folder/Project Report.docx
+++ b/Project folder/Project Report.docx
@@ -18,7 +18,25 @@
           <w:sz w:val="36"/>
           <w:szCs w:val="36"/>
         </w:rPr>
-        <w:t xml:space="preserve">CPT-281 Team Project 2: </w:t>
+        <w:t>CPT-281 Team Project 2</w:t>
+      </w:r>
+      <w:r>
+        <w:rPr>
+          <w:rFonts w:ascii="Times New Roman" w:eastAsia="Times New Roman" w:hAnsi="Times New Roman" w:cs="Times New Roman"/>
+          <w:b/>
+          <w:sz w:val="36"/>
+          <w:szCs w:val="36"/>
+        </w:rPr>
+        <w:t>A</w:t>
+      </w:r>
+      <w:r>
+        <w:rPr>
+          <w:rFonts w:ascii="Times New Roman" w:eastAsia="Times New Roman" w:hAnsi="Times New Roman" w:cs="Times New Roman"/>
+          <w:b/>
+          <w:sz w:val="36"/>
+          <w:szCs w:val="36"/>
+        </w:rPr>
+        <w:t xml:space="preserve">: </w:t>
       </w:r>
       <w:r>
         <w:rPr>
@@ -1272,10 +1290,10 @@
           <w14:ligatures w14:val="standardContextual"/>
         </w:rPr>
         <w:drawing>
-          <wp:inline distT="0" distB="0" distL="0" distR="0" wp14:anchorId="0B61AC0B" wp14:editId="6450060E">
-            <wp:extent cx="6748145" cy="6057900"/>
+          <wp:inline distT="0" distB="0" distL="0" distR="0" wp14:anchorId="6780BAF3" wp14:editId="2DDF92F4">
+            <wp:extent cx="6821170" cy="6065520"/>
             <wp:effectExtent l="0" t="0" r="0" b="0"/>
-            <wp:docPr id="2053452444" name="Picture 1" descr="A diagram of a function&#10;&#10;Description automatically generated"/>
+            <wp:docPr id="607326620" name="Picture 1" descr="A diagram of a function&#10;&#10;Description automatically generated"/>
             <wp:cNvGraphicFramePr>
               <a:graphicFrameLocks xmlns:a="http://schemas.openxmlformats.org/drawingml/2006/main" noChangeAspect="1"/>
             </wp:cNvGraphicFramePr>
@@ -1283,7 +1301,7 @@
               <a:graphicData uri="http://schemas.openxmlformats.org/drawingml/2006/picture">
                 <pic:pic xmlns:pic="http://schemas.openxmlformats.org/drawingml/2006/picture">
                   <pic:nvPicPr>
-                    <pic:cNvPr id="2053452444" name="Picture 1" descr="A diagram of a function&#10;&#10;Description automatically generated"/>
+                    <pic:cNvPr id="607326620" name="Picture 1" descr="A diagram of a function&#10;&#10;Description automatically generated"/>
                     <pic:cNvPicPr/>
                   </pic:nvPicPr>
                   <pic:blipFill>
@@ -1301,7 +1319,7 @@
                   <pic:spPr>
                     <a:xfrm>
                       <a:off x="0" y="0"/>
-                      <a:ext cx="6766274" cy="6074175"/>
+                      <a:ext cx="6846848" cy="6088353"/>
                     </a:xfrm>
                     <a:prstGeom prst="rect">
                       <a:avLst/>

</xml_diff>

<commit_message>
Completed the team contributions page in the report
</commit_message>
<xml_diff>
--- a/Project folder/Project Report.docx
+++ b/Project folder/Project Report.docx
@@ -1290,8 +1290,8 @@
           <w14:ligatures w14:val="standardContextual"/>
         </w:rPr>
         <w:drawing>
-          <wp:inline distT="0" distB="0" distL="0" distR="0" wp14:anchorId="6780BAF3" wp14:editId="2DDF92F4">
-            <wp:extent cx="6821170" cy="6065520"/>
+          <wp:inline distT="0" distB="0" distL="0" distR="0" wp14:anchorId="6780BAF3" wp14:editId="7109A4F0">
+            <wp:extent cx="6821170" cy="6179820"/>
             <wp:effectExtent l="0" t="0" r="0" b="0"/>
             <wp:docPr id="607326620" name="Picture 1" descr="A diagram of a function&#10;&#10;Description automatically generated"/>
             <wp:cNvGraphicFramePr>
@@ -1319,7 +1319,7 @@
                   <pic:spPr>
                     <a:xfrm>
                       <a:off x="0" y="0"/>
-                      <a:ext cx="6846848" cy="6088353"/>
+                      <a:ext cx="6846854" cy="6203089"/>
                     </a:xfrm>
                     <a:prstGeom prst="rect">
                       <a:avLst/>
@@ -2084,7 +2084,27 @@
           <w:sz w:val="32"/>
           <w:szCs w:val="32"/>
         </w:rPr>
-        <w:t xml:space="preserve">Athul Jaishankar </w:t>
+        <w:t>Athul Jaishankar</w:t>
+      </w:r>
+      <w:r>
+        <w:rPr>
+          <w:rFonts w:ascii="Times New Roman" w:hAnsi="Times New Roman" w:cs="Times New Roman"/>
+          <w:b/>
+          <w:bCs/>
+          <w:sz w:val="32"/>
+          <w:szCs w:val="32"/>
+        </w:rPr>
+        <w:t>:</w:t>
+      </w:r>
+      <w:r>
+        <w:rPr>
+          <w:rFonts w:ascii="Times New Roman" w:hAnsi="Times New Roman" w:cs="Times New Roman"/>
+          <w:b/>
+          <w:bCs/>
+          <w:sz w:val="32"/>
+          <w:szCs w:val="32"/>
+        </w:rPr>
+        <w:t xml:space="preserve"> </w:t>
       </w:r>
     </w:p>
     <w:p>
@@ -2129,7 +2149,23 @@
           <w:sz w:val="28"/>
           <w:szCs w:val="28"/>
         </w:rPr>
-        <w:t xml:space="preserve"> Implemented the Expression_Parser class, responsible for parsing infix expressions and evaluating the result. Defined method for parsing and evaluating infix expressions, handling operator precedence, converting infix expressions to postfix, and evaluating postfix expressions. Also, created the handle_error method for handling exceptions.</w:t>
+        <w:t xml:space="preserve"> Implemented the Expression_Parser class, responsible for parsing infix expressions and evaluating the result. Defined method for parsing and evaluating infix expressions, handling operator precedence</w:t>
+      </w:r>
+      <w:r>
+        <w:rPr>
+          <w:rFonts w:ascii="Times New Roman" w:hAnsi="Times New Roman" w:cs="Times New Roman"/>
+          <w:sz w:val="28"/>
+          <w:szCs w:val="28"/>
+        </w:rPr>
+        <w:t xml:space="preserve">. </w:t>
+      </w:r>
+      <w:r>
+        <w:rPr>
+          <w:rFonts w:ascii="Times New Roman" w:hAnsi="Times New Roman" w:cs="Times New Roman"/>
+          <w:sz w:val="28"/>
+          <w:szCs w:val="28"/>
+        </w:rPr>
+        <w:t>Also, created the handle_error method for handling exceptions.</w:t>
       </w:r>
     </w:p>
     <w:p>
@@ -2174,7 +2210,23 @@
           <w:sz w:val="28"/>
           <w:szCs w:val="28"/>
         </w:rPr>
-        <w:t xml:space="preserve"> Implemented all methods of the Expression_Parser class. Developed algorithms for parsing infix expressions while maintaining their format for efficiency, converting infix to postfix, and evaluating. Ensured error handling by throwing exceptions and handling them. </w:t>
+        <w:t xml:space="preserve"> Implemented all methods of the Expression_Parser class. Developed algorithms for parsing infix expressions while maintaining their format for efficiency</w:t>
+      </w:r>
+      <w:r>
+        <w:rPr>
+          <w:rFonts w:ascii="Times New Roman" w:hAnsi="Times New Roman" w:cs="Times New Roman"/>
+          <w:sz w:val="28"/>
+          <w:szCs w:val="28"/>
+        </w:rPr>
+        <w:t>.</w:t>
+      </w:r>
+      <w:r>
+        <w:rPr>
+          <w:rFonts w:ascii="Times New Roman" w:hAnsi="Times New Roman" w:cs="Times New Roman"/>
+          <w:sz w:val="28"/>
+          <w:szCs w:val="28"/>
+        </w:rPr>
+        <w:t xml:space="preserve"> Ensured error handling by throwing exceptions and handling them. </w:t>
       </w:r>
     </w:p>
     <w:p>
@@ -2201,23 +2253,43 @@
           <w:sz w:val="28"/>
           <w:szCs w:val="28"/>
         </w:rPr>
-        <w:t>Operator_Precedence.h</w:t>
-      </w:r>
-      <w:r>
-        <w:rPr>
-          <w:rFonts w:ascii="Times New Roman" w:hAnsi="Times New Roman" w:cs="Times New Roman"/>
-          <w:sz w:val="28"/>
-          <w:szCs w:val="28"/>
-        </w:rPr>
-        <w:t>: Defined a</w:t>
-      </w:r>
-      <w:r>
-        <w:rPr>
-          <w:rFonts w:ascii="Times New Roman" w:hAnsi="Times New Roman" w:cs="Times New Roman"/>
-          <w:sz w:val="28"/>
-          <w:szCs w:val="28"/>
-        </w:rPr>
-        <w:t>n enum class called Operator_Precedence, specifying the precedence levels for different operators.</w:t>
+        <w:t>Convert_to_postfix</w:t>
+      </w:r>
+      <w:r>
+        <w:rPr>
+          <w:rFonts w:ascii="Times New Roman" w:hAnsi="Times New Roman" w:cs="Times New Roman"/>
+          <w:b/>
+          <w:bCs/>
+          <w:sz w:val="28"/>
+          <w:szCs w:val="28"/>
+        </w:rPr>
+        <w:t>.h</w:t>
+      </w:r>
+      <w:r>
+        <w:rPr>
+          <w:rFonts w:ascii="Times New Roman" w:hAnsi="Times New Roman" w:cs="Times New Roman"/>
+          <w:b/>
+          <w:bCs/>
+          <w:sz w:val="28"/>
+          <w:szCs w:val="28"/>
+        </w:rPr>
+        <w:t>:</w:t>
+      </w:r>
+      <w:r>
+        <w:rPr>
+          <w:rFonts w:ascii="Times New Roman" w:hAnsi="Times New Roman" w:cs="Times New Roman"/>
+          <w:sz w:val="28"/>
+          <w:szCs w:val="28"/>
+        </w:rPr>
+        <w:t xml:space="preserve"> Defined a</w:t>
+      </w:r>
+      <w:r>
+        <w:rPr>
+          <w:rFonts w:ascii="Times New Roman" w:hAnsi="Times New Roman" w:cs="Times New Roman"/>
+          <w:sz w:val="28"/>
+          <w:szCs w:val="28"/>
+        </w:rPr>
+        <w:t xml:space="preserve"> class called Convert_to_postfix with a method infix_to_postfix to convert infix expression to postfix notation.</w:t>
       </w:r>
     </w:p>
     <w:p>
@@ -2244,51 +2316,25 @@
           <w:sz w:val="28"/>
           <w:szCs w:val="28"/>
         </w:rPr>
-        <w:t>M</w:t>
-      </w:r>
-      <w:r>
-        <w:rPr>
-          <w:rFonts w:ascii="Times New Roman" w:hAnsi="Times New Roman" w:cs="Times New Roman"/>
-          <w:b/>
-          <w:bCs/>
-          <w:sz w:val="28"/>
-          <w:szCs w:val="28"/>
-        </w:rPr>
-        <w:t>ain.cpp</w:t>
-      </w:r>
-      <w:r>
-        <w:rPr>
-          <w:rFonts w:ascii="Times New Roman" w:hAnsi="Times New Roman" w:cs="Times New Roman"/>
-          <w:b/>
-          <w:bCs/>
-          <w:sz w:val="28"/>
-          <w:szCs w:val="28"/>
-        </w:rPr>
-        <w:t>:</w:t>
-      </w:r>
-      <w:r>
-        <w:rPr>
-          <w:rFonts w:ascii="Times New Roman" w:hAnsi="Times New Roman" w:cs="Times New Roman"/>
-          <w:sz w:val="28"/>
-          <w:szCs w:val="28"/>
-        </w:rPr>
-        <w:t xml:space="preserve"> Implemented the</w:t>
-      </w:r>
-      <w:r>
-        <w:rPr>
-          <w:rFonts w:ascii="Times New Roman" w:hAnsi="Times New Roman" w:cs="Times New Roman"/>
-          <w:sz w:val="28"/>
-          <w:szCs w:val="28"/>
-        </w:rPr>
-        <w:t xml:space="preserve"> logic to read infix expressions from an input file, parser and evaluate each expression using the Expression_Parser class, and display the result to the console.</w:t>
-      </w:r>
-      <w:r>
-        <w:rPr>
-          <w:rFonts w:ascii="Times New Roman" w:hAnsi="Times New Roman" w:cs="Times New Roman"/>
-          <w:sz w:val="28"/>
-          <w:szCs w:val="28"/>
-        </w:rPr>
-        <w:t xml:space="preserve"> Integrated file I/O operations for input file handling and collaborated with team members to create and execute test cases. Addressed questions regarding program design and functionality.</w:t>
+        <w:t>Convert_to_postfix.</w:t>
+      </w:r>
+      <w:r>
+        <w:rPr>
+          <w:rFonts w:ascii="Times New Roman" w:hAnsi="Times New Roman" w:cs="Times New Roman"/>
+          <w:b/>
+          <w:bCs/>
+          <w:sz w:val="28"/>
+          <w:szCs w:val="28"/>
+        </w:rPr>
+        <w:t>cpp:</w:t>
+      </w:r>
+      <w:r>
+        <w:rPr>
+          <w:rFonts w:ascii="Times New Roman" w:hAnsi="Times New Roman" w:cs="Times New Roman"/>
+          <w:sz w:val="28"/>
+          <w:szCs w:val="28"/>
+        </w:rPr>
+        <w:t xml:space="preserve"> Implemented the functionalities declared in the header file for the Convert_to_postfix class. This implementation includes the constructor and destructor for the class, as well as the infix_to_postfix method.</w:t>
       </w:r>
     </w:p>
     <w:p>
@@ -2301,19 +2347,41 @@
         <w:spacing w:line="276" w:lineRule="auto"/>
         <w:rPr>
           <w:rFonts w:ascii="Times New Roman" w:hAnsi="Times New Roman" w:cs="Times New Roman"/>
-          <w:sz w:val="28"/>
-          <w:szCs w:val="28"/>
-        </w:rPr>
-      </w:pPr>
-      <w:r>
-        <w:rPr>
-          <w:rFonts w:ascii="Times New Roman" w:hAnsi="Times New Roman" w:cs="Times New Roman"/>
-          <w:b/>
-          <w:bCs/>
-          <w:sz w:val="28"/>
-          <w:szCs w:val="28"/>
-        </w:rPr>
-        <w:t>Bug Fixes</w:t>
+          <w:b/>
+          <w:bCs/>
+          <w:sz w:val="32"/>
+          <w:szCs w:val="32"/>
+        </w:rPr>
+      </w:pPr>
+      <w:r>
+        <w:rPr>
+          <w:rFonts w:ascii="Times New Roman" w:hAnsi="Times New Roman" w:cs="Times New Roman"/>
+          <w:b/>
+          <w:bCs/>
+          <w:sz w:val="28"/>
+          <w:szCs w:val="28"/>
+        </w:rPr>
+        <w:t>Evaluate_postfix</w:t>
+      </w:r>
+      <w:r>
+        <w:rPr>
+          <w:rFonts w:ascii="Times New Roman" w:hAnsi="Times New Roman" w:cs="Times New Roman"/>
+          <w:b/>
+          <w:bCs/>
+          <w:sz w:val="28"/>
+          <w:szCs w:val="28"/>
+        </w:rPr>
+        <w:t>.</w:t>
+      </w:r>
+      <w:r>
+        <w:rPr>
+          <w:rFonts w:ascii="Times New Roman" w:hAnsi="Times New Roman" w:cs="Times New Roman"/>
+          <w:b/>
+          <w:bCs/>
+          <w:sz w:val="28"/>
+          <w:szCs w:val="28"/>
+        </w:rPr>
+        <w:t>h</w:t>
       </w:r>
       <w:r>
         <w:rPr>
@@ -2328,6 +2396,8 @@
       <w:r>
         <w:rPr>
           <w:rFonts w:ascii="Times New Roman" w:hAnsi="Times New Roman" w:cs="Times New Roman"/>
+          <w:b/>
+          <w:bCs/>
           <w:sz w:val="28"/>
           <w:szCs w:val="28"/>
         </w:rPr>
@@ -2339,7 +2409,7 @@
           <w:sz w:val="28"/>
           <w:szCs w:val="28"/>
         </w:rPr>
-        <w:t xml:space="preserve">Addressed issues related to incorrect output for expressions like ‘2 ^ 3 ^ 2’ by fixing the power function to calculate the exponents correctly. Ensured that the program generates the expected output for all test cases. </w:t>
+        <w:t>Defined a class called Evaluate_postfix with a method postfix_evaluator to evaluate postfix expression.</w:t>
       </w:r>
     </w:p>
     <w:p>
@@ -2352,25 +2422,39 @@
         <w:spacing w:line="276" w:lineRule="auto"/>
         <w:rPr>
           <w:rFonts w:ascii="Times New Roman" w:hAnsi="Times New Roman" w:cs="Times New Roman"/>
-          <w:sz w:val="28"/>
-          <w:szCs w:val="28"/>
-        </w:rPr>
-      </w:pPr>
-      <w:r>
-        <w:rPr>
-          <w:rFonts w:ascii="Times New Roman" w:hAnsi="Times New Roman" w:cs="Times New Roman"/>
-          <w:b/>
-          <w:bCs/>
-          <w:sz w:val="28"/>
-          <w:szCs w:val="28"/>
-        </w:rPr>
-        <w:t>Project Management:</w:t>
-      </w:r>
-      <w:r>
-        <w:rPr>
-          <w:rFonts w:ascii="Times New Roman" w:hAnsi="Times New Roman" w:cs="Times New Roman"/>
-          <w:sz w:val="28"/>
-          <w:szCs w:val="28"/>
+          <w:b/>
+          <w:bCs/>
+          <w:sz w:val="32"/>
+          <w:szCs w:val="32"/>
+        </w:rPr>
+      </w:pPr>
+      <w:r>
+        <w:rPr>
+          <w:rFonts w:ascii="Times New Roman" w:hAnsi="Times New Roman" w:cs="Times New Roman"/>
+          <w:b/>
+          <w:bCs/>
+          <w:sz w:val="28"/>
+          <w:szCs w:val="28"/>
+        </w:rPr>
+        <w:t>Evaluate_postfix.</w:t>
+      </w:r>
+      <w:r>
+        <w:rPr>
+          <w:rFonts w:ascii="Times New Roman" w:hAnsi="Times New Roman" w:cs="Times New Roman"/>
+          <w:b/>
+          <w:bCs/>
+          <w:sz w:val="28"/>
+          <w:szCs w:val="28"/>
+        </w:rPr>
+        <w:t>cpp:</w:t>
+      </w:r>
+      <w:r>
+        <w:rPr>
+          <w:rFonts w:ascii="Times New Roman" w:hAnsi="Times New Roman" w:cs="Times New Roman"/>
+          <w:b/>
+          <w:bCs/>
+          <w:sz w:val="32"/>
+          <w:szCs w:val="32"/>
         </w:rPr>
         <w:t xml:space="preserve"> </w:t>
       </w:r>
@@ -2380,39 +2464,63 @@
           <w:sz w:val="28"/>
           <w:szCs w:val="28"/>
         </w:rPr>
-        <w:t xml:space="preserve">Took the initiative to lead the project by designing the overall structure and goals of the infix expression parser system. </w:t>
-      </w:r>
-      <w:r>
-        <w:rPr>
-          <w:rFonts w:ascii="Times New Roman" w:hAnsi="Times New Roman" w:cs="Times New Roman"/>
-          <w:sz w:val="28"/>
-          <w:szCs w:val="28"/>
-        </w:rPr>
-        <w:t>Scheduled and organized</w:t>
-      </w:r>
-      <w:r>
-        <w:rPr>
-          <w:rFonts w:ascii="Times New Roman" w:hAnsi="Times New Roman" w:cs="Times New Roman"/>
-          <w:sz w:val="28"/>
-          <w:szCs w:val="28"/>
-        </w:rPr>
-        <w:t xml:space="preserve"> </w:t>
-      </w:r>
-      <w:r>
-        <w:rPr>
-          <w:rFonts w:ascii="Times New Roman" w:hAnsi="Times New Roman" w:cs="Times New Roman"/>
-          <w:sz w:val="28"/>
-          <w:szCs w:val="28"/>
-        </w:rPr>
-        <w:t>team meetings to facilitate communication and collaboration among team members</w:t>
-      </w:r>
-      <w:r>
-        <w:rPr>
-          <w:rFonts w:ascii="Times New Roman" w:hAnsi="Times New Roman" w:cs="Times New Roman"/>
-          <w:sz w:val="28"/>
-          <w:szCs w:val="28"/>
-        </w:rPr>
-        <w:t xml:space="preserve">, ensuring smooth progress throughout the project. </w:t>
+        <w:t xml:space="preserve">Implemented the functionalities </w:t>
+      </w:r>
+      <w:r>
+        <w:rPr>
+          <w:rFonts w:ascii="Times New Roman" w:hAnsi="Times New Roman" w:cs="Times New Roman"/>
+          <w:sz w:val="28"/>
+          <w:szCs w:val="28"/>
+        </w:rPr>
+        <w:t>specified</w:t>
+      </w:r>
+      <w:r>
+        <w:rPr>
+          <w:rFonts w:ascii="Times New Roman" w:hAnsi="Times New Roman" w:cs="Times New Roman"/>
+          <w:sz w:val="28"/>
+          <w:szCs w:val="28"/>
+        </w:rPr>
+        <w:t xml:space="preserve"> in the</w:t>
+      </w:r>
+      <w:r>
+        <w:rPr>
+          <w:rFonts w:ascii="Times New Roman" w:hAnsi="Times New Roman" w:cs="Times New Roman"/>
+          <w:sz w:val="28"/>
+          <w:szCs w:val="28"/>
+        </w:rPr>
+        <w:t xml:space="preserve"> Evaluate_postfix header file</w:t>
+      </w:r>
+      <w:r>
+        <w:rPr>
+          <w:rFonts w:ascii="Times New Roman" w:hAnsi="Times New Roman" w:cs="Times New Roman"/>
+          <w:sz w:val="28"/>
+          <w:szCs w:val="28"/>
+        </w:rPr>
+        <w:t xml:space="preserve">. This implementation includes the constructor and destructor for the class, </w:t>
+      </w:r>
+      <w:r>
+        <w:rPr>
+          <w:rFonts w:ascii="Times New Roman" w:hAnsi="Times New Roman" w:cs="Times New Roman"/>
+          <w:sz w:val="28"/>
+          <w:szCs w:val="28"/>
+        </w:rPr>
+        <w:t>along with the postfix_evaluator</w:t>
+      </w:r>
+      <w:r>
+        <w:rPr>
+          <w:rFonts w:ascii="Times New Roman" w:hAnsi="Times New Roman" w:cs="Times New Roman"/>
+          <w:sz w:val="28"/>
+          <w:szCs w:val="28"/>
+        </w:rPr>
+        <w:t xml:space="preserve"> method</w:t>
+      </w:r>
+      <w:r>
+        <w:rPr>
+          <w:rFonts w:ascii="Times New Roman" w:hAnsi="Times New Roman" w:cs="Times New Roman"/>
+          <w:sz w:val="28"/>
+          <w:szCs w:val="28"/>
+        </w:rPr>
+        <w:t>, which evaluates postfix expression to produce numeric outcomes.</w:t>
       </w:r>
     </w:p>
     <w:p>
@@ -2423,32 +2531,67 @@
           <w:numId w:val="2"/>
         </w:numPr>
         <w:spacing w:line="276" w:lineRule="auto"/>
-      </w:pPr>
-      <w:r>
-        <w:rPr>
-          <w:rFonts w:ascii="Times New Roman" w:hAnsi="Times New Roman" w:cs="Times New Roman"/>
-          <w:b/>
-          <w:bCs/>
-          <w:sz w:val="28"/>
-          <w:szCs w:val="28"/>
-        </w:rPr>
-        <w:t>Task Division:</w:t>
-      </w:r>
-      <w:r>
-        <w:rPr>
-          <w:rFonts w:ascii="Times New Roman" w:hAnsi="Times New Roman" w:cs="Times New Roman"/>
-          <w:sz w:val="28"/>
-          <w:szCs w:val="28"/>
-        </w:rPr>
-        <w:t xml:space="preserve"> Effectively divided tasks among team members, </w:t>
-      </w:r>
-      <w:r>
-        <w:rPr>
-          <w:rFonts w:ascii="Times New Roman" w:hAnsi="Times New Roman" w:cs="Times New Roman"/>
-          <w:sz w:val="28"/>
-          <w:szCs w:val="28"/>
-        </w:rPr>
-        <w:t>assigning responsibilities for coding, testing and documentation.</w:t>
+        <w:rPr>
+          <w:rFonts w:ascii="Times New Roman" w:hAnsi="Times New Roman" w:cs="Times New Roman"/>
+          <w:b/>
+          <w:bCs/>
+          <w:sz w:val="32"/>
+          <w:szCs w:val="32"/>
+        </w:rPr>
+      </w:pPr>
+      <w:r>
+        <w:rPr>
+          <w:rFonts w:ascii="Times New Roman" w:hAnsi="Times New Roman" w:cs="Times New Roman"/>
+          <w:b/>
+          <w:bCs/>
+          <w:sz w:val="28"/>
+          <w:szCs w:val="28"/>
+        </w:rPr>
+        <w:t>M</w:t>
+      </w:r>
+      <w:r>
+        <w:rPr>
+          <w:rFonts w:ascii="Times New Roman" w:hAnsi="Times New Roman" w:cs="Times New Roman"/>
+          <w:b/>
+          <w:bCs/>
+          <w:sz w:val="28"/>
+          <w:szCs w:val="28"/>
+        </w:rPr>
+        <w:t>ain.cpp</w:t>
+      </w:r>
+      <w:r>
+        <w:rPr>
+          <w:rFonts w:ascii="Times New Roman" w:hAnsi="Times New Roman" w:cs="Times New Roman"/>
+          <w:b/>
+          <w:bCs/>
+          <w:sz w:val="28"/>
+          <w:szCs w:val="28"/>
+        </w:rPr>
+        <w:t>:</w:t>
+      </w:r>
+      <w:r>
+        <w:rPr>
+          <w:rFonts w:ascii="Times New Roman" w:hAnsi="Times New Roman" w:cs="Times New Roman"/>
+          <w:sz w:val="28"/>
+          <w:szCs w:val="28"/>
+        </w:rPr>
+        <w:t xml:space="preserve"> Implemented the</w:t>
+      </w:r>
+      <w:r>
+        <w:rPr>
+          <w:rFonts w:ascii="Times New Roman" w:hAnsi="Times New Roman" w:cs="Times New Roman"/>
+          <w:sz w:val="28"/>
+          <w:szCs w:val="28"/>
+        </w:rPr>
+        <w:t xml:space="preserve"> logic to read infix expressions from an input file, parser and evaluate each expression using the Expression_Parser class, and display the result to the console.</w:t>
+      </w:r>
+      <w:r>
+        <w:rPr>
+          <w:rFonts w:ascii="Times New Roman" w:hAnsi="Times New Roman" w:cs="Times New Roman"/>
+          <w:sz w:val="28"/>
+          <w:szCs w:val="28"/>
+        </w:rPr>
+        <w:t xml:space="preserve"> Integrated file I/O operations for input file handling and collaborated with team members to create and execute test cases. Addressed questions regarding program design and functionality.</w:t>
       </w:r>
     </w:p>
     <w:p>
@@ -2459,24 +2602,47 @@
           <w:numId w:val="2"/>
         </w:numPr>
         <w:spacing w:line="276" w:lineRule="auto"/>
-      </w:pPr>
-      <w:r>
-        <w:rPr>
-          <w:rFonts w:ascii="Times New Roman" w:hAnsi="Times New Roman" w:cs="Times New Roman"/>
-          <w:b/>
-          <w:bCs/>
-          <w:sz w:val="28"/>
-          <w:szCs w:val="28"/>
-        </w:rPr>
-        <w:t>Testing:</w:t>
-      </w:r>
-      <w:r>
-        <w:rPr>
-          <w:rFonts w:ascii="Times New Roman" w:hAnsi="Times New Roman" w:cs="Times New Roman"/>
-          <w:sz w:val="28"/>
-          <w:szCs w:val="28"/>
-        </w:rPr>
-        <w:t xml:space="preserve"> Collaborated with team members to create test cases covering various expressions and scenarios. Verified the correctness of the program by comparing the actual output with the expected output.</w:t>
+        <w:rPr>
+          <w:rFonts w:ascii="Times New Roman" w:hAnsi="Times New Roman" w:cs="Times New Roman"/>
+          <w:sz w:val="28"/>
+          <w:szCs w:val="28"/>
+        </w:rPr>
+      </w:pPr>
+      <w:r>
+        <w:rPr>
+          <w:rFonts w:ascii="Times New Roman" w:hAnsi="Times New Roman" w:cs="Times New Roman"/>
+          <w:b/>
+          <w:bCs/>
+          <w:sz w:val="28"/>
+          <w:szCs w:val="28"/>
+        </w:rPr>
+        <w:t>Bug Fixes</w:t>
+      </w:r>
+      <w:r>
+        <w:rPr>
+          <w:rFonts w:ascii="Times New Roman" w:hAnsi="Times New Roman" w:cs="Times New Roman"/>
+          <w:b/>
+          <w:bCs/>
+          <w:sz w:val="28"/>
+          <w:szCs w:val="28"/>
+        </w:rPr>
+        <w:t>:</w:t>
+      </w:r>
+      <w:r>
+        <w:rPr>
+          <w:rFonts w:ascii="Times New Roman" w:hAnsi="Times New Roman" w:cs="Times New Roman"/>
+          <w:sz w:val="28"/>
+          <w:szCs w:val="28"/>
+        </w:rPr>
+        <w:t xml:space="preserve"> </w:t>
+      </w:r>
+      <w:r>
+        <w:rPr>
+          <w:rFonts w:ascii="Times New Roman" w:hAnsi="Times New Roman" w:cs="Times New Roman"/>
+          <w:sz w:val="28"/>
+          <w:szCs w:val="28"/>
+        </w:rPr>
+        <w:t xml:space="preserve">Addressed issues related to incorrect output for expressions like ‘2 ^ 3 ^ 2’ by fixing the power function to calculate the exponents correctly. Ensured that the program generates the expected output for all test cases. </w:t>
       </w:r>
     </w:p>
     <w:p>
@@ -2487,16 +2653,161 @@
           <w:numId w:val="2"/>
         </w:numPr>
         <w:spacing w:line="276" w:lineRule="auto"/>
-      </w:pPr>
-      <w:r>
-        <w:rPr>
-          <w:rFonts w:ascii="Times New Roman" w:hAnsi="Times New Roman" w:cs="Times New Roman"/>
-          <w:b/>
-          <w:bCs/>
+        <w:rPr>
+          <w:rFonts w:ascii="Times New Roman" w:hAnsi="Times New Roman" w:cs="Times New Roman"/>
+          <w:sz w:val="28"/>
+          <w:szCs w:val="28"/>
+        </w:rPr>
+      </w:pPr>
+      <w:r>
+        <w:rPr>
+          <w:rFonts w:ascii="Times New Roman" w:hAnsi="Times New Roman" w:cs="Times New Roman"/>
+          <w:b/>
+          <w:bCs/>
+          <w:sz w:val="28"/>
+          <w:szCs w:val="28"/>
+        </w:rPr>
+        <w:t>Project Management:</w:t>
+      </w:r>
+      <w:r>
+        <w:rPr>
+          <w:rFonts w:ascii="Times New Roman" w:hAnsi="Times New Roman" w:cs="Times New Roman"/>
+          <w:sz w:val="28"/>
+          <w:szCs w:val="28"/>
+        </w:rPr>
+        <w:t xml:space="preserve"> </w:t>
+      </w:r>
+      <w:r>
+        <w:rPr>
+          <w:rFonts w:ascii="Times New Roman" w:hAnsi="Times New Roman" w:cs="Times New Roman"/>
+          <w:sz w:val="28"/>
+          <w:szCs w:val="28"/>
+        </w:rPr>
+        <w:t xml:space="preserve">Took the initiative to lead the project by designing the overall structure and goals of the infix expression parser system. </w:t>
+      </w:r>
+      <w:r>
+        <w:rPr>
+          <w:rFonts w:ascii="Times New Roman" w:hAnsi="Times New Roman" w:cs="Times New Roman"/>
+          <w:sz w:val="28"/>
+          <w:szCs w:val="28"/>
+        </w:rPr>
+        <w:t xml:space="preserve">Scheduled </w:t>
+      </w:r>
+      <w:r>
+        <w:rPr>
+          <w:rFonts w:ascii="Times New Roman" w:hAnsi="Times New Roman" w:cs="Times New Roman"/>
           <w:sz w:val="28"/>
           <w:szCs w:val="28"/>
         </w:rPr>
         <w:lastRenderedPageBreak/>
+        <w:t>and organized</w:t>
+      </w:r>
+      <w:r>
+        <w:rPr>
+          <w:rFonts w:ascii="Times New Roman" w:hAnsi="Times New Roman" w:cs="Times New Roman"/>
+          <w:sz w:val="28"/>
+          <w:szCs w:val="28"/>
+        </w:rPr>
+        <w:t xml:space="preserve"> </w:t>
+      </w:r>
+      <w:r>
+        <w:rPr>
+          <w:rFonts w:ascii="Times New Roman" w:hAnsi="Times New Roman" w:cs="Times New Roman"/>
+          <w:sz w:val="28"/>
+          <w:szCs w:val="28"/>
+        </w:rPr>
+        <w:t>team meetings to facilitate communication and collaboration among team members</w:t>
+      </w:r>
+      <w:r>
+        <w:rPr>
+          <w:rFonts w:ascii="Times New Roman" w:hAnsi="Times New Roman" w:cs="Times New Roman"/>
+          <w:sz w:val="28"/>
+          <w:szCs w:val="28"/>
+        </w:rPr>
+        <w:t xml:space="preserve">, ensuring smooth progress throughout the project. </w:t>
+      </w:r>
+    </w:p>
+    <w:p>
+      <w:pPr>
+        <w:pStyle w:val="ListParagraph"/>
+        <w:numPr>
+          <w:ilvl w:val="0"/>
+          <w:numId w:val="2"/>
+        </w:numPr>
+        <w:spacing w:line="276" w:lineRule="auto"/>
+      </w:pPr>
+      <w:r>
+        <w:rPr>
+          <w:rFonts w:ascii="Times New Roman" w:hAnsi="Times New Roman" w:cs="Times New Roman"/>
+          <w:b/>
+          <w:bCs/>
+          <w:sz w:val="28"/>
+          <w:szCs w:val="28"/>
+        </w:rPr>
+        <w:t>Task Division:</w:t>
+      </w:r>
+      <w:r>
+        <w:rPr>
+          <w:rFonts w:ascii="Times New Roman" w:hAnsi="Times New Roman" w:cs="Times New Roman"/>
+          <w:sz w:val="28"/>
+          <w:szCs w:val="28"/>
+        </w:rPr>
+        <w:t xml:space="preserve"> Effectively divided tasks among team members, </w:t>
+      </w:r>
+      <w:r>
+        <w:rPr>
+          <w:rFonts w:ascii="Times New Roman" w:hAnsi="Times New Roman" w:cs="Times New Roman"/>
+          <w:sz w:val="28"/>
+          <w:szCs w:val="28"/>
+        </w:rPr>
+        <w:t>assigning responsibilities for coding, testing and documentation.</w:t>
+      </w:r>
+    </w:p>
+    <w:p>
+      <w:pPr>
+        <w:pStyle w:val="ListParagraph"/>
+        <w:numPr>
+          <w:ilvl w:val="0"/>
+          <w:numId w:val="2"/>
+        </w:numPr>
+        <w:spacing w:line="276" w:lineRule="auto"/>
+      </w:pPr>
+      <w:r>
+        <w:rPr>
+          <w:rFonts w:ascii="Times New Roman" w:hAnsi="Times New Roman" w:cs="Times New Roman"/>
+          <w:b/>
+          <w:bCs/>
+          <w:sz w:val="28"/>
+          <w:szCs w:val="28"/>
+        </w:rPr>
+        <w:t>Testing:</w:t>
+      </w:r>
+      <w:r>
+        <w:rPr>
+          <w:rFonts w:ascii="Times New Roman" w:hAnsi="Times New Roman" w:cs="Times New Roman"/>
+          <w:sz w:val="28"/>
+          <w:szCs w:val="28"/>
+        </w:rPr>
+        <w:t xml:space="preserve"> Collaborated with team members to create test cases covering various expressions and scenarios. Verified the correctness of the program by comparing the actual output with the expected output.</w:t>
+      </w:r>
+    </w:p>
+    <w:p>
+      <w:pPr>
+        <w:pStyle w:val="ListParagraph"/>
+        <w:numPr>
+          <w:ilvl w:val="0"/>
+          <w:numId w:val="2"/>
+        </w:numPr>
+        <w:spacing w:line="276" w:lineRule="auto"/>
+      </w:pPr>
+      <w:r>
+        <w:rPr>
+          <w:rFonts w:ascii="Times New Roman" w:hAnsi="Times New Roman" w:cs="Times New Roman"/>
+          <w:b/>
+          <w:bCs/>
+          <w:sz w:val="28"/>
+          <w:szCs w:val="28"/>
+        </w:rPr>
         <w:t>Quality Assurance</w:t>
       </w:r>
       <w:r>
@@ -2544,7 +2855,558 @@
     </w:p>
     <w:p>
       <w:pPr>
-        <w:ind w:left="270"/>
+        <w:pStyle w:val="ListParagraph"/>
+        <w:spacing w:line="276" w:lineRule="auto"/>
+        <w:ind w:left="630"/>
+        <w:rPr>
+          <w:rFonts w:ascii="Times New Roman" w:hAnsi="Times New Roman" w:cs="Times New Roman"/>
+          <w:b/>
+          <w:bCs/>
+          <w:sz w:val="28"/>
+          <w:szCs w:val="28"/>
+        </w:rPr>
+      </w:pPr>
+    </w:p>
+    <w:p>
+      <w:pPr>
+        <w:pStyle w:val="ListParagraph"/>
+        <w:numPr>
+          <w:ilvl w:val="0"/>
+          <w:numId w:val="1"/>
+        </w:numPr>
+        <w:spacing w:line="480" w:lineRule="auto"/>
+        <w:ind w:left="270" w:hanging="270"/>
+        <w:rPr>
+          <w:rFonts w:ascii="Times New Roman" w:hAnsi="Times New Roman" w:cs="Times New Roman"/>
+          <w:b/>
+          <w:bCs/>
+          <w:sz w:val="32"/>
+          <w:szCs w:val="32"/>
+        </w:rPr>
+      </w:pPr>
+      <w:r>
+        <w:rPr>
+          <w:rFonts w:ascii="Times New Roman" w:hAnsi="Times New Roman" w:cs="Times New Roman"/>
+          <w:b/>
+          <w:bCs/>
+          <w:sz w:val="32"/>
+          <w:szCs w:val="32"/>
+        </w:rPr>
+        <w:t>Timothy Huffman:</w:t>
+      </w:r>
+    </w:p>
+    <w:p>
+      <w:pPr>
+        <w:pStyle w:val="ListParagraph"/>
+        <w:numPr>
+          <w:ilvl w:val="0"/>
+          <w:numId w:val="3"/>
+        </w:numPr>
+        <w:spacing w:line="276" w:lineRule="auto"/>
+        <w:rPr>
+          <w:rFonts w:ascii="Times New Roman" w:hAnsi="Times New Roman" w:cs="Times New Roman"/>
+          <w:b/>
+          <w:bCs/>
+          <w:sz w:val="32"/>
+          <w:szCs w:val="32"/>
+        </w:rPr>
+      </w:pPr>
+      <w:r>
+        <w:rPr>
+          <w:rFonts w:ascii="Times New Roman" w:hAnsi="Times New Roman" w:cs="Times New Roman"/>
+          <w:b/>
+          <w:bCs/>
+          <w:sz w:val="28"/>
+          <w:szCs w:val="28"/>
+        </w:rPr>
+        <w:t>System Design Explanation</w:t>
+      </w:r>
+      <w:r>
+        <w:rPr>
+          <w:rFonts w:ascii="Times New Roman" w:hAnsi="Times New Roman" w:cs="Times New Roman"/>
+          <w:b/>
+          <w:bCs/>
+          <w:sz w:val="28"/>
+          <w:szCs w:val="28"/>
+        </w:rPr>
+        <w:t>:</w:t>
+      </w:r>
+      <w:r>
+        <w:rPr>
+          <w:rFonts w:ascii="Times New Roman" w:hAnsi="Times New Roman" w:cs="Times New Roman"/>
+          <w:sz w:val="28"/>
+          <w:szCs w:val="28"/>
+        </w:rPr>
+        <w:t xml:space="preserve"> </w:t>
+      </w:r>
+      <w:r>
+        <w:rPr>
+          <w:rFonts w:ascii="Times New Roman" w:hAnsi="Times New Roman" w:cs="Times New Roman"/>
+          <w:sz w:val="28"/>
+          <w:szCs w:val="28"/>
+        </w:rPr>
+        <w:t xml:space="preserve">Provided insights into the overall system design in the project report. Explained the architecture and structure of an infix expression parser system, ensuring clarity and coherence in the documentation. </w:t>
+      </w:r>
+    </w:p>
+    <w:p>
+      <w:pPr>
+        <w:pStyle w:val="ListParagraph"/>
+        <w:numPr>
+          <w:ilvl w:val="0"/>
+          <w:numId w:val="3"/>
+        </w:numPr>
+        <w:spacing w:line="276" w:lineRule="auto"/>
+        <w:rPr>
+          <w:rFonts w:ascii="Times New Roman" w:hAnsi="Times New Roman" w:cs="Times New Roman"/>
+          <w:b/>
+          <w:bCs/>
+          <w:sz w:val="32"/>
+          <w:szCs w:val="32"/>
+        </w:rPr>
+      </w:pPr>
+      <w:r>
+        <w:rPr>
+          <w:rFonts w:ascii="Times New Roman" w:hAnsi="Times New Roman" w:cs="Times New Roman"/>
+          <w:b/>
+          <w:bCs/>
+          <w:sz w:val="28"/>
+          <w:szCs w:val="28"/>
+        </w:rPr>
+        <w:t>Data Structures Explanation</w:t>
+      </w:r>
+      <w:r>
+        <w:rPr>
+          <w:rFonts w:ascii="Times New Roman" w:hAnsi="Times New Roman" w:cs="Times New Roman"/>
+          <w:b/>
+          <w:bCs/>
+          <w:sz w:val="28"/>
+          <w:szCs w:val="28"/>
+        </w:rPr>
+        <w:t>:</w:t>
+      </w:r>
+      <w:r>
+        <w:rPr>
+          <w:rFonts w:ascii="Times New Roman" w:hAnsi="Times New Roman" w:cs="Times New Roman"/>
+          <w:sz w:val="28"/>
+          <w:szCs w:val="28"/>
+        </w:rPr>
+        <w:t xml:space="preserve"> </w:t>
+      </w:r>
+      <w:r>
+        <w:rPr>
+          <w:rFonts w:ascii="Times New Roman" w:hAnsi="Times New Roman" w:cs="Times New Roman"/>
+          <w:sz w:val="28"/>
+          <w:szCs w:val="28"/>
+        </w:rPr>
+        <w:t xml:space="preserve">Detailed the role of data structures used in the infix expression parser system. Explained how each data structure contributed to efficient expression parsing and evaluation. </w:t>
+      </w:r>
+      <w:r>
+        <w:rPr>
+          <w:rFonts w:ascii="Times New Roman" w:hAnsi="Times New Roman" w:cs="Times New Roman"/>
+          <w:sz w:val="28"/>
+          <w:szCs w:val="28"/>
+        </w:rPr>
+        <w:t xml:space="preserve"> </w:t>
+      </w:r>
+    </w:p>
+    <w:p>
+      <w:pPr>
+        <w:pStyle w:val="ListParagraph"/>
+        <w:numPr>
+          <w:ilvl w:val="0"/>
+          <w:numId w:val="3"/>
+        </w:numPr>
+        <w:spacing w:line="276" w:lineRule="auto"/>
+        <w:rPr>
+          <w:rFonts w:ascii="Times New Roman" w:hAnsi="Times New Roman" w:cs="Times New Roman"/>
+          <w:b/>
+          <w:bCs/>
+          <w:sz w:val="32"/>
+          <w:szCs w:val="32"/>
+        </w:rPr>
+      </w:pPr>
+      <w:r>
+        <w:rPr>
+          <w:rFonts w:ascii="Times New Roman" w:hAnsi="Times New Roman" w:cs="Times New Roman"/>
+          <w:b/>
+          <w:bCs/>
+          <w:sz w:val="28"/>
+          <w:szCs w:val="28"/>
+        </w:rPr>
+        <w:t>In-Line Comments</w:t>
+      </w:r>
+      <w:r>
+        <w:rPr>
+          <w:rFonts w:ascii="Times New Roman" w:hAnsi="Times New Roman" w:cs="Times New Roman"/>
+          <w:sz w:val="28"/>
+          <w:szCs w:val="28"/>
+        </w:rPr>
+        <w:t xml:space="preserve">: </w:t>
+      </w:r>
+      <w:r>
+        <w:rPr>
+          <w:rFonts w:ascii="Times New Roman" w:hAnsi="Times New Roman" w:cs="Times New Roman"/>
+          <w:sz w:val="28"/>
+          <w:szCs w:val="28"/>
+        </w:rPr>
+        <w:t xml:space="preserve">Added in-line comments to the convert_to_postfix and evaluate_postfix files, improving code readability and comprehension of team members. </w:t>
+      </w:r>
+    </w:p>
+    <w:p>
+      <w:pPr>
+        <w:pStyle w:val="ListParagraph"/>
+        <w:numPr>
+          <w:ilvl w:val="0"/>
+          <w:numId w:val="3"/>
+        </w:numPr>
+        <w:spacing w:line="276" w:lineRule="auto"/>
+        <w:rPr>
+          <w:rFonts w:ascii="Times New Roman" w:hAnsi="Times New Roman" w:cs="Times New Roman"/>
+          <w:b/>
+          <w:bCs/>
+          <w:sz w:val="32"/>
+          <w:szCs w:val="32"/>
+        </w:rPr>
+      </w:pPr>
+      <w:r>
+        <w:rPr>
+          <w:rFonts w:ascii="Times New Roman" w:hAnsi="Times New Roman" w:cs="Times New Roman"/>
+          <w:b/>
+          <w:bCs/>
+          <w:sz w:val="28"/>
+          <w:szCs w:val="28"/>
+        </w:rPr>
+        <w:t>Meeting Attendance and Questions</w:t>
+      </w:r>
+      <w:r>
+        <w:rPr>
+          <w:rFonts w:ascii="Times New Roman" w:hAnsi="Times New Roman" w:cs="Times New Roman"/>
+          <w:sz w:val="28"/>
+          <w:szCs w:val="28"/>
+        </w:rPr>
+        <w:t>:</w:t>
+      </w:r>
+      <w:r>
+        <w:rPr>
+          <w:rFonts w:ascii="Times New Roman" w:hAnsi="Times New Roman" w:cs="Times New Roman"/>
+          <w:sz w:val="28"/>
+          <w:szCs w:val="28"/>
+        </w:rPr>
+        <w:t xml:space="preserve"> Actively attended team meetings, contributing to discussions on project progress and asking follow-up questions to clarify requirements or resolve issues effectively. </w:t>
+      </w:r>
+    </w:p>
+    <w:p>
+      <w:pPr>
+        <w:pStyle w:val="ListParagraph"/>
+        <w:spacing w:line="276" w:lineRule="auto"/>
+        <w:rPr>
+          <w:rFonts w:ascii="Times New Roman" w:hAnsi="Times New Roman" w:cs="Times New Roman"/>
+          <w:b/>
+          <w:bCs/>
+          <w:sz w:val="32"/>
+          <w:szCs w:val="32"/>
+        </w:rPr>
+      </w:pPr>
+    </w:p>
+    <w:p>
+      <w:pPr>
+        <w:pStyle w:val="ListParagraph"/>
+        <w:numPr>
+          <w:ilvl w:val="0"/>
+          <w:numId w:val="1"/>
+        </w:numPr>
+        <w:spacing w:line="480" w:lineRule="auto"/>
+        <w:ind w:left="270" w:hanging="270"/>
+        <w:rPr>
+          <w:rFonts w:ascii="Times New Roman" w:hAnsi="Times New Roman" w:cs="Times New Roman"/>
+          <w:b/>
+          <w:bCs/>
+          <w:sz w:val="32"/>
+          <w:szCs w:val="32"/>
+        </w:rPr>
+      </w:pPr>
+      <w:r>
+        <w:rPr>
+          <w:rFonts w:ascii="Times New Roman" w:hAnsi="Times New Roman" w:cs="Times New Roman"/>
+          <w:b/>
+          <w:bCs/>
+          <w:sz w:val="32"/>
+          <w:szCs w:val="32"/>
+        </w:rPr>
+        <w:t xml:space="preserve"> </w:t>
+      </w:r>
+      <w:r>
+        <w:rPr>
+          <w:rFonts w:ascii="Times New Roman" w:hAnsi="Times New Roman" w:cs="Times New Roman"/>
+          <w:b/>
+          <w:bCs/>
+          <w:sz w:val="32"/>
+          <w:szCs w:val="32"/>
+        </w:rPr>
+        <w:t>Kathleen Dunn</w:t>
+      </w:r>
+      <w:r>
+        <w:rPr>
+          <w:rFonts w:ascii="Times New Roman" w:hAnsi="Times New Roman" w:cs="Times New Roman"/>
+          <w:b/>
+          <w:bCs/>
+          <w:sz w:val="32"/>
+          <w:szCs w:val="32"/>
+        </w:rPr>
+        <w:t>:</w:t>
+      </w:r>
+    </w:p>
+    <w:p>
+      <w:pPr>
+        <w:pStyle w:val="ListParagraph"/>
+        <w:numPr>
+          <w:ilvl w:val="0"/>
+          <w:numId w:val="3"/>
+        </w:numPr>
+        <w:spacing w:line="276" w:lineRule="auto"/>
+        <w:rPr>
+          <w:rFonts w:ascii="Times New Roman" w:hAnsi="Times New Roman" w:cs="Times New Roman"/>
+          <w:b/>
+          <w:bCs/>
+          <w:sz w:val="32"/>
+          <w:szCs w:val="32"/>
+        </w:rPr>
+      </w:pPr>
+      <w:r>
+        <w:rPr>
+          <w:rFonts w:ascii="Times New Roman" w:hAnsi="Times New Roman" w:cs="Times New Roman"/>
+          <w:b/>
+          <w:bCs/>
+          <w:sz w:val="28"/>
+          <w:szCs w:val="28"/>
+        </w:rPr>
+        <w:t>Test Cases</w:t>
+      </w:r>
+      <w:r>
+        <w:rPr>
+          <w:rFonts w:ascii="Times New Roman" w:hAnsi="Times New Roman" w:cs="Times New Roman"/>
+          <w:b/>
+          <w:bCs/>
+          <w:sz w:val="28"/>
+          <w:szCs w:val="28"/>
+        </w:rPr>
+        <w:t>:</w:t>
+      </w:r>
+      <w:r>
+        <w:rPr>
+          <w:rFonts w:ascii="Times New Roman" w:hAnsi="Times New Roman" w:cs="Times New Roman"/>
+          <w:sz w:val="28"/>
+          <w:szCs w:val="28"/>
+        </w:rPr>
+        <w:t xml:space="preserve"> </w:t>
+      </w:r>
+      <w:r>
+        <w:rPr>
+          <w:rFonts w:ascii="Times New Roman" w:hAnsi="Times New Roman" w:cs="Times New Roman"/>
+          <w:sz w:val="28"/>
+          <w:szCs w:val="28"/>
+        </w:rPr>
+        <w:t xml:space="preserve">Responsible for creating test cases to validate the correctness of the infix expression parser program. Ensured that the test cases covered </w:t>
+      </w:r>
+      <w:r>
+        <w:rPr>
+          <w:rFonts w:ascii="Times New Roman" w:hAnsi="Times New Roman" w:cs="Times New Roman"/>
+          <w:sz w:val="28"/>
+          <w:szCs w:val="28"/>
+        </w:rPr>
+        <w:lastRenderedPageBreak/>
+        <w:t>various expressions and scenarios, documenting them in the project report for future reference.</w:t>
+      </w:r>
+      <w:r>
+        <w:rPr>
+          <w:rFonts w:ascii="Times New Roman" w:hAnsi="Times New Roman" w:cs="Times New Roman"/>
+          <w:sz w:val="28"/>
+          <w:szCs w:val="28"/>
+        </w:rPr>
+        <w:t xml:space="preserve"> </w:t>
+      </w:r>
+    </w:p>
+    <w:p>
+      <w:pPr>
+        <w:pStyle w:val="ListParagraph"/>
+        <w:numPr>
+          <w:ilvl w:val="0"/>
+          <w:numId w:val="3"/>
+        </w:numPr>
+        <w:spacing w:line="276" w:lineRule="auto"/>
+        <w:rPr>
+          <w:rFonts w:ascii="Times New Roman" w:hAnsi="Times New Roman" w:cs="Times New Roman"/>
+          <w:b/>
+          <w:bCs/>
+          <w:sz w:val="32"/>
+          <w:szCs w:val="32"/>
+        </w:rPr>
+      </w:pPr>
+      <w:r>
+        <w:rPr>
+          <w:rFonts w:ascii="Times New Roman" w:hAnsi="Times New Roman" w:cs="Times New Roman"/>
+          <w:b/>
+          <w:bCs/>
+          <w:sz w:val="28"/>
+          <w:szCs w:val="28"/>
+        </w:rPr>
+        <w:t>Program Correctness</w:t>
+      </w:r>
+      <w:r>
+        <w:rPr>
+          <w:rFonts w:ascii="Times New Roman" w:hAnsi="Times New Roman" w:cs="Times New Roman"/>
+          <w:b/>
+          <w:bCs/>
+          <w:sz w:val="28"/>
+          <w:szCs w:val="28"/>
+        </w:rPr>
+        <w:t>:</w:t>
+      </w:r>
+      <w:r>
+        <w:rPr>
+          <w:rFonts w:ascii="Times New Roman" w:hAnsi="Times New Roman" w:cs="Times New Roman"/>
+          <w:sz w:val="28"/>
+          <w:szCs w:val="28"/>
+        </w:rPr>
+        <w:t xml:space="preserve"> </w:t>
+      </w:r>
+      <w:r>
+        <w:rPr>
+          <w:rFonts w:ascii="Times New Roman" w:hAnsi="Times New Roman" w:cs="Times New Roman"/>
+          <w:sz w:val="28"/>
+          <w:szCs w:val="28"/>
+        </w:rPr>
+        <w:t xml:space="preserve">Verified the correctness of the program by executing the test cases and comparing the actual output with the expected output. </w:t>
+      </w:r>
+    </w:p>
+    <w:p>
+      <w:pPr>
+        <w:pStyle w:val="ListParagraph"/>
+        <w:numPr>
+          <w:ilvl w:val="0"/>
+          <w:numId w:val="3"/>
+        </w:numPr>
+        <w:spacing w:line="276" w:lineRule="auto"/>
+        <w:rPr>
+          <w:rFonts w:ascii="Times New Roman" w:hAnsi="Times New Roman" w:cs="Times New Roman"/>
+          <w:b/>
+          <w:bCs/>
+          <w:sz w:val="32"/>
+          <w:szCs w:val="32"/>
+        </w:rPr>
+      </w:pPr>
+      <w:r>
+        <w:rPr>
+          <w:rFonts w:ascii="Times New Roman" w:hAnsi="Times New Roman" w:cs="Times New Roman"/>
+          <w:b/>
+          <w:bCs/>
+          <w:sz w:val="28"/>
+          <w:szCs w:val="28"/>
+        </w:rPr>
+        <w:t>Future Requirements</w:t>
+      </w:r>
+      <w:r>
+        <w:rPr>
+          <w:rFonts w:ascii="Times New Roman" w:hAnsi="Times New Roman" w:cs="Times New Roman"/>
+          <w:sz w:val="28"/>
+          <w:szCs w:val="28"/>
+        </w:rPr>
+        <w:t xml:space="preserve">: </w:t>
+      </w:r>
+      <w:r>
+        <w:rPr>
+          <w:rFonts w:ascii="Times New Roman" w:hAnsi="Times New Roman" w:cs="Times New Roman"/>
+          <w:sz w:val="28"/>
+          <w:szCs w:val="28"/>
+        </w:rPr>
+        <w:t xml:space="preserve">Contributed four ideas for future improvements to the infix expression parser system. These ideas were aimed at enhancing the functionality and usability of the system. Documented these suggestions in the project report to guide future development efforts. </w:t>
+      </w:r>
+    </w:p>
+    <w:p>
+      <w:pPr>
+        <w:pStyle w:val="ListParagraph"/>
+        <w:numPr>
+          <w:ilvl w:val="0"/>
+          <w:numId w:val="3"/>
+        </w:numPr>
+        <w:spacing w:line="276" w:lineRule="auto"/>
+        <w:rPr>
+          <w:rFonts w:ascii="Times New Roman" w:hAnsi="Times New Roman" w:cs="Times New Roman"/>
+          <w:b/>
+          <w:bCs/>
+          <w:sz w:val="32"/>
+          <w:szCs w:val="32"/>
+        </w:rPr>
+      </w:pPr>
+      <w:r>
+        <w:rPr>
+          <w:rFonts w:ascii="Times New Roman" w:hAnsi="Times New Roman" w:cs="Times New Roman"/>
+          <w:b/>
+          <w:bCs/>
+          <w:sz w:val="28"/>
+          <w:szCs w:val="28"/>
+        </w:rPr>
+        <w:t>Meeting Attendance and Questions</w:t>
+      </w:r>
+      <w:r>
+        <w:rPr>
+          <w:rFonts w:ascii="Times New Roman" w:hAnsi="Times New Roman" w:cs="Times New Roman"/>
+          <w:sz w:val="28"/>
+          <w:szCs w:val="28"/>
+        </w:rPr>
+        <w:t>:</w:t>
+      </w:r>
+      <w:r>
+        <w:rPr>
+          <w:rFonts w:ascii="Times New Roman" w:hAnsi="Times New Roman" w:cs="Times New Roman"/>
+          <w:sz w:val="28"/>
+          <w:szCs w:val="28"/>
+        </w:rPr>
+        <w:t xml:space="preserve"> Actively </w:t>
+      </w:r>
+      <w:r>
+        <w:rPr>
+          <w:rFonts w:ascii="Times New Roman" w:hAnsi="Times New Roman" w:cs="Times New Roman"/>
+          <w:sz w:val="28"/>
+          <w:szCs w:val="28"/>
+        </w:rPr>
+        <w:t>participated in</w:t>
+      </w:r>
+      <w:r>
+        <w:rPr>
+          <w:rFonts w:ascii="Times New Roman" w:hAnsi="Times New Roman" w:cs="Times New Roman"/>
+          <w:sz w:val="28"/>
+          <w:szCs w:val="28"/>
+        </w:rPr>
+        <w:t xml:space="preserve"> team meetings, </w:t>
+      </w:r>
+      <w:r>
+        <w:rPr>
+          <w:rFonts w:ascii="Times New Roman" w:hAnsi="Times New Roman" w:cs="Times New Roman"/>
+          <w:sz w:val="28"/>
+          <w:szCs w:val="28"/>
+        </w:rPr>
+        <w:t xml:space="preserve">providing valuable input on system design, discussing project progress and </w:t>
+      </w:r>
+      <w:r>
+        <w:rPr>
+          <w:rFonts w:ascii="Times New Roman" w:hAnsi="Times New Roman" w:cs="Times New Roman"/>
+          <w:sz w:val="28"/>
+          <w:szCs w:val="28"/>
+        </w:rPr>
+        <w:t xml:space="preserve">asking follow-up questions to clarify requirements or resolve issues effectively. </w:t>
+      </w:r>
+    </w:p>
+    <w:p>
+      <w:pPr>
+        <w:ind w:left="360"/>
+        <w:rPr>
+          <w:rFonts w:ascii="Times New Roman" w:hAnsi="Times New Roman" w:cs="Times New Roman"/>
+          <w:b/>
+          <w:bCs/>
+          <w:sz w:val="32"/>
+          <w:szCs w:val="32"/>
+        </w:rPr>
       </w:pPr>
     </w:p>
     <w:p>
@@ -2646,6 +3508,118 @@
 <file path=word/numbering.xml><?xml version="1.0" encoding="utf-8"?>
 <w:numbering xmlns:wpc="http://schemas.microsoft.com/office/word/2010/wordprocessingCanvas" xmlns:cx="http://schemas.microsoft.com/office/drawing/2014/chartex" xmlns:cx1="http://schemas.microsoft.com/office/drawing/2015/9/8/chartex" xmlns:cx2="http://schemas.microsoft.com/office/drawing/2015/10/21/chartex" xmlns:cx3="http://schemas.microsoft.com/office/drawing/2016/5/9/chartex" xmlns:cx4="http://schemas.microsoft.com/office/drawing/2016/5/10/chartex" xmlns:cx5="http://schemas.microsoft.com/office/drawing/2016/5/11/chartex" xmlns:cx6="http://schemas.microsoft.com/office/drawing/2016/5/12/chartex" xmlns:cx7="http://schemas.microsoft.com/office/drawing/2016/5/13/chartex" xmlns:cx8="http://schemas.microsoft.com/office/drawing/2016/5/14/chartex" xmlns:mc="http://schemas.openxmlformats.org/markup-compatibility/2006" xmlns:aink="http://schemas.microsoft.com/office/drawing/2016/ink" xmlns:am3d="http://schemas.microsoft.com/office/drawing/2017/model3d" xmlns:o="urn:schemas-microsoft-com:office:office" xmlns:oel="http://schemas.microsoft.com/office/2019/extlst" xmlns:r="http://schemas.openxmlformats.org/officeDocument/2006/relationships" xmlns:m="http://schemas.openxmlformats.org/officeDocument/2006/math" xmlns:v="urn:schemas-microsoft-com:vml" xmlns:wp14="http://schemas.microsoft.com/office/word/2010/wordprocessingDrawing" xmlns:wp="http://schemas.openxmlformats.org/drawingml/2006/wordprocessingDrawing" xmlns:w10="urn:schemas-microsoft-com:office:word" xmlns:w="http://schemas.openxmlformats.org/wordprocessingml/2006/main" xmlns:w14="http://schemas.microsoft.com/office/word/2010/wordml" xmlns:w15="http://schemas.microsoft.com/office/word/2012/wordml" xmlns:w16cex="http://schemas.microsoft.com/office/word/2018/wordml/cex" xmlns:w16cid="http://schemas.microsoft.com/office/word/2016/wordml/cid" xmlns:w16="http://schemas.microsoft.com/office/word/2018/wordml" xmlns:w16sdtdh="http://schemas.microsoft.com/office/word/2020/wordml/sdtdatahash" xmlns:w16se="http://schemas.microsoft.com/office/word/2015/wordml/symex" xmlns:wpg="http://schemas.microsoft.com/office/word/2010/wordprocessingGroup" xmlns:wpi="http://schemas.microsoft.com/office/word/2010/wordprocessingInk" xmlns:wne="http://schemas.microsoft.com/office/word/2006/wordml" xmlns:wps="http://schemas.microsoft.com/office/word/2010/wordprocessingShape" mc:Ignorable="w14 w15 w16se w16cid w16 w16cex w16sdtdh wp14">
   <w:abstractNum w:abstractNumId="0" w15:restartNumberingAfterBreak="0">
+    <w:nsid w:val="1FB4067A"/>
+    <w:multiLevelType w:val="hybridMultilevel"/>
+    <w:tmpl w:val="6D0CE448"/>
+    <w:lvl w:ilvl="0" w:tplc="43E2C96E">
+      <w:numFmt w:val="bullet"/>
+      <w:lvlText w:val="-"/>
+      <w:lvlJc w:val="left"/>
+      <w:pPr>
+        <w:ind w:left="720" w:hanging="360"/>
+      </w:pPr>
+      <w:rPr>
+        <w:rFonts w:ascii="Times New Roman" w:eastAsiaTheme="minorHAnsi" w:hAnsi="Times New Roman" w:cs="Times New Roman" w:hint="default"/>
+      </w:rPr>
+    </w:lvl>
+    <w:lvl w:ilvl="1" w:tplc="FFFFFFFF" w:tentative="1">
+      <w:start w:val="1"/>
+      <w:numFmt w:val="bullet"/>
+      <w:lvlText w:val="o"/>
+      <w:lvlJc w:val="left"/>
+      <w:pPr>
+        <w:ind w:left="1440" w:hanging="360"/>
+      </w:pPr>
+      <w:rPr>
+        <w:rFonts w:ascii="Courier New" w:hAnsi="Courier New" w:cs="Courier New" w:hint="default"/>
+      </w:rPr>
+    </w:lvl>
+    <w:lvl w:ilvl="2" w:tplc="FFFFFFFF" w:tentative="1">
+      <w:start w:val="1"/>
+      <w:numFmt w:val="bullet"/>
+      <w:lvlText w:val=""/>
+      <w:lvlJc w:val="left"/>
+      <w:pPr>
+        <w:ind w:left="2160" w:hanging="360"/>
+      </w:pPr>
+      <w:rPr>
+        <w:rFonts w:ascii="Wingdings" w:hAnsi="Wingdings" w:hint="default"/>
+      </w:rPr>
+    </w:lvl>
+    <w:lvl w:ilvl="3" w:tplc="FFFFFFFF" w:tentative="1">
+      <w:start w:val="1"/>
+      <w:numFmt w:val="bullet"/>
+      <w:lvlText w:val=""/>
+      <w:lvlJc w:val="left"/>
+      <w:pPr>
+        <w:ind w:left="2880" w:hanging="360"/>
+      </w:pPr>
+      <w:rPr>
+        <w:rFonts w:ascii="Symbol" w:hAnsi="Symbol" w:hint="default"/>
+      </w:rPr>
+    </w:lvl>
+    <w:lvl w:ilvl="4" w:tplc="FFFFFFFF" w:tentative="1">
+      <w:start w:val="1"/>
+      <w:numFmt w:val="bullet"/>
+      <w:lvlText w:val="o"/>
+      <w:lvlJc w:val="left"/>
+      <w:pPr>
+        <w:ind w:left="3600" w:hanging="360"/>
+      </w:pPr>
+      <w:rPr>
+        <w:rFonts w:ascii="Courier New" w:hAnsi="Courier New" w:cs="Courier New" w:hint="default"/>
+      </w:rPr>
+    </w:lvl>
+    <w:lvl w:ilvl="5" w:tplc="FFFFFFFF" w:tentative="1">
+      <w:start w:val="1"/>
+      <w:numFmt w:val="bullet"/>
+      <w:lvlText w:val=""/>
+      <w:lvlJc w:val="left"/>
+      <w:pPr>
+        <w:ind w:left="4320" w:hanging="360"/>
+      </w:pPr>
+      <w:rPr>
+        <w:rFonts w:ascii="Wingdings" w:hAnsi="Wingdings" w:hint="default"/>
+      </w:rPr>
+    </w:lvl>
+    <w:lvl w:ilvl="6" w:tplc="FFFFFFFF" w:tentative="1">
+      <w:start w:val="1"/>
+      <w:numFmt w:val="bullet"/>
+      <w:lvlText w:val=""/>
+      <w:lvlJc w:val="left"/>
+      <w:pPr>
+        <w:ind w:left="5040" w:hanging="360"/>
+      </w:pPr>
+      <w:rPr>
+        <w:rFonts w:ascii="Symbol" w:hAnsi="Symbol" w:hint="default"/>
+      </w:rPr>
+    </w:lvl>
+    <w:lvl w:ilvl="7" w:tplc="FFFFFFFF" w:tentative="1">
+      <w:start w:val="1"/>
+      <w:numFmt w:val="bullet"/>
+      <w:lvlText w:val="o"/>
+      <w:lvlJc w:val="left"/>
+      <w:pPr>
+        <w:ind w:left="5760" w:hanging="360"/>
+      </w:pPr>
+      <w:rPr>
+        <w:rFonts w:ascii="Courier New" w:hAnsi="Courier New" w:cs="Courier New" w:hint="default"/>
+      </w:rPr>
+    </w:lvl>
+    <w:lvl w:ilvl="8" w:tplc="FFFFFFFF" w:tentative="1">
+      <w:start w:val="1"/>
+      <w:numFmt w:val="bullet"/>
+      <w:lvlText w:val=""/>
+      <w:lvlJc w:val="left"/>
+      <w:pPr>
+        <w:ind w:left="6480" w:hanging="360"/>
+      </w:pPr>
+      <w:rPr>
+        <w:rFonts w:ascii="Wingdings" w:hAnsi="Wingdings" w:hint="default"/>
+      </w:rPr>
+    </w:lvl>
+  </w:abstractNum>
+  <w:abstractNum w:abstractNumId="1" w15:restartNumberingAfterBreak="0">
     <w:nsid w:val="21BE226D"/>
     <w:multiLevelType w:val="hybridMultilevel"/>
     <w:tmpl w:val="7710FC44"/>
@@ -2758,7 +3732,7 @@
       </w:rPr>
     </w:lvl>
   </w:abstractNum>
-  <w:abstractNum w:abstractNumId="1" w15:restartNumberingAfterBreak="0">
+  <w:abstractNum w:abstractNumId="2" w15:restartNumberingAfterBreak="0">
     <w:nsid w:val="2D4A36E7"/>
     <w:multiLevelType w:val="hybridMultilevel"/>
     <w:tmpl w:val="051EA2F4"/>
@@ -2871,10 +3845,13 @@
     </w:lvl>
   </w:abstractNum>
   <w:num w:numId="1" w16cid:durableId="1387724816">
-    <w:abstractNumId w:val="0"/>
+    <w:abstractNumId w:val="1"/>
   </w:num>
   <w:num w:numId="2" w16cid:durableId="1225870651">
-    <w:abstractNumId w:val="1"/>
+    <w:abstractNumId w:val="2"/>
+  </w:num>
+  <w:num w:numId="3" w16cid:durableId="653292963">
+    <w:abstractNumId w:val="0"/>
   </w:num>
 </w:numbering>
 </file>

</xml_diff>

<commit_message>
Reviewed the project report
</commit_message>
<xml_diff>
--- a/Project folder/Project Report.docx
+++ b/Project folder/Project Report.docx
@@ -1,6 +1,6 @@
 
 <file path=word/document.xml><?xml version="1.0" encoding="utf-8"?>
-<w:document xmlns:wpc="http://schemas.microsoft.com/office/word/2010/wordprocessingCanvas" xmlns:cx="http://schemas.microsoft.com/office/drawing/2014/chartex" xmlns:cx1="http://schemas.microsoft.com/office/drawing/2015/9/8/chartex" xmlns:cx2="http://schemas.microsoft.com/office/drawing/2015/10/21/chartex" xmlns:cx3="http://schemas.microsoft.com/office/drawing/2016/5/9/chartex" xmlns:cx4="http://schemas.microsoft.com/office/drawing/2016/5/10/chartex" xmlns:cx5="http://schemas.microsoft.com/office/drawing/2016/5/11/chartex" xmlns:cx6="http://schemas.microsoft.com/office/drawing/2016/5/12/chartex" xmlns:cx7="http://schemas.microsoft.com/office/drawing/2016/5/13/chartex" xmlns:cx8="http://schemas.microsoft.com/office/drawing/2016/5/14/chartex" xmlns:mc="http://schemas.openxmlformats.org/markup-compatibility/2006" xmlns:aink="http://schemas.microsoft.com/office/drawing/2016/ink" xmlns:am3d="http://schemas.microsoft.com/office/drawing/2017/model3d" xmlns:o="urn:schemas-microsoft-com:office:office" xmlns:oel="http://schemas.microsoft.com/office/2019/extlst" xmlns:r="http://schemas.openxmlformats.org/officeDocument/2006/relationships" xmlns:m="http://schemas.openxmlformats.org/officeDocument/2006/math" xmlns:v="urn:schemas-microsoft-com:vml" xmlns:wp14="http://schemas.microsoft.com/office/word/2010/wordprocessingDrawing" xmlns:wp="http://schemas.openxmlformats.org/drawingml/2006/wordprocessingDrawing" xmlns:w10="urn:schemas-microsoft-com:office:word" xmlns:w="http://schemas.openxmlformats.org/wordprocessingml/2006/main" xmlns:w14="http://schemas.microsoft.com/office/word/2010/wordml" xmlns:w15="http://schemas.microsoft.com/office/word/2012/wordml" xmlns:w16cex="http://schemas.microsoft.com/office/word/2018/wordml/cex" xmlns:w16cid="http://schemas.microsoft.com/office/word/2016/wordml/cid" xmlns:w16="http://schemas.microsoft.com/office/word/2018/wordml" xmlns:w16du="http://schemas.microsoft.com/office/word/2023/wordml/word16du" xmlns:w16sdtdh="http://schemas.microsoft.com/office/word/2020/wordml/sdtdatahash" xmlns:w16se="http://schemas.microsoft.com/office/word/2015/wordml/symex" xmlns:wpg="http://schemas.microsoft.com/office/word/2010/wordprocessingGroup" xmlns:wpi="http://schemas.microsoft.com/office/word/2010/wordprocessingInk" xmlns:wne="http://schemas.microsoft.com/office/word/2006/wordml" xmlns:wps="http://schemas.microsoft.com/office/word/2010/wordprocessingShape" mc:Ignorable="w14 w15 w16se w16cid w16 w16cex w16sdtdh w16du wp14">
+<w:document xmlns:wpc="http://schemas.microsoft.com/office/word/2010/wordprocessingCanvas" xmlns:cx="http://schemas.microsoft.com/office/drawing/2014/chartex" xmlns:cx1="http://schemas.microsoft.com/office/drawing/2015/9/8/chartex" xmlns:cx2="http://schemas.microsoft.com/office/drawing/2015/10/21/chartex" xmlns:cx3="http://schemas.microsoft.com/office/drawing/2016/5/9/chartex" xmlns:cx4="http://schemas.microsoft.com/office/drawing/2016/5/10/chartex" xmlns:cx5="http://schemas.microsoft.com/office/drawing/2016/5/11/chartex" xmlns:cx6="http://schemas.microsoft.com/office/drawing/2016/5/12/chartex" xmlns:cx7="http://schemas.microsoft.com/office/drawing/2016/5/13/chartex" xmlns:cx8="http://schemas.microsoft.com/office/drawing/2016/5/14/chartex" xmlns:mc="http://schemas.openxmlformats.org/markup-compatibility/2006" xmlns:aink="http://schemas.microsoft.com/office/drawing/2016/ink" xmlns:am3d="http://schemas.microsoft.com/office/drawing/2017/model3d" xmlns:o="urn:schemas-microsoft-com:office:office" xmlns:oel="http://schemas.microsoft.com/office/2019/extlst" xmlns:r="http://schemas.openxmlformats.org/officeDocument/2006/relationships" xmlns:m="http://schemas.openxmlformats.org/officeDocument/2006/math" xmlns:v="urn:schemas-microsoft-com:vml" xmlns:wp14="http://schemas.microsoft.com/office/word/2010/wordprocessingDrawing" xmlns:wp="http://schemas.openxmlformats.org/drawingml/2006/wordprocessingDrawing" xmlns:w10="urn:schemas-microsoft-com:office:word" xmlns:w="http://schemas.openxmlformats.org/wordprocessingml/2006/main" xmlns:w14="http://schemas.microsoft.com/office/word/2010/wordml" xmlns:w15="http://schemas.microsoft.com/office/word/2012/wordml" xmlns:w16cex="http://schemas.microsoft.com/office/word/2018/wordml/cex" xmlns:w16cid="http://schemas.microsoft.com/office/word/2016/wordml/cid" xmlns:w16="http://schemas.microsoft.com/office/word/2018/wordml" xmlns:w16sdtdh="http://schemas.microsoft.com/office/word/2020/wordml/sdtdatahash" xmlns:w16se="http://schemas.microsoft.com/office/word/2015/wordml/symex" xmlns:wpg="http://schemas.microsoft.com/office/word/2010/wordprocessingGroup" xmlns:wpi="http://schemas.microsoft.com/office/word/2010/wordprocessingInk" xmlns:wne="http://schemas.microsoft.com/office/word/2006/wordml" xmlns:wps="http://schemas.microsoft.com/office/word/2010/wordprocessingShape" mc:Ignorable="w14 w15 w16se w16cid w16 w16cex w16sdtdh wp14">
   <w:body>
     <w:p>
       <w:pPr>
@@ -976,6 +976,20 @@
     <w:p>
       <w:pPr>
         <w:pStyle w:val="ListParagraph"/>
+        <w:spacing w:line="120" w:lineRule="auto"/>
+        <w:rPr>
+          <w:rFonts w:ascii="Times New Roman" w:hAnsi="Times New Roman" w:cs="Times New Roman"/>
+          <w:b/>
+          <w:bCs/>
+          <w:sz w:val="32"/>
+          <w:szCs w:val="32"/>
+        </w:rPr>
+      </w:pPr>
+    </w:p>
+    <w:p>
+      <w:pPr>
+        <w:pStyle w:val="ListParagraph"/>
+        <w:spacing w:line="276" w:lineRule="auto"/>
         <w:rPr>
           <w:rFonts w:ascii="Times New Roman" w:hAnsi="Times New Roman" w:cs="Times New Roman"/>
           <w:sz w:val="28"/>
@@ -1025,23 +1039,12 @@
     </w:p>
     <w:p>
       <w:pPr>
-        <w:rPr>
-          <w:rFonts w:ascii="Times New Roman" w:hAnsi="Times New Roman" w:cs="Times New Roman"/>
-          <w:b/>
-          <w:bCs/>
-          <w:sz w:val="32"/>
-          <w:szCs w:val="32"/>
-        </w:rPr>
-      </w:pPr>
-    </w:p>
-    <w:p>
-      <w:pPr>
-        <w:rPr>
-          <w:rFonts w:ascii="Times New Roman" w:hAnsi="Times New Roman" w:cs="Times New Roman"/>
-          <w:b/>
-          <w:bCs/>
-          <w:sz w:val="32"/>
-          <w:szCs w:val="32"/>
+        <w:pStyle w:val="ListParagraph"/>
+        <w:spacing w:line="276" w:lineRule="auto"/>
+        <w:rPr>
+          <w:rFonts w:ascii="Times New Roman" w:hAnsi="Times New Roman" w:cs="Times New Roman"/>
+          <w:sz w:val="28"/>
+          <w:szCs w:val="28"/>
         </w:rPr>
       </w:pPr>
     </w:p>
@@ -1101,34 +1104,11 @@
     </w:p>
     <w:p>
       <w:pPr>
-        <w:rPr>
-          <w:rFonts w:ascii="Times New Roman" w:hAnsi="Times New Roman" w:cs="Times New Roman"/>
-          <w:b/>
-          <w:bCs/>
-          <w:sz w:val="32"/>
-          <w:szCs w:val="32"/>
-        </w:rPr>
-      </w:pPr>
-    </w:p>
-    <w:p>
-      <w:pPr>
-        <w:rPr>
-          <w:rFonts w:ascii="Times New Roman" w:hAnsi="Times New Roman" w:cs="Times New Roman"/>
-          <w:b/>
-          <w:bCs/>
-          <w:sz w:val="32"/>
-          <w:szCs w:val="32"/>
-        </w:rPr>
-      </w:pPr>
-    </w:p>
-    <w:p>
-      <w:pPr>
-        <w:rPr>
-          <w:rFonts w:ascii="Times New Roman" w:hAnsi="Times New Roman" w:cs="Times New Roman"/>
-          <w:b/>
-          <w:bCs/>
-          <w:sz w:val="32"/>
-          <w:szCs w:val="32"/>
+        <w:ind w:left="720"/>
+        <w:rPr>
+          <w:rFonts w:ascii="Times New Roman" w:hAnsi="Times New Roman" w:cs="Times New Roman"/>
+          <w:sz w:val="28"/>
+          <w:szCs w:val="28"/>
         </w:rPr>
       </w:pPr>
     </w:p>
@@ -1171,6 +1151,20 @@
     <w:p>
       <w:pPr>
         <w:pStyle w:val="ListParagraph"/>
+        <w:spacing w:line="120" w:lineRule="auto"/>
+        <w:rPr>
+          <w:rFonts w:ascii="Times New Roman" w:hAnsi="Times New Roman" w:cs="Times New Roman"/>
+          <w:b/>
+          <w:bCs/>
+          <w:sz w:val="32"/>
+          <w:szCs w:val="32"/>
+        </w:rPr>
+      </w:pPr>
+    </w:p>
+    <w:p>
+      <w:pPr>
+        <w:pStyle w:val="ListParagraph"/>
+        <w:spacing w:line="276" w:lineRule="auto"/>
         <w:rPr>
           <w:rFonts w:ascii="Times New Roman" w:hAnsi="Times New Roman" w:cs="Times New Roman"/>
           <w:sz w:val="28"/>
@@ -1185,6 +1179,84 @@
         </w:rPr>
         <w:t xml:space="preserve">In order to evaluate an infix expression, it first needs to be converted to a postfix expression. The Convert to postfix class converts an infix expression into a postfix expression with the use of its only class-member function, infix_to_postfix(), using a stack to iterate through the infix string appending and popping when needed. </w:t>
       </w:r>
+    </w:p>
+    <w:p>
+      <w:pPr>
+        <w:pStyle w:val="ListParagraph"/>
+        <w:rPr>
+          <w:rFonts w:ascii="Times New Roman" w:hAnsi="Times New Roman" w:cs="Times New Roman"/>
+          <w:sz w:val="28"/>
+          <w:szCs w:val="28"/>
+        </w:rPr>
+      </w:pPr>
+    </w:p>
+    <w:p>
+      <w:pPr>
+        <w:pStyle w:val="ListParagraph"/>
+        <w:rPr>
+          <w:rFonts w:ascii="Times New Roman" w:hAnsi="Times New Roman" w:cs="Times New Roman"/>
+          <w:sz w:val="28"/>
+          <w:szCs w:val="28"/>
+        </w:rPr>
+      </w:pPr>
+    </w:p>
+    <w:p>
+      <w:pPr>
+        <w:pStyle w:val="ListParagraph"/>
+        <w:rPr>
+          <w:rFonts w:ascii="Times New Roman" w:hAnsi="Times New Roman" w:cs="Times New Roman"/>
+          <w:sz w:val="28"/>
+          <w:szCs w:val="28"/>
+        </w:rPr>
+      </w:pPr>
+    </w:p>
+    <w:p>
+      <w:pPr>
+        <w:pStyle w:val="ListParagraph"/>
+        <w:rPr>
+          <w:rFonts w:ascii="Times New Roman" w:hAnsi="Times New Roman" w:cs="Times New Roman"/>
+          <w:sz w:val="28"/>
+          <w:szCs w:val="28"/>
+        </w:rPr>
+      </w:pPr>
+    </w:p>
+    <w:p>
+      <w:pPr>
+        <w:pStyle w:val="ListParagraph"/>
+        <w:rPr>
+          <w:rFonts w:ascii="Times New Roman" w:hAnsi="Times New Roman" w:cs="Times New Roman"/>
+          <w:sz w:val="28"/>
+          <w:szCs w:val="28"/>
+        </w:rPr>
+      </w:pPr>
+    </w:p>
+    <w:p>
+      <w:pPr>
+        <w:pStyle w:val="ListParagraph"/>
+        <w:rPr>
+          <w:rFonts w:ascii="Times New Roman" w:hAnsi="Times New Roman" w:cs="Times New Roman"/>
+          <w:sz w:val="28"/>
+          <w:szCs w:val="28"/>
+        </w:rPr>
+      </w:pPr>
+    </w:p>
+    <w:p>
+      <w:pPr>
+        <w:rPr>
+          <w:rFonts w:ascii="Times New Roman" w:hAnsi="Times New Roman" w:cs="Times New Roman"/>
+          <w:sz w:val="28"/>
+          <w:szCs w:val="28"/>
+        </w:rPr>
+      </w:pPr>
+    </w:p>
+    <w:p>
+      <w:pPr>
+        <w:rPr>
+          <w:rFonts w:ascii="Times New Roman" w:hAnsi="Times New Roman" w:cs="Times New Roman"/>
+          <w:sz w:val="28"/>
+          <w:szCs w:val="28"/>
+        </w:rPr>
+      </w:pPr>
     </w:p>
     <w:p>
       <w:pPr>
@@ -1196,9 +1268,7 @@
           <w:szCs w:val="40"/>
         </w:rPr>
       </w:pPr>
-    </w:p>
-    <w:p>
-      <w:pPr>
+      <w:r>
         <w:rPr>
           <w:rFonts w:ascii="Times New Roman" w:hAnsi="Times New Roman" w:cs="Times New Roman"/>
           <w:b/>
@@ -1206,10 +1276,10 @@
           <w:sz w:val="40"/>
           <w:szCs w:val="40"/>
         </w:rPr>
-      </w:pPr>
-    </w:p>
-    <w:p>
-      <w:pPr>
+        <w:lastRenderedPageBreak/>
+        <w:t>Data Structures</w:t>
+      </w:r>
+      <w:r>
         <w:rPr>
           <w:rFonts w:ascii="Times New Roman" w:hAnsi="Times New Roman" w:cs="Times New Roman"/>
           <w:b/>
@@ -1217,100 +1287,8 @@
           <w:sz w:val="40"/>
           <w:szCs w:val="40"/>
         </w:rPr>
-      </w:pPr>
-    </w:p>
-    <w:p>
-      <w:pPr>
-        <w:rPr>
-          <w:rFonts w:ascii="Times New Roman" w:hAnsi="Times New Roman" w:cs="Times New Roman"/>
-          <w:b/>
-          <w:bCs/>
-          <w:sz w:val="40"/>
-          <w:szCs w:val="40"/>
-        </w:rPr>
-      </w:pPr>
-    </w:p>
-    <w:p>
-      <w:pPr>
-        <w:rPr>
-          <w:rFonts w:ascii="Times New Roman" w:hAnsi="Times New Roman" w:cs="Times New Roman"/>
-          <w:b/>
-          <w:bCs/>
-          <w:sz w:val="40"/>
-          <w:szCs w:val="40"/>
-        </w:rPr>
-      </w:pPr>
-    </w:p>
-    <w:p>
-      <w:pPr>
-        <w:rPr>
-          <w:rFonts w:ascii="Times New Roman" w:hAnsi="Times New Roman" w:cs="Times New Roman"/>
-          <w:b/>
-          <w:bCs/>
-          <w:sz w:val="40"/>
-          <w:szCs w:val="40"/>
-        </w:rPr>
-      </w:pPr>
-    </w:p>
-    <w:p>
-      <w:pPr>
-        <w:rPr>
-          <w:rFonts w:ascii="Times New Roman" w:hAnsi="Times New Roman" w:cs="Times New Roman"/>
-          <w:b/>
-          <w:bCs/>
-          <w:sz w:val="40"/>
-          <w:szCs w:val="40"/>
-        </w:rPr>
-      </w:pPr>
-    </w:p>
-    <w:p>
-      <w:pPr>
-        <w:rPr>
-          <w:rFonts w:ascii="Times New Roman" w:hAnsi="Times New Roman" w:cs="Times New Roman"/>
-          <w:b/>
-          <w:bCs/>
-          <w:sz w:val="40"/>
-          <w:szCs w:val="40"/>
-        </w:rPr>
-      </w:pPr>
-      <w:r>
-        <w:rPr>
-          <w:rFonts w:ascii="Times New Roman" w:hAnsi="Times New Roman" w:cs="Times New Roman"/>
-          <w:b/>
-          <w:bCs/>
-          <w:sz w:val="40"/>
-          <w:szCs w:val="40"/>
-        </w:rPr>
-        <w:t>Data Structures</w:t>
-      </w:r>
-      <w:r>
-        <w:rPr>
-          <w:rFonts w:ascii="Times New Roman" w:hAnsi="Times New Roman" w:cs="Times New Roman"/>
-          <w:b/>
-          <w:bCs/>
-          <w:sz w:val="40"/>
-          <w:szCs w:val="40"/>
-        </w:rPr>
         <w:t>:</w:t>
       </w:r>
-    </w:p>
-    <w:p>
-      <w:pPr>
-        <w:rPr>
-          <w:rFonts w:ascii="Times New Roman" w:eastAsia="Times New Roman" w:hAnsi="Times New Roman" w:cs="Times New Roman"/>
-          <w:sz w:val="28"/>
-          <w:szCs w:val="28"/>
-        </w:rPr>
-      </w:pPr>
-    </w:p>
-    <w:p>
-      <w:pPr>
-        <w:rPr>
-          <w:rFonts w:ascii="Times New Roman" w:eastAsia="Times New Roman" w:hAnsi="Times New Roman" w:cs="Times New Roman"/>
-          <w:sz w:val="28"/>
-          <w:szCs w:val="28"/>
-        </w:rPr>
-      </w:pPr>
     </w:p>
     <w:p>
       <w:pPr>
@@ -1323,17 +1301,17 @@
           <w:rFonts w:ascii="Times New Roman" w:eastAsia="Times New Roman" w:hAnsi="Times New Roman" w:cs="Times New Roman"/>
           <w:b/>
           <w:bCs/>
-          <w:sz w:val="28"/>
-          <w:szCs w:val="28"/>
-        </w:rPr>
-      </w:pPr>
-      <w:r>
-        <w:rPr>
-          <w:rFonts w:ascii="Times New Roman" w:eastAsia="Times New Roman" w:hAnsi="Times New Roman" w:cs="Times New Roman"/>
-          <w:b/>
-          <w:bCs/>
-          <w:sz w:val="28"/>
-          <w:szCs w:val="28"/>
+          <w:sz w:val="32"/>
+          <w:szCs w:val="32"/>
+        </w:rPr>
+      </w:pPr>
+      <w:r>
+        <w:rPr>
+          <w:rFonts w:ascii="Times New Roman" w:eastAsia="Times New Roman" w:hAnsi="Times New Roman" w:cs="Times New Roman"/>
+          <w:b/>
+          <w:bCs/>
+          <w:sz w:val="32"/>
+          <w:szCs w:val="32"/>
         </w:rPr>
         <w:t>Stack:</w:t>
       </w:r>
@@ -1341,6 +1319,7 @@
     <w:p>
       <w:pPr>
         <w:pStyle w:val="ListParagraph"/>
+        <w:spacing w:line="276" w:lineRule="auto"/>
         <w:rPr>
           <w:rFonts w:ascii="Times New Roman" w:eastAsia="Times New Roman" w:hAnsi="Times New Roman" w:cs="Times New Roman"/>
           <w:sz w:val="28"/>
@@ -1355,6 +1334,17 @@
         </w:rPr>
         <w:t xml:space="preserve">The system developed uses the data structure stacks , the stacks data structure can be seen in the Evaluate_Postfix &amp; Convert_to_Postfix classes within the postfix_evaluator() &amp; infix_to_postfix() function. </w:t>
       </w:r>
+    </w:p>
+    <w:p>
+      <w:pPr>
+        <w:pStyle w:val="ListParagraph"/>
+        <w:spacing w:line="276" w:lineRule="auto"/>
+        <w:rPr>
+          <w:rFonts w:ascii="Times New Roman" w:eastAsia="Times New Roman" w:hAnsi="Times New Roman" w:cs="Times New Roman"/>
+          <w:sz w:val="28"/>
+          <w:szCs w:val="28"/>
+        </w:rPr>
+      </w:pPr>
     </w:p>
     <w:p>
       <w:pPr>
@@ -1402,6 +1392,16 @@
     </w:p>
     <w:p>
       <w:pPr>
+        <w:ind w:left="1080"/>
+        <w:rPr>
+          <w:rFonts w:ascii="Times New Roman" w:eastAsia="Times New Roman" w:hAnsi="Times New Roman" w:cs="Times New Roman"/>
+          <w:sz w:val="28"/>
+          <w:szCs w:val="28"/>
+        </w:rPr>
+      </w:pPr>
+    </w:p>
+    <w:p>
+      <w:pPr>
         <w:pStyle w:val="ListParagraph"/>
         <w:numPr>
           <w:ilvl w:val="1"/>
@@ -1446,26 +1446,6 @@
     </w:p>
     <w:p>
       <w:pPr>
-        <w:ind w:left="1080"/>
-        <w:rPr>
-          <w:rFonts w:ascii="Times New Roman" w:eastAsia="Times New Roman" w:hAnsi="Times New Roman" w:cs="Times New Roman"/>
-          <w:sz w:val="28"/>
-          <w:szCs w:val="28"/>
-        </w:rPr>
-      </w:pPr>
-    </w:p>
-    <w:p>
-      <w:pPr>
-        <w:rPr>
-          <w:rFonts w:ascii="Times New Roman" w:eastAsia="Times New Roman" w:hAnsi="Times New Roman" w:cs="Times New Roman"/>
-          <w:sz w:val="28"/>
-          <w:szCs w:val="28"/>
-        </w:rPr>
-      </w:pPr>
-    </w:p>
-    <w:p>
-      <w:pPr>
-        <w:pStyle w:val="ListParagraph"/>
         <w:rPr>
           <w:rFonts w:ascii="Times New Roman" w:eastAsia="Times New Roman" w:hAnsi="Times New Roman" w:cs="Times New Roman"/>
           <w:sz w:val="28"/>
@@ -1484,17 +1464,17 @@
           <w:rFonts w:ascii="Times New Roman" w:eastAsia="Times New Roman" w:hAnsi="Times New Roman" w:cs="Times New Roman"/>
           <w:b/>
           <w:bCs/>
-          <w:sz w:val="28"/>
-          <w:szCs w:val="28"/>
-        </w:rPr>
-      </w:pPr>
-      <w:r>
-        <w:rPr>
-          <w:rFonts w:ascii="Times New Roman" w:eastAsia="Times New Roman" w:hAnsi="Times New Roman" w:cs="Times New Roman"/>
-          <w:b/>
-          <w:bCs/>
-          <w:sz w:val="28"/>
-          <w:szCs w:val="28"/>
+          <w:sz w:val="32"/>
+          <w:szCs w:val="32"/>
+        </w:rPr>
+      </w:pPr>
+      <w:r>
+        <w:rPr>
+          <w:rFonts w:ascii="Times New Roman" w:eastAsia="Times New Roman" w:hAnsi="Times New Roman" w:cs="Times New Roman"/>
+          <w:b/>
+          <w:bCs/>
+          <w:sz w:val="32"/>
+          <w:szCs w:val="32"/>
         </w:rPr>
         <w:t>String:</w:t>
       </w:r>
@@ -1516,51 +1496,6 @@
         </w:rPr>
         <w:t>The String data type was used to store the infix expressions, when converting to postfix expressions.</w:t>
       </w:r>
-    </w:p>
-    <w:p>
-      <w:pPr>
-        <w:rPr>
-          <w:rFonts w:ascii="Times New Roman" w:eastAsia="Times New Roman" w:hAnsi="Times New Roman" w:cs="Times New Roman"/>
-          <w:sz w:val="28"/>
-          <w:szCs w:val="28"/>
-        </w:rPr>
-      </w:pPr>
-    </w:p>
-    <w:p>
-      <w:pPr>
-        <w:rPr>
-          <w:rFonts w:ascii="Times New Roman" w:eastAsia="Times New Roman" w:hAnsi="Times New Roman" w:cs="Times New Roman"/>
-          <w:sz w:val="28"/>
-          <w:szCs w:val="28"/>
-        </w:rPr>
-      </w:pPr>
-    </w:p>
-    <w:p>
-      <w:pPr>
-        <w:rPr>
-          <w:rFonts w:ascii="Times New Roman" w:eastAsia="Times New Roman" w:hAnsi="Times New Roman" w:cs="Times New Roman"/>
-          <w:sz w:val="28"/>
-          <w:szCs w:val="28"/>
-        </w:rPr>
-      </w:pPr>
-    </w:p>
-    <w:p>
-      <w:pPr>
-        <w:rPr>
-          <w:rFonts w:ascii="Times New Roman" w:eastAsia="Times New Roman" w:hAnsi="Times New Roman" w:cs="Times New Roman"/>
-          <w:sz w:val="28"/>
-          <w:szCs w:val="28"/>
-        </w:rPr>
-      </w:pPr>
-    </w:p>
-    <w:p>
-      <w:pPr>
-        <w:rPr>
-          <w:rFonts w:ascii="Times New Roman" w:eastAsia="Times New Roman" w:hAnsi="Times New Roman" w:cs="Times New Roman"/>
-          <w:sz w:val="28"/>
-          <w:szCs w:val="28"/>
-        </w:rPr>
-      </w:pPr>
     </w:p>
     <w:p>
       <w:pPr>
@@ -1670,6 +1605,7 @@
           <w:sz w:val="40"/>
           <w:szCs w:val="40"/>
         </w:rPr>
+        <w:lastRenderedPageBreak/>
         <w:t>UML</w:t>
       </w:r>
       <w:r>
@@ -1708,7 +1644,6 @@
           <w:szCs w:val="28"/>
           <w14:ligatures w14:val="standardContextual"/>
         </w:rPr>
-        <w:lastRenderedPageBreak/>
         <w:drawing>
           <wp:inline distT="0" distB="0" distL="0" distR="0" wp14:anchorId="6780BAF3" wp14:editId="7109A4F0">
             <wp:extent cx="6821170" cy="6179820"/>
@@ -1821,6 +1756,7 @@
           <w:sz w:val="40"/>
           <w:szCs w:val="40"/>
         </w:rPr>
+        <w:lastRenderedPageBreak/>
         <w:t>Test Cases</w:t>
       </w:r>
       <w:r>
@@ -2454,6 +2390,7 @@
           <w:sz w:val="40"/>
           <w:szCs w:val="40"/>
         </w:rPr>
+        <w:lastRenderedPageBreak/>
         <w:t>Team Member Contributions</w:t>
       </w:r>
       <w:r>
@@ -2549,7 +2486,6 @@
           <w:sz w:val="28"/>
           <w:szCs w:val="28"/>
         </w:rPr>
-        <w:lastRenderedPageBreak/>
         <w:t>Expression_Parser.h</w:t>
       </w:r>
       <w:r>
@@ -3004,7 +2940,16 @@
           <w:sz w:val="28"/>
           <w:szCs w:val="28"/>
         </w:rPr>
-        <w:t>Scheduled and organized</w:t>
+        <w:t xml:space="preserve">Scheduled </w:t>
+      </w:r>
+      <w:r>
+        <w:rPr>
+          <w:rFonts w:ascii="Times New Roman" w:hAnsi="Times New Roman" w:cs="Times New Roman"/>
+          <w:sz w:val="28"/>
+          <w:szCs w:val="28"/>
+        </w:rPr>
+        <w:lastRenderedPageBreak/>
+        <w:t>and organized</w:t>
       </w:r>
       <w:r>
         <w:rPr>
@@ -3084,7 +3029,6 @@
           <w:sz w:val="28"/>
           <w:szCs w:val="28"/>
         </w:rPr>
-        <w:lastRenderedPageBreak/>
         <w:t>Testing:</w:t>
       </w:r>
       <w:r>
@@ -3461,7 +3405,16 @@
           <w:sz w:val="28"/>
           <w:szCs w:val="28"/>
         </w:rPr>
-        <w:t xml:space="preserve"> Responsible for creating test cases to validate the correctness of the infix expression parser program. Ensured that the test cases covered various expressions and scenarios, documenting them in the project report for future reference. </w:t>
+        <w:t xml:space="preserve"> Responsible for creating test cases to validate the correctness of the infix expression parser program. Ensured that the test cases covered </w:t>
+      </w:r>
+      <w:r>
+        <w:rPr>
+          <w:rFonts w:ascii="Times New Roman" w:hAnsi="Times New Roman" w:cs="Times New Roman"/>
+          <w:sz w:val="28"/>
+          <w:szCs w:val="28"/>
+        </w:rPr>
+        <w:lastRenderedPageBreak/>
+        <w:t xml:space="preserve">various expressions and scenarios, documenting them in the project report for future reference. </w:t>
       </w:r>
     </w:p>
     <w:p>
@@ -3533,7 +3486,6 @@
           <w:sz w:val="28"/>
           <w:szCs w:val="28"/>
         </w:rPr>
-        <w:lastRenderedPageBreak/>
         <w:t>Future Requirements</w:t>
       </w:r>
       <w:r>
@@ -3674,17 +3626,17 @@
           <w:rFonts w:ascii="Times New Roman" w:eastAsia="Times New Roman" w:hAnsi="Times New Roman" w:cs="Times New Roman"/>
           <w:b/>
           <w:bCs/>
-          <w:sz w:val="28"/>
-          <w:szCs w:val="28"/>
-        </w:rPr>
-      </w:pPr>
-      <w:r>
-        <w:rPr>
-          <w:rFonts w:ascii="Times New Roman" w:eastAsia="Times New Roman" w:hAnsi="Times New Roman" w:cs="Times New Roman"/>
-          <w:b/>
-          <w:bCs/>
-          <w:sz w:val="28"/>
-          <w:szCs w:val="28"/>
+          <w:sz w:val="32"/>
+          <w:szCs w:val="32"/>
+        </w:rPr>
+      </w:pPr>
+      <w:r>
+        <w:rPr>
+          <w:rFonts w:ascii="Times New Roman" w:eastAsia="Times New Roman" w:hAnsi="Times New Roman" w:cs="Times New Roman"/>
+          <w:b/>
+          <w:bCs/>
+          <w:sz w:val="32"/>
+          <w:szCs w:val="32"/>
         </w:rPr>
         <w:t>Support for more operators and functions:</w:t>
       </w:r>
@@ -3692,6 +3644,20 @@
     <w:p>
       <w:pPr>
         <w:pStyle w:val="ListParagraph"/>
+        <w:spacing w:line="120" w:lineRule="auto"/>
+        <w:rPr>
+          <w:rFonts w:ascii="Times New Roman" w:eastAsia="Times New Roman" w:hAnsi="Times New Roman" w:cs="Times New Roman"/>
+          <w:b/>
+          <w:bCs/>
+          <w:sz w:val="32"/>
+          <w:szCs w:val="32"/>
+        </w:rPr>
+      </w:pPr>
+    </w:p>
+    <w:p>
+      <w:pPr>
+        <w:pStyle w:val="ListParagraph"/>
+        <w:spacing w:line="276" w:lineRule="auto"/>
         <w:rPr>
           <w:rFonts w:ascii="Times New Roman" w:eastAsia="Times New Roman" w:hAnsi="Times New Roman" w:cs="Times New Roman"/>
           <w:sz w:val="28"/>
@@ -3706,15 +3672,6 @@
         </w:rPr>
         <w:t>Improve the parser to support additional operators and functions, this could mean implementing more logic in order for the program to receive various new mathematical, logical, or bitwise operators.</w:t>
       </w:r>
-    </w:p>
-    <w:p>
-      <w:pPr>
-        <w:rPr>
-          <w:rFonts w:ascii="Times New Roman" w:eastAsia="Times New Roman" w:hAnsi="Times New Roman" w:cs="Times New Roman"/>
-          <w:sz w:val="28"/>
-          <w:szCs w:val="28"/>
-        </w:rPr>
-      </w:pPr>
     </w:p>
     <w:p>
       <w:pPr>
@@ -3727,17 +3684,17 @@
           <w:rFonts w:ascii="Times New Roman" w:eastAsia="Times New Roman" w:hAnsi="Times New Roman" w:cs="Times New Roman"/>
           <w:b/>
           <w:bCs/>
-          <w:sz w:val="28"/>
-          <w:szCs w:val="28"/>
-        </w:rPr>
-      </w:pPr>
-      <w:r>
-        <w:rPr>
-          <w:rFonts w:ascii="Times New Roman" w:eastAsia="Times New Roman" w:hAnsi="Times New Roman" w:cs="Times New Roman"/>
-          <w:b/>
-          <w:bCs/>
-          <w:sz w:val="28"/>
-          <w:szCs w:val="28"/>
+          <w:sz w:val="32"/>
+          <w:szCs w:val="32"/>
+        </w:rPr>
+      </w:pPr>
+      <w:r>
+        <w:rPr>
+          <w:rFonts w:ascii="Times New Roman" w:eastAsia="Times New Roman" w:hAnsi="Times New Roman" w:cs="Times New Roman"/>
+          <w:b/>
+          <w:bCs/>
+          <w:sz w:val="32"/>
+          <w:szCs w:val="32"/>
         </w:rPr>
         <w:t>Memory Management:</w:t>
       </w:r>
@@ -3745,6 +3702,20 @@
     <w:p>
       <w:pPr>
         <w:pStyle w:val="ListParagraph"/>
+        <w:spacing w:line="120" w:lineRule="auto"/>
+        <w:rPr>
+          <w:rFonts w:ascii="Times New Roman" w:eastAsia="Times New Roman" w:hAnsi="Times New Roman" w:cs="Times New Roman"/>
+          <w:b/>
+          <w:bCs/>
+          <w:sz w:val="32"/>
+          <w:szCs w:val="32"/>
+        </w:rPr>
+      </w:pPr>
+    </w:p>
+    <w:p>
+      <w:pPr>
+        <w:pStyle w:val="ListParagraph"/>
+        <w:spacing w:line="276" w:lineRule="auto"/>
         <w:rPr>
           <w:rFonts w:ascii="Times New Roman" w:eastAsia="Times New Roman" w:hAnsi="Times New Roman" w:cs="Times New Roman"/>
           <w:sz w:val="28"/>
@@ -3759,15 +3730,6 @@
         </w:rPr>
         <w:t>Make sure memory usage is optimized, especially when dealing with larger expressions. Techniques like object pooling or even smart pointers can efficiently manage memory while avoiding any unnecessary allocations or deallocations.</w:t>
       </w:r>
-    </w:p>
-    <w:p>
-      <w:pPr>
-        <w:rPr>
-          <w:rFonts w:ascii="Times New Roman" w:eastAsia="Times New Roman" w:hAnsi="Times New Roman" w:cs="Times New Roman"/>
-          <w:sz w:val="28"/>
-          <w:szCs w:val="28"/>
-        </w:rPr>
-      </w:pPr>
     </w:p>
     <w:p>
       <w:pPr>
@@ -3776,27 +3738,20 @@
           <w:ilvl w:val="0"/>
           <w:numId w:val="4"/>
         </w:numPr>
-        <w:rPr>
-          <w:rFonts w:ascii="Times New Roman" w:eastAsia="Times New Roman" w:hAnsi="Times New Roman" w:cs="Times New Roman"/>
-          <w:sz w:val="28"/>
-          <w:szCs w:val="28"/>
-        </w:rPr>
-      </w:pPr>
-      <w:r>
-        <w:rPr>
-          <w:rFonts w:ascii="Times New Roman" w:eastAsia="Times New Roman" w:hAnsi="Times New Roman" w:cs="Times New Roman"/>
-          <w:sz w:val="28"/>
-          <w:szCs w:val="28"/>
-        </w:rPr>
-        <w:t xml:space="preserve"> </w:t>
-      </w:r>
-      <w:r>
-        <w:rPr>
-          <w:rFonts w:ascii="Times New Roman" w:eastAsia="Times New Roman" w:hAnsi="Times New Roman" w:cs="Times New Roman"/>
-          <w:b/>
-          <w:bCs/>
-          <w:sz w:val="28"/>
-          <w:szCs w:val="28"/>
+        <w:spacing w:line="276" w:lineRule="auto"/>
+        <w:rPr>
+          <w:rFonts w:ascii="Times New Roman" w:eastAsia="Times New Roman" w:hAnsi="Times New Roman" w:cs="Times New Roman"/>
+          <w:sz w:val="28"/>
+          <w:szCs w:val="28"/>
+        </w:rPr>
+      </w:pPr>
+      <w:r>
+        <w:rPr>
+          <w:rFonts w:ascii="Times New Roman" w:eastAsia="Times New Roman" w:hAnsi="Times New Roman" w:cs="Times New Roman"/>
+          <w:b/>
+          <w:bCs/>
+          <w:sz w:val="32"/>
+          <w:szCs w:val="32"/>
         </w:rPr>
         <w:t>Error Recovery:</w:t>
       </w:r>
@@ -3818,16 +3773,6 @@
         </w:rPr>
         <w:t>Having an in-depth error recovery mechanism in order to gracefully handle syntax errors in expressions and provide valuable feedback to users without instantly terminating parsing.</w:t>
       </w:r>
-    </w:p>
-    <w:p>
-      <w:pPr>
-        <w:pStyle w:val="ListParagraph"/>
-        <w:rPr>
-          <w:rFonts w:ascii="Times New Roman" w:eastAsia="Times New Roman" w:hAnsi="Times New Roman" w:cs="Times New Roman"/>
-          <w:sz w:val="28"/>
-          <w:szCs w:val="28"/>
-        </w:rPr>
-      </w:pPr>
     </w:p>
     <w:p>
       <w:pPr>
@@ -3838,17 +3783,17 @@
         </w:numPr>
         <w:rPr>
           <w:rFonts w:ascii="Times New Roman" w:eastAsia="Times New Roman" w:hAnsi="Times New Roman" w:cs="Times New Roman"/>
-          <w:sz w:val="28"/>
-          <w:szCs w:val="28"/>
-        </w:rPr>
-      </w:pPr>
-      <w:r>
-        <w:rPr>
-          <w:rFonts w:ascii="Times New Roman" w:eastAsia="Times New Roman" w:hAnsi="Times New Roman" w:cs="Times New Roman"/>
-          <w:b/>
-          <w:bCs/>
-          <w:sz w:val="28"/>
-          <w:szCs w:val="28"/>
+          <w:sz w:val="32"/>
+          <w:szCs w:val="32"/>
+        </w:rPr>
+      </w:pPr>
+      <w:r>
+        <w:rPr>
+          <w:rFonts w:ascii="Times New Roman" w:eastAsia="Times New Roman" w:hAnsi="Times New Roman" w:cs="Times New Roman"/>
+          <w:b/>
+          <w:bCs/>
+          <w:sz w:val="32"/>
+          <w:szCs w:val="32"/>
         </w:rPr>
         <w:t>Interactive Mode:</w:t>
       </w:r>
@@ -3902,7 +3847,7 @@
 </file>
 
 <file path=word/endnotes.xml><?xml version="1.0" encoding="utf-8"?>
-<w:endnotes xmlns:wpc="http://schemas.microsoft.com/office/word/2010/wordprocessingCanvas" xmlns:cx="http://schemas.microsoft.com/office/drawing/2014/chartex" xmlns:cx1="http://schemas.microsoft.com/office/drawing/2015/9/8/chartex" xmlns:cx2="http://schemas.microsoft.com/office/drawing/2015/10/21/chartex" xmlns:cx3="http://schemas.microsoft.com/office/drawing/2016/5/9/chartex" xmlns:cx4="http://schemas.microsoft.com/office/drawing/2016/5/10/chartex" xmlns:cx5="http://schemas.microsoft.com/office/drawing/2016/5/11/chartex" xmlns:cx6="http://schemas.microsoft.com/office/drawing/2016/5/12/chartex" xmlns:cx7="http://schemas.microsoft.com/office/drawing/2016/5/13/chartex" xmlns:cx8="http://schemas.microsoft.com/office/drawing/2016/5/14/chartex" xmlns:mc="http://schemas.openxmlformats.org/markup-compatibility/2006" xmlns:aink="http://schemas.microsoft.com/office/drawing/2016/ink" xmlns:am3d="http://schemas.microsoft.com/office/drawing/2017/model3d" xmlns:o="urn:schemas-microsoft-com:office:office" xmlns:oel="http://schemas.microsoft.com/office/2019/extlst" xmlns:r="http://schemas.openxmlformats.org/officeDocument/2006/relationships" xmlns:m="http://schemas.openxmlformats.org/officeDocument/2006/math" xmlns:v="urn:schemas-microsoft-com:vml" xmlns:wp14="http://schemas.microsoft.com/office/word/2010/wordprocessingDrawing" xmlns:wp="http://schemas.openxmlformats.org/drawingml/2006/wordprocessingDrawing" xmlns:w10="urn:schemas-microsoft-com:office:word" xmlns:w="http://schemas.openxmlformats.org/wordprocessingml/2006/main" xmlns:w14="http://schemas.microsoft.com/office/word/2010/wordml" xmlns:w15="http://schemas.microsoft.com/office/word/2012/wordml" xmlns:w16cex="http://schemas.microsoft.com/office/word/2018/wordml/cex" xmlns:w16cid="http://schemas.microsoft.com/office/word/2016/wordml/cid" xmlns:w16="http://schemas.microsoft.com/office/word/2018/wordml" xmlns:w16du="http://schemas.microsoft.com/office/word/2023/wordml/word16du" xmlns:w16sdtdh="http://schemas.microsoft.com/office/word/2020/wordml/sdtdatahash" xmlns:w16se="http://schemas.microsoft.com/office/word/2015/wordml/symex" xmlns:wpg="http://schemas.microsoft.com/office/word/2010/wordprocessingGroup" xmlns:wpi="http://schemas.microsoft.com/office/word/2010/wordprocessingInk" xmlns:wne="http://schemas.microsoft.com/office/word/2006/wordml" xmlns:wps="http://schemas.microsoft.com/office/word/2010/wordprocessingShape" mc:Ignorable="w14 w15 w16se w16cid w16 w16cex w16sdtdh w16du wp14">
+<w:endnotes xmlns:wpc="http://schemas.microsoft.com/office/word/2010/wordprocessingCanvas" xmlns:cx="http://schemas.microsoft.com/office/drawing/2014/chartex" xmlns:cx1="http://schemas.microsoft.com/office/drawing/2015/9/8/chartex" xmlns:cx2="http://schemas.microsoft.com/office/drawing/2015/10/21/chartex" xmlns:cx3="http://schemas.microsoft.com/office/drawing/2016/5/9/chartex" xmlns:cx4="http://schemas.microsoft.com/office/drawing/2016/5/10/chartex" xmlns:cx5="http://schemas.microsoft.com/office/drawing/2016/5/11/chartex" xmlns:cx6="http://schemas.microsoft.com/office/drawing/2016/5/12/chartex" xmlns:cx7="http://schemas.microsoft.com/office/drawing/2016/5/13/chartex" xmlns:cx8="http://schemas.microsoft.com/office/drawing/2016/5/14/chartex" xmlns:mc="http://schemas.openxmlformats.org/markup-compatibility/2006" xmlns:aink="http://schemas.microsoft.com/office/drawing/2016/ink" xmlns:am3d="http://schemas.microsoft.com/office/drawing/2017/model3d" xmlns:o="urn:schemas-microsoft-com:office:office" xmlns:oel="http://schemas.microsoft.com/office/2019/extlst" xmlns:r="http://schemas.openxmlformats.org/officeDocument/2006/relationships" xmlns:m="http://schemas.openxmlformats.org/officeDocument/2006/math" xmlns:v="urn:schemas-microsoft-com:vml" xmlns:wp14="http://schemas.microsoft.com/office/word/2010/wordprocessingDrawing" xmlns:wp="http://schemas.openxmlformats.org/drawingml/2006/wordprocessingDrawing" xmlns:w10="urn:schemas-microsoft-com:office:word" xmlns:w="http://schemas.openxmlformats.org/wordprocessingml/2006/main" xmlns:w14="http://schemas.microsoft.com/office/word/2010/wordml" xmlns:w15="http://schemas.microsoft.com/office/word/2012/wordml" xmlns:w16cex="http://schemas.microsoft.com/office/word/2018/wordml/cex" xmlns:w16cid="http://schemas.microsoft.com/office/word/2016/wordml/cid" xmlns:w16="http://schemas.microsoft.com/office/word/2018/wordml" xmlns:w16sdtdh="http://schemas.microsoft.com/office/word/2020/wordml/sdtdatahash" xmlns:w16se="http://schemas.microsoft.com/office/word/2015/wordml/symex" xmlns:wpg="http://schemas.microsoft.com/office/word/2010/wordprocessingGroup" xmlns:wpi="http://schemas.microsoft.com/office/word/2010/wordprocessingInk" xmlns:wne="http://schemas.microsoft.com/office/word/2006/wordml" xmlns:wps="http://schemas.microsoft.com/office/word/2010/wordprocessingShape" mc:Ignorable="w14 w15 w16se w16cid w16 w16cex w16sdtdh wp14">
   <w:endnote w:type="separator" w:id="-1">
     <w:p>
       <w:pPr>
@@ -3927,7 +3872,7 @@
 </file>
 
 <file path=word/footnotes.xml><?xml version="1.0" encoding="utf-8"?>
-<w:footnotes xmlns:wpc="http://schemas.microsoft.com/office/word/2010/wordprocessingCanvas" xmlns:cx="http://schemas.microsoft.com/office/drawing/2014/chartex" xmlns:cx1="http://schemas.microsoft.com/office/drawing/2015/9/8/chartex" xmlns:cx2="http://schemas.microsoft.com/office/drawing/2015/10/21/chartex" xmlns:cx3="http://schemas.microsoft.com/office/drawing/2016/5/9/chartex" xmlns:cx4="http://schemas.microsoft.com/office/drawing/2016/5/10/chartex" xmlns:cx5="http://schemas.microsoft.com/office/drawing/2016/5/11/chartex" xmlns:cx6="http://schemas.microsoft.com/office/drawing/2016/5/12/chartex" xmlns:cx7="http://schemas.microsoft.com/office/drawing/2016/5/13/chartex" xmlns:cx8="http://schemas.microsoft.com/office/drawing/2016/5/14/chartex" xmlns:mc="http://schemas.openxmlformats.org/markup-compatibility/2006" xmlns:aink="http://schemas.microsoft.com/office/drawing/2016/ink" xmlns:am3d="http://schemas.microsoft.com/office/drawing/2017/model3d" xmlns:o="urn:schemas-microsoft-com:office:office" xmlns:oel="http://schemas.microsoft.com/office/2019/extlst" xmlns:r="http://schemas.openxmlformats.org/officeDocument/2006/relationships" xmlns:m="http://schemas.openxmlformats.org/officeDocument/2006/math" xmlns:v="urn:schemas-microsoft-com:vml" xmlns:wp14="http://schemas.microsoft.com/office/word/2010/wordprocessingDrawing" xmlns:wp="http://schemas.openxmlformats.org/drawingml/2006/wordprocessingDrawing" xmlns:w10="urn:schemas-microsoft-com:office:word" xmlns:w="http://schemas.openxmlformats.org/wordprocessingml/2006/main" xmlns:w14="http://schemas.microsoft.com/office/word/2010/wordml" xmlns:w15="http://schemas.microsoft.com/office/word/2012/wordml" xmlns:w16cex="http://schemas.microsoft.com/office/word/2018/wordml/cex" xmlns:w16cid="http://schemas.microsoft.com/office/word/2016/wordml/cid" xmlns:w16="http://schemas.microsoft.com/office/word/2018/wordml" xmlns:w16du="http://schemas.microsoft.com/office/word/2023/wordml/word16du" xmlns:w16sdtdh="http://schemas.microsoft.com/office/word/2020/wordml/sdtdatahash" xmlns:w16se="http://schemas.microsoft.com/office/word/2015/wordml/symex" xmlns:wpg="http://schemas.microsoft.com/office/word/2010/wordprocessingGroup" xmlns:wpi="http://schemas.microsoft.com/office/word/2010/wordprocessingInk" xmlns:wne="http://schemas.microsoft.com/office/word/2006/wordml" xmlns:wps="http://schemas.microsoft.com/office/word/2010/wordprocessingShape" mc:Ignorable="w14 w15 w16se w16cid w16 w16cex w16sdtdh w16du wp14">
+<w:footnotes xmlns:wpc="http://schemas.microsoft.com/office/word/2010/wordprocessingCanvas" xmlns:cx="http://schemas.microsoft.com/office/drawing/2014/chartex" xmlns:cx1="http://schemas.microsoft.com/office/drawing/2015/9/8/chartex" xmlns:cx2="http://schemas.microsoft.com/office/drawing/2015/10/21/chartex" xmlns:cx3="http://schemas.microsoft.com/office/drawing/2016/5/9/chartex" xmlns:cx4="http://schemas.microsoft.com/office/drawing/2016/5/10/chartex" xmlns:cx5="http://schemas.microsoft.com/office/drawing/2016/5/11/chartex" xmlns:cx6="http://schemas.microsoft.com/office/drawing/2016/5/12/chartex" xmlns:cx7="http://schemas.microsoft.com/office/drawing/2016/5/13/chartex" xmlns:cx8="http://schemas.microsoft.com/office/drawing/2016/5/14/chartex" xmlns:mc="http://schemas.openxmlformats.org/markup-compatibility/2006" xmlns:aink="http://schemas.microsoft.com/office/drawing/2016/ink" xmlns:am3d="http://schemas.microsoft.com/office/drawing/2017/model3d" xmlns:o="urn:schemas-microsoft-com:office:office" xmlns:oel="http://schemas.microsoft.com/office/2019/extlst" xmlns:r="http://schemas.openxmlformats.org/officeDocument/2006/relationships" xmlns:m="http://schemas.openxmlformats.org/officeDocument/2006/math" xmlns:v="urn:schemas-microsoft-com:vml" xmlns:wp14="http://schemas.microsoft.com/office/word/2010/wordprocessingDrawing" xmlns:wp="http://schemas.openxmlformats.org/drawingml/2006/wordprocessingDrawing" xmlns:w10="urn:schemas-microsoft-com:office:word" xmlns:w="http://schemas.openxmlformats.org/wordprocessingml/2006/main" xmlns:w14="http://schemas.microsoft.com/office/word/2010/wordml" xmlns:w15="http://schemas.microsoft.com/office/word/2012/wordml" xmlns:w16cex="http://schemas.microsoft.com/office/word/2018/wordml/cex" xmlns:w16cid="http://schemas.microsoft.com/office/word/2016/wordml/cid" xmlns:w16="http://schemas.microsoft.com/office/word/2018/wordml" xmlns:w16sdtdh="http://schemas.microsoft.com/office/word/2020/wordml/sdtdatahash" xmlns:w16se="http://schemas.microsoft.com/office/word/2015/wordml/symex" xmlns:wpg="http://schemas.microsoft.com/office/word/2010/wordprocessingGroup" xmlns:wpi="http://schemas.microsoft.com/office/word/2010/wordprocessingInk" xmlns:wne="http://schemas.microsoft.com/office/word/2006/wordml" xmlns:wps="http://schemas.microsoft.com/office/word/2010/wordprocessingShape" mc:Ignorable="w14 w15 w16se w16cid w16 w16cex w16sdtdh wp14">
   <w:footnote w:type="separator" w:id="-1">
     <w:p>
       <w:pPr>
@@ -3952,7 +3897,7 @@
 </file>
 
 <file path=word/numbering.xml><?xml version="1.0" encoding="utf-8"?>
-<w:numbering xmlns:wpc="http://schemas.microsoft.com/office/word/2010/wordprocessingCanvas" xmlns:cx="http://schemas.microsoft.com/office/drawing/2014/chartex" xmlns:cx1="http://schemas.microsoft.com/office/drawing/2015/9/8/chartex" xmlns:cx2="http://schemas.microsoft.com/office/drawing/2015/10/21/chartex" xmlns:cx3="http://schemas.microsoft.com/office/drawing/2016/5/9/chartex" xmlns:cx4="http://schemas.microsoft.com/office/drawing/2016/5/10/chartex" xmlns:cx5="http://schemas.microsoft.com/office/drawing/2016/5/11/chartex" xmlns:cx6="http://schemas.microsoft.com/office/drawing/2016/5/12/chartex" xmlns:cx7="http://schemas.microsoft.com/office/drawing/2016/5/13/chartex" xmlns:cx8="http://schemas.microsoft.com/office/drawing/2016/5/14/chartex" xmlns:mc="http://schemas.openxmlformats.org/markup-compatibility/2006" xmlns:aink="http://schemas.microsoft.com/office/drawing/2016/ink" xmlns:am3d="http://schemas.microsoft.com/office/drawing/2017/model3d" xmlns:o="urn:schemas-microsoft-com:office:office" xmlns:oel="http://schemas.microsoft.com/office/2019/extlst" xmlns:r="http://schemas.openxmlformats.org/officeDocument/2006/relationships" xmlns:m="http://schemas.openxmlformats.org/officeDocument/2006/math" xmlns:v="urn:schemas-microsoft-com:vml" xmlns:wp14="http://schemas.microsoft.com/office/word/2010/wordprocessingDrawing" xmlns:wp="http://schemas.openxmlformats.org/drawingml/2006/wordprocessingDrawing" xmlns:w10="urn:schemas-microsoft-com:office:word" xmlns:w="http://schemas.openxmlformats.org/wordprocessingml/2006/main" xmlns:w14="http://schemas.microsoft.com/office/word/2010/wordml" xmlns:w15="http://schemas.microsoft.com/office/word/2012/wordml" xmlns:w16cex="http://schemas.microsoft.com/office/word/2018/wordml/cex" xmlns:w16cid="http://schemas.microsoft.com/office/word/2016/wordml/cid" xmlns:w16="http://schemas.microsoft.com/office/word/2018/wordml" xmlns:w16du="http://schemas.microsoft.com/office/word/2023/wordml/word16du" xmlns:w16sdtdh="http://schemas.microsoft.com/office/word/2020/wordml/sdtdatahash" xmlns:w16se="http://schemas.microsoft.com/office/word/2015/wordml/symex" xmlns:wpg="http://schemas.microsoft.com/office/word/2010/wordprocessingGroup" xmlns:wpi="http://schemas.microsoft.com/office/word/2010/wordprocessingInk" xmlns:wne="http://schemas.microsoft.com/office/word/2006/wordml" xmlns:wps="http://schemas.microsoft.com/office/word/2010/wordprocessingShape" mc:Ignorable="w14 w15 w16se w16cid w16 w16cex w16sdtdh w16du wp14">
+<w:numbering xmlns:wpc="http://schemas.microsoft.com/office/word/2010/wordprocessingCanvas" xmlns:cx="http://schemas.microsoft.com/office/drawing/2014/chartex" xmlns:cx1="http://schemas.microsoft.com/office/drawing/2015/9/8/chartex" xmlns:cx2="http://schemas.microsoft.com/office/drawing/2015/10/21/chartex" xmlns:cx3="http://schemas.microsoft.com/office/drawing/2016/5/9/chartex" xmlns:cx4="http://schemas.microsoft.com/office/drawing/2016/5/10/chartex" xmlns:cx5="http://schemas.microsoft.com/office/drawing/2016/5/11/chartex" xmlns:cx6="http://schemas.microsoft.com/office/drawing/2016/5/12/chartex" xmlns:cx7="http://schemas.microsoft.com/office/drawing/2016/5/13/chartex" xmlns:cx8="http://schemas.microsoft.com/office/drawing/2016/5/14/chartex" xmlns:mc="http://schemas.openxmlformats.org/markup-compatibility/2006" xmlns:aink="http://schemas.microsoft.com/office/drawing/2016/ink" xmlns:am3d="http://schemas.microsoft.com/office/drawing/2017/model3d" xmlns:o="urn:schemas-microsoft-com:office:office" xmlns:oel="http://schemas.microsoft.com/office/2019/extlst" xmlns:r="http://schemas.openxmlformats.org/officeDocument/2006/relationships" xmlns:m="http://schemas.openxmlformats.org/officeDocument/2006/math" xmlns:v="urn:schemas-microsoft-com:vml" xmlns:wp14="http://schemas.microsoft.com/office/word/2010/wordprocessingDrawing" xmlns:wp="http://schemas.openxmlformats.org/drawingml/2006/wordprocessingDrawing" xmlns:w10="urn:schemas-microsoft-com:office:word" xmlns:w="http://schemas.openxmlformats.org/wordprocessingml/2006/main" xmlns:w14="http://schemas.microsoft.com/office/word/2010/wordml" xmlns:w15="http://schemas.microsoft.com/office/word/2012/wordml" xmlns:w16cex="http://schemas.microsoft.com/office/word/2018/wordml/cex" xmlns:w16cid="http://schemas.microsoft.com/office/word/2016/wordml/cid" xmlns:w16="http://schemas.microsoft.com/office/word/2018/wordml" xmlns:w16sdtdh="http://schemas.microsoft.com/office/word/2020/wordml/sdtdatahash" xmlns:w16se="http://schemas.microsoft.com/office/word/2015/wordml/symex" xmlns:wpg="http://schemas.microsoft.com/office/word/2010/wordprocessingGroup" xmlns:wpi="http://schemas.microsoft.com/office/word/2010/wordprocessingInk" xmlns:wne="http://schemas.microsoft.com/office/word/2006/wordml" xmlns:wps="http://schemas.microsoft.com/office/word/2010/wordprocessingShape" mc:Ignorable="w14 w15 w16se w16cid w16 w16cex w16sdtdh wp14">
   <w:abstractNum w:abstractNumId="0" w15:restartNumberingAfterBreak="0">
     <w:nsid w:val="08C22E18"/>
     <w:multiLevelType w:val="hybridMultilevel"/>
@@ -4533,7 +4478,7 @@
 </file>
 
 <file path=word/styles.xml><?xml version="1.0" encoding="utf-8"?>
-<w:styles xmlns:mc="http://schemas.openxmlformats.org/markup-compatibility/2006" xmlns:r="http://schemas.openxmlformats.org/officeDocument/2006/relationships" xmlns:w="http://schemas.openxmlformats.org/wordprocessingml/2006/main" xmlns:w14="http://schemas.microsoft.com/office/word/2010/wordml" xmlns:w15="http://schemas.microsoft.com/office/word/2012/wordml" xmlns:w16cex="http://schemas.microsoft.com/office/word/2018/wordml/cex" xmlns:w16cid="http://schemas.microsoft.com/office/word/2016/wordml/cid" xmlns:w16="http://schemas.microsoft.com/office/word/2018/wordml" xmlns:w16du="http://schemas.microsoft.com/office/word/2023/wordml/word16du" xmlns:w16sdtdh="http://schemas.microsoft.com/office/word/2020/wordml/sdtdatahash" xmlns:w16se="http://schemas.microsoft.com/office/word/2015/wordml/symex" mc:Ignorable="w14 w15 w16se w16cid w16 w16cex w16sdtdh w16du">
+<w:styles xmlns:mc="http://schemas.openxmlformats.org/markup-compatibility/2006" xmlns:r="http://schemas.openxmlformats.org/officeDocument/2006/relationships" xmlns:w="http://schemas.openxmlformats.org/wordprocessingml/2006/main" xmlns:w14="http://schemas.microsoft.com/office/word/2010/wordml" xmlns:w15="http://schemas.microsoft.com/office/word/2012/wordml" xmlns:w16cex="http://schemas.microsoft.com/office/word/2018/wordml/cex" xmlns:w16cid="http://schemas.microsoft.com/office/word/2016/wordml/cid" xmlns:w16="http://schemas.microsoft.com/office/word/2018/wordml" xmlns:w16sdtdh="http://schemas.microsoft.com/office/word/2020/wordml/sdtdatahash" xmlns:w16se="http://schemas.microsoft.com/office/word/2015/wordml/symex" mc:Ignorable="w14 w15 w16se w16cid w16 w16cex w16sdtdh">
   <w:docDefaults>
     <w:rPrDefault>
       <w:rPr>
@@ -4946,7 +4891,6 @@
   <w:style w:type="character" w:default="1" w:styleId="DefaultParagraphFont">
     <w:name w:val="Default Paragraph Font"/>
     <w:uiPriority w:val="1"/>
-    <w:semiHidden/>
     <w:unhideWhenUsed/>
   </w:style>
   <w:style w:type="table" w:default="1" w:styleId="TableNormal">

</xml_diff>

<commit_message>
Completed formatting the project report! Just waiting for the test cases and 4 more points in future requirements
</commit_message>
<xml_diff>
--- a/Project folder/Project Report.docx
+++ b/Project folder/Project Report.docx
@@ -934,6 +934,33 @@
         </w:rPr>
         <w:lastRenderedPageBreak/>
         <w:t>System Design:</w:t>
+      </w:r>
+    </w:p>
+    <w:p>
+      <w:pPr>
+        <w:spacing w:line="120" w:lineRule="auto"/>
+        <w:rPr>
+          <w:rFonts w:ascii="Times New Roman" w:hAnsi="Times New Roman" w:cs="Times New Roman"/>
+          <w:sz w:val="28"/>
+          <w:szCs w:val="28"/>
+        </w:rPr>
+      </w:pPr>
+    </w:p>
+    <w:p>
+      <w:pPr>
+        <w:rPr>
+          <w:rFonts w:ascii="Times New Roman" w:hAnsi="Times New Roman" w:cs="Times New Roman"/>
+          <w:sz w:val="28"/>
+          <w:szCs w:val="28"/>
+        </w:rPr>
+      </w:pPr>
+      <w:r>
+        <w:rPr>
+          <w:rFonts w:ascii="Times New Roman" w:hAnsi="Times New Roman" w:cs="Times New Roman"/>
+          <w:sz w:val="28"/>
+          <w:szCs w:val="28"/>
+        </w:rPr>
+        <w:t xml:space="preserve">The Expression parser was made in order to efficiently convert infix expressions and evaluate postfix expressions. This system uses three classes which are Expression_Parser, Evaluate_Postfix, and Convert_to_Postfix.  </w:t>
       </w:r>
     </w:p>
     <w:p>
@@ -954,6 +981,9 @@
           <w:ilvl w:val="0"/>
           <w:numId w:val="5"/>
         </w:numPr>
+        <w:tabs>
+          <w:tab w:val="left" w:pos="810"/>
+        </w:tabs>
         <w:rPr>
           <w:rFonts w:ascii="Times New Roman" w:hAnsi="Times New Roman" w:cs="Times New Roman"/>
           <w:b/>
@@ -1182,84 +1212,6 @@
     </w:p>
     <w:p>
       <w:pPr>
-        <w:pStyle w:val="ListParagraph"/>
-        <w:rPr>
-          <w:rFonts w:ascii="Times New Roman" w:hAnsi="Times New Roman" w:cs="Times New Roman"/>
-          <w:sz w:val="28"/>
-          <w:szCs w:val="28"/>
-        </w:rPr>
-      </w:pPr>
-    </w:p>
-    <w:p>
-      <w:pPr>
-        <w:pStyle w:val="ListParagraph"/>
-        <w:rPr>
-          <w:rFonts w:ascii="Times New Roman" w:hAnsi="Times New Roman" w:cs="Times New Roman"/>
-          <w:sz w:val="28"/>
-          <w:szCs w:val="28"/>
-        </w:rPr>
-      </w:pPr>
-    </w:p>
-    <w:p>
-      <w:pPr>
-        <w:pStyle w:val="ListParagraph"/>
-        <w:rPr>
-          <w:rFonts w:ascii="Times New Roman" w:hAnsi="Times New Roman" w:cs="Times New Roman"/>
-          <w:sz w:val="28"/>
-          <w:szCs w:val="28"/>
-        </w:rPr>
-      </w:pPr>
-    </w:p>
-    <w:p>
-      <w:pPr>
-        <w:pStyle w:val="ListParagraph"/>
-        <w:rPr>
-          <w:rFonts w:ascii="Times New Roman" w:hAnsi="Times New Roman" w:cs="Times New Roman"/>
-          <w:sz w:val="28"/>
-          <w:szCs w:val="28"/>
-        </w:rPr>
-      </w:pPr>
-    </w:p>
-    <w:p>
-      <w:pPr>
-        <w:pStyle w:val="ListParagraph"/>
-        <w:rPr>
-          <w:rFonts w:ascii="Times New Roman" w:hAnsi="Times New Roman" w:cs="Times New Roman"/>
-          <w:sz w:val="28"/>
-          <w:szCs w:val="28"/>
-        </w:rPr>
-      </w:pPr>
-    </w:p>
-    <w:p>
-      <w:pPr>
-        <w:pStyle w:val="ListParagraph"/>
-        <w:rPr>
-          <w:rFonts w:ascii="Times New Roman" w:hAnsi="Times New Roman" w:cs="Times New Roman"/>
-          <w:sz w:val="28"/>
-          <w:szCs w:val="28"/>
-        </w:rPr>
-      </w:pPr>
-    </w:p>
-    <w:p>
-      <w:pPr>
-        <w:rPr>
-          <w:rFonts w:ascii="Times New Roman" w:hAnsi="Times New Roman" w:cs="Times New Roman"/>
-          <w:sz w:val="28"/>
-          <w:szCs w:val="28"/>
-        </w:rPr>
-      </w:pPr>
-    </w:p>
-    <w:p>
-      <w:pPr>
-        <w:rPr>
-          <w:rFonts w:ascii="Times New Roman" w:hAnsi="Times New Roman" w:cs="Times New Roman"/>
-          <w:sz w:val="28"/>
-          <w:szCs w:val="28"/>
-        </w:rPr>
-      </w:pPr>
-    </w:p>
-    <w:p>
-      <w:pPr>
         <w:rPr>
           <w:rFonts w:ascii="Times New Roman" w:hAnsi="Times New Roman" w:cs="Times New Roman"/>
           <w:b/>
@@ -1268,7 +1220,9 @@
           <w:szCs w:val="40"/>
         </w:rPr>
       </w:pPr>
-      <w:r>
+    </w:p>
+    <w:p>
+      <w:pPr>
         <w:rPr>
           <w:rFonts w:ascii="Times New Roman" w:hAnsi="Times New Roman" w:cs="Times New Roman"/>
           <w:b/>
@@ -1276,6 +1230,37 @@
           <w:sz w:val="40"/>
           <w:szCs w:val="40"/>
         </w:rPr>
+      </w:pPr>
+    </w:p>
+    <w:p>
+      <w:pPr>
+        <w:rPr>
+          <w:rFonts w:ascii="Times New Roman" w:hAnsi="Times New Roman" w:cs="Times New Roman"/>
+          <w:b/>
+          <w:bCs/>
+          <w:sz w:val="40"/>
+          <w:szCs w:val="40"/>
+        </w:rPr>
+      </w:pPr>
+    </w:p>
+    <w:p>
+      <w:pPr>
+        <w:rPr>
+          <w:rFonts w:ascii="Times New Roman" w:hAnsi="Times New Roman" w:cs="Times New Roman"/>
+          <w:b/>
+          <w:bCs/>
+          <w:sz w:val="40"/>
+          <w:szCs w:val="40"/>
+        </w:rPr>
+      </w:pPr>
+      <w:r>
+        <w:rPr>
+          <w:rFonts w:ascii="Times New Roman" w:hAnsi="Times New Roman" w:cs="Times New Roman"/>
+          <w:b/>
+          <w:bCs/>
+          <w:sz w:val="40"/>
+          <w:szCs w:val="40"/>
+        </w:rPr>
         <w:lastRenderedPageBreak/>
         <w:t>Data Structures</w:t>
       </w:r>
@@ -1289,6 +1274,18 @@
         </w:rPr>
         <w:t>:</w:t>
       </w:r>
+    </w:p>
+    <w:p>
+      <w:pPr>
+        <w:spacing w:line="120" w:lineRule="auto"/>
+        <w:rPr>
+          <w:rFonts w:ascii="Times New Roman" w:hAnsi="Times New Roman" w:cs="Times New Roman"/>
+          <w:b/>
+          <w:bCs/>
+          <w:sz w:val="40"/>
+          <w:szCs w:val="40"/>
+        </w:rPr>
+      </w:pPr>
     </w:p>
     <w:p>
       <w:pPr>
@@ -1319,6 +1316,19 @@
     <w:p>
       <w:pPr>
         <w:pStyle w:val="ListParagraph"/>
+        <w:spacing w:line="120" w:lineRule="auto"/>
+        <w:rPr>
+          <w:rFonts w:ascii="Times New Roman" w:eastAsia="Times New Roman" w:hAnsi="Times New Roman" w:cs="Times New Roman"/>
+          <w:b/>
+          <w:bCs/>
+          <w:sz w:val="32"/>
+          <w:szCs w:val="32"/>
+        </w:rPr>
+      </w:pPr>
+    </w:p>
+    <w:p>
+      <w:pPr>
+        <w:pStyle w:val="ListParagraph"/>
         <w:spacing w:line="276" w:lineRule="auto"/>
         <w:rPr>
           <w:rFonts w:ascii="Times New Roman" w:eastAsia="Times New Roman" w:hAnsi="Times New Roman" w:cs="Times New Roman"/>
@@ -1353,6 +1363,7 @@
           <w:ilvl w:val="1"/>
           <w:numId w:val="4"/>
         </w:numPr>
+        <w:ind w:left="990" w:hanging="270"/>
         <w:rPr>
           <w:rFonts w:ascii="Times New Roman" w:eastAsia="Times New Roman" w:hAnsi="Times New Roman" w:cs="Times New Roman"/>
           <w:b/>
@@ -1374,7 +1385,7 @@
     </w:p>
     <w:p>
       <w:pPr>
-        <w:ind w:left="1080"/>
+        <w:ind w:left="990"/>
         <w:rPr>
           <w:rFonts w:ascii="Times New Roman" w:eastAsia="Times New Roman" w:hAnsi="Times New Roman" w:cs="Times New Roman"/>
           <w:sz w:val="28"/>
@@ -1407,6 +1418,7 @@
           <w:ilvl w:val="1"/>
           <w:numId w:val="4"/>
         </w:numPr>
+        <w:ind w:left="990" w:hanging="270"/>
         <w:rPr>
           <w:rFonts w:ascii="Times New Roman" w:eastAsia="Times New Roman" w:hAnsi="Times New Roman" w:cs="Times New Roman"/>
           <w:b/>
@@ -1428,20 +1440,52 @@
     </w:p>
     <w:p>
       <w:pPr>
-        <w:ind w:left="1080"/>
-        <w:rPr>
-          <w:rFonts w:ascii="Times New Roman" w:eastAsia="Times New Roman" w:hAnsi="Times New Roman" w:cs="Times New Roman"/>
-          <w:sz w:val="28"/>
-          <w:szCs w:val="28"/>
-        </w:rPr>
-      </w:pPr>
-      <w:r>
-        <w:rPr>
-          <w:rFonts w:ascii="Times New Roman" w:eastAsia="Times New Roman" w:hAnsi="Times New Roman" w:cs="Times New Roman"/>
-          <w:sz w:val="28"/>
-          <w:szCs w:val="28"/>
-        </w:rPr>
-        <w:t>The infix_to_postfix() function uses a stack of strings to store operands while converting an infix expression to a postfix expression. The infix string is parsed pushing operations onto the stack based on the rules given and popping the elements when needed. After processing, remaining elements in the stack are appended to an output string.</w:t>
+        <w:ind w:left="990"/>
+        <w:rPr>
+          <w:rFonts w:ascii="Times New Roman" w:eastAsia="Times New Roman" w:hAnsi="Times New Roman" w:cs="Times New Roman"/>
+          <w:sz w:val="28"/>
+          <w:szCs w:val="28"/>
+        </w:rPr>
+      </w:pPr>
+      <w:r>
+        <w:rPr>
+          <w:rFonts w:ascii="Times New Roman" w:eastAsia="Times New Roman" w:hAnsi="Times New Roman" w:cs="Times New Roman"/>
+          <w:sz w:val="28"/>
+          <w:szCs w:val="28"/>
+        </w:rPr>
+        <w:t>The infix</w:t>
+      </w:r>
+      <w:r>
+        <w:rPr>
+          <w:rFonts w:ascii="Times New Roman" w:eastAsia="Times New Roman" w:hAnsi="Times New Roman" w:cs="Times New Roman"/>
+          <w:sz w:val="28"/>
+          <w:szCs w:val="28"/>
+        </w:rPr>
+        <w:t>_</w:t>
+      </w:r>
+      <w:r>
+        <w:rPr>
+          <w:rFonts w:ascii="Times New Roman" w:eastAsia="Times New Roman" w:hAnsi="Times New Roman" w:cs="Times New Roman"/>
+          <w:sz w:val="28"/>
+          <w:szCs w:val="28"/>
+        </w:rPr>
+        <w:t>to</w:t>
+      </w:r>
+      <w:r>
+        <w:rPr>
+          <w:rFonts w:ascii="Times New Roman" w:eastAsia="Times New Roman" w:hAnsi="Times New Roman" w:cs="Times New Roman"/>
+          <w:sz w:val="28"/>
+          <w:szCs w:val="28"/>
+        </w:rPr>
+        <w:t>_</w:t>
+      </w:r>
+      <w:r>
+        <w:rPr>
+          <w:rFonts w:ascii="Times New Roman" w:eastAsia="Times New Roman" w:hAnsi="Times New Roman" w:cs="Times New Roman"/>
+          <w:sz w:val="28"/>
+          <w:szCs w:val="28"/>
+        </w:rPr>
+        <w:t>postfix() function uses a stack of strings to store operands while converting an infix expression to a postfix expression. The infix string is parsed pushing operations onto the stack based on the rules given and popping the elements when needed. After processing, remaining elements in the stack are appended to an output string.</w:t>
       </w:r>
     </w:p>
     <w:p>
@@ -1572,24 +1616,6 @@
     <w:p>
       <w:pPr>
         <w:rPr>
-          <w:rFonts w:ascii="Times New Roman" w:eastAsia="Times New Roman" w:hAnsi="Times New Roman" w:cs="Times New Roman"/>
-          <w:sz w:val="28"/>
-          <w:szCs w:val="28"/>
-        </w:rPr>
-      </w:pPr>
-    </w:p>
-    <w:p>
-      <w:pPr>
-        <w:rPr>
-          <w:rFonts w:ascii="Times New Roman" w:eastAsia="Times New Roman" w:hAnsi="Times New Roman" w:cs="Times New Roman"/>
-          <w:sz w:val="28"/>
-          <w:szCs w:val="28"/>
-        </w:rPr>
-      </w:pPr>
-    </w:p>
-    <w:p>
-      <w:pPr>
-        <w:rPr>
           <w:rFonts w:ascii="Times New Roman" w:hAnsi="Times New Roman" w:cs="Times New Roman"/>
           <w:b/>
           <w:bCs/>
@@ -1645,8 +1671,8 @@
           <w14:ligatures w14:val="standardContextual"/>
         </w:rPr>
         <w:drawing>
-          <wp:inline distT="0" distB="0" distL="0" distR="0" wp14:anchorId="6780BAF3" wp14:editId="7109A4F0">
-            <wp:extent cx="6821170" cy="6179820"/>
+          <wp:inline distT="0" distB="0" distL="0" distR="0" wp14:anchorId="6780BAF3" wp14:editId="4C836056">
+            <wp:extent cx="6821170" cy="6248400"/>
             <wp:effectExtent l="0" t="0" r="0" b="0"/>
             <wp:docPr id="607326620" name="Picture 1" descr="A diagram of a function&#10;&#10;Description automatically generated"/>
             <wp:cNvGraphicFramePr>
@@ -1674,7 +1700,7 @@
                   <pic:spPr>
                     <a:xfrm>
                       <a:off x="0" y="0"/>
-                      <a:ext cx="6846854" cy="6203089"/>
+                      <a:ext cx="6846858" cy="6271931"/>
                     </a:xfrm>
                     <a:prstGeom prst="rect">
                       <a:avLst/>
@@ -1736,15 +1762,6 @@
       <w:pPr>
         <w:rPr>
           <w:rFonts w:ascii="Times New Roman" w:eastAsia="Times New Roman" w:hAnsi="Times New Roman" w:cs="Times New Roman"/>
-          <w:sz w:val="28"/>
-          <w:szCs w:val="28"/>
-        </w:rPr>
-      </w:pPr>
-    </w:p>
-    <w:p>
-      <w:pPr>
-        <w:rPr>
-          <w:rFonts w:ascii="Times New Roman" w:eastAsia="Times New Roman" w:hAnsi="Times New Roman" w:cs="Times New Roman"/>
           <w:sz w:val="24"/>
           <w:szCs w:val="24"/>
         </w:rPr>
@@ -3617,6 +3634,18 @@
     </w:p>
     <w:p>
       <w:pPr>
+        <w:spacing w:line="84" w:lineRule="auto"/>
+        <w:rPr>
+          <w:rFonts w:ascii="Times New Roman" w:hAnsi="Times New Roman" w:cs="Times New Roman"/>
+          <w:b/>
+          <w:bCs/>
+          <w:sz w:val="40"/>
+          <w:szCs w:val="40"/>
+        </w:rPr>
+      </w:pPr>
+    </w:p>
+    <w:p>
+      <w:pPr>
         <w:pStyle w:val="ListParagraph"/>
         <w:numPr>
           <w:ilvl w:val="0"/>
@@ -3644,7 +3673,7 @@
     <w:p>
       <w:pPr>
         <w:pStyle w:val="ListParagraph"/>
-        <w:spacing w:line="120" w:lineRule="auto"/>
+        <w:spacing w:line="60" w:lineRule="auto"/>
         <w:rPr>
           <w:rFonts w:ascii="Times New Roman" w:eastAsia="Times New Roman" w:hAnsi="Times New Roman" w:cs="Times New Roman"/>
           <w:b/>
@@ -3672,6 +3701,17 @@
         </w:rPr>
         <w:t>Improve the parser to support additional operators and functions, this could mean implementing more logic in order for the program to receive various new mathematical, logical, or bitwise operators.</w:t>
       </w:r>
+    </w:p>
+    <w:p>
+      <w:pPr>
+        <w:pStyle w:val="ListParagraph"/>
+        <w:spacing w:line="240" w:lineRule="auto"/>
+        <w:rPr>
+          <w:rFonts w:ascii="Times New Roman" w:eastAsia="Times New Roman" w:hAnsi="Times New Roman" w:cs="Times New Roman"/>
+          <w:sz w:val="28"/>
+          <w:szCs w:val="28"/>
+        </w:rPr>
+      </w:pPr>
     </w:p>
     <w:p>
       <w:pPr>
@@ -3702,7 +3742,7 @@
     <w:p>
       <w:pPr>
         <w:pStyle w:val="ListParagraph"/>
-        <w:spacing w:line="120" w:lineRule="auto"/>
+        <w:spacing w:line="60" w:lineRule="auto"/>
         <w:rPr>
           <w:rFonts w:ascii="Times New Roman" w:eastAsia="Times New Roman" w:hAnsi="Times New Roman" w:cs="Times New Roman"/>
           <w:b/>
@@ -3730,6 +3770,17 @@
         </w:rPr>
         <w:t>Make sure memory usage is optimized, especially when dealing with larger expressions. Techniques like object pooling or even smart pointers can efficiently manage memory while avoiding any unnecessary allocations or deallocations.</w:t>
       </w:r>
+    </w:p>
+    <w:p>
+      <w:pPr>
+        <w:pStyle w:val="ListParagraph"/>
+        <w:spacing w:line="240" w:lineRule="auto"/>
+        <w:rPr>
+          <w:rFonts w:ascii="Times New Roman" w:eastAsia="Times New Roman" w:hAnsi="Times New Roman" w:cs="Times New Roman"/>
+          <w:sz w:val="28"/>
+          <w:szCs w:val="28"/>
+        </w:rPr>
+      </w:pPr>
     </w:p>
     <w:p>
       <w:pPr>
@@ -3738,6 +3789,54 @@
           <w:ilvl w:val="0"/>
           <w:numId w:val="4"/>
         </w:numPr>
+        <w:rPr>
+          <w:rFonts w:ascii="Times New Roman" w:eastAsia="Times New Roman" w:hAnsi="Times New Roman" w:cs="Times New Roman"/>
+          <w:sz w:val="32"/>
+          <w:szCs w:val="32"/>
+        </w:rPr>
+      </w:pPr>
+      <w:r>
+        <w:rPr>
+          <w:rFonts w:ascii="Times New Roman" w:eastAsia="Times New Roman" w:hAnsi="Times New Roman" w:cs="Times New Roman"/>
+          <w:b/>
+          <w:bCs/>
+          <w:sz w:val="32"/>
+          <w:szCs w:val="32"/>
+        </w:rPr>
+        <w:t>Interactive Mode:</w:t>
+      </w:r>
+    </w:p>
+    <w:p>
+      <w:pPr>
+        <w:ind w:left="720"/>
+        <w:rPr>
+          <w:rFonts w:ascii="Times New Roman" w:eastAsia="Times New Roman" w:hAnsi="Times New Roman" w:cs="Times New Roman"/>
+          <w:sz w:val="28"/>
+          <w:szCs w:val="28"/>
+        </w:rPr>
+      </w:pPr>
+      <w:r>
+        <w:rPr>
+          <w:rFonts w:ascii="Times New Roman" w:eastAsia="Times New Roman" w:hAnsi="Times New Roman" w:cs="Times New Roman"/>
+          <w:sz w:val="28"/>
+          <w:szCs w:val="28"/>
+        </w:rPr>
+        <w:t>Allow users to only enter expressions one at a time for immediate feedback or results that can inform the user step by step what procedures or occurring.</w:t>
+      </w:r>
+    </w:p>
+    <w:p>
+      <w:pPr>
+        <w:ind w:left="720"/>
+        <w:rPr>
+          <w:rFonts w:ascii="Times New Roman" w:eastAsia="Times New Roman" w:hAnsi="Times New Roman" w:cs="Times New Roman"/>
+          <w:sz w:val="28"/>
+          <w:szCs w:val="28"/>
+        </w:rPr>
+      </w:pPr>
+    </w:p>
+    <w:p>
+      <w:pPr>
+        <w:pStyle w:val="ListParagraph"/>
         <w:spacing w:line="276" w:lineRule="auto"/>
         <w:rPr>
           <w:rFonts w:ascii="Times New Roman" w:eastAsia="Times New Roman" w:hAnsi="Times New Roman" w:cs="Times New Roman"/>
@@ -3745,76 +3844,111 @@
           <w:szCs w:val="28"/>
         </w:rPr>
       </w:pPr>
-      <w:r>
-        <w:rPr>
-          <w:rFonts w:ascii="Times New Roman" w:eastAsia="Times New Roman" w:hAnsi="Times New Roman" w:cs="Times New Roman"/>
-          <w:b/>
-          <w:bCs/>
-          <w:sz w:val="32"/>
-          <w:szCs w:val="32"/>
-        </w:rPr>
-        <w:t>Error Recovery:</w:t>
-      </w:r>
-      <w:r>
-        <w:rPr>
-          <w:rFonts w:ascii="Times New Roman" w:eastAsia="Times New Roman" w:hAnsi="Times New Roman" w:cs="Times New Roman"/>
-          <w:b/>
-          <w:bCs/>
-          <w:sz w:val="28"/>
-          <w:szCs w:val="28"/>
-        </w:rPr>
-        <w:br/>
-      </w:r>
-      <w:r>
-        <w:rPr>
-          <w:rFonts w:ascii="Times New Roman" w:eastAsia="Times New Roman" w:hAnsi="Times New Roman" w:cs="Times New Roman"/>
-          <w:sz w:val="28"/>
-          <w:szCs w:val="28"/>
-        </w:rPr>
-        <w:t>Having an in-depth error recovery mechanism in order to gracefully handle syntax errors in expressions and provide valuable feedback to users without instantly terminating parsing.</w:t>
-      </w:r>
+    </w:p>
+    <w:p>
+      <w:pPr>
+        <w:pStyle w:val="ListParagraph"/>
+        <w:spacing w:line="240" w:lineRule="auto"/>
+        <w:rPr>
+          <w:rFonts w:ascii="Times New Roman" w:eastAsia="Times New Roman" w:hAnsi="Times New Roman" w:cs="Times New Roman"/>
+          <w:sz w:val="28"/>
+          <w:szCs w:val="28"/>
+        </w:rPr>
+      </w:pPr>
+    </w:p>
+    <w:p>
+      <w:pPr>
+        <w:pStyle w:val="ListParagraph"/>
+        <w:spacing w:line="240" w:lineRule="auto"/>
+        <w:rPr>
+          <w:rFonts w:ascii="Times New Roman" w:eastAsia="Times New Roman" w:hAnsi="Times New Roman" w:cs="Times New Roman"/>
+          <w:sz w:val="28"/>
+          <w:szCs w:val="28"/>
+        </w:rPr>
+      </w:pPr>
     </w:p>
     <w:p>
       <w:pPr>
         <w:pStyle w:val="ListParagraph"/>
         <w:numPr>
           <w:ilvl w:val="0"/>
-          <w:numId w:val="4"/>
+          <w:numId w:val="6"/>
         </w:numPr>
-        <w:rPr>
-          <w:rFonts w:ascii="Times New Roman" w:eastAsia="Times New Roman" w:hAnsi="Times New Roman" w:cs="Times New Roman"/>
-          <w:sz w:val="32"/>
-          <w:szCs w:val="32"/>
-        </w:rPr>
-      </w:pPr>
-      <w:r>
-        <w:rPr>
-          <w:rFonts w:ascii="Times New Roman" w:eastAsia="Times New Roman" w:hAnsi="Times New Roman" w:cs="Times New Roman"/>
-          <w:b/>
-          <w:bCs/>
-          <w:sz w:val="32"/>
-          <w:szCs w:val="32"/>
-        </w:rPr>
-        <w:t>Interactive Mode:</w:t>
-      </w:r>
-    </w:p>
-    <w:p>
-      <w:pPr>
-        <w:ind w:left="720"/>
-        <w:rPr>
-          <w:rFonts w:ascii="Times New Roman" w:eastAsia="Times New Roman" w:hAnsi="Times New Roman" w:cs="Times New Roman"/>
-          <w:sz w:val="28"/>
-          <w:szCs w:val="28"/>
-        </w:rPr>
-      </w:pPr>
-      <w:r>
-        <w:rPr>
-          <w:rFonts w:ascii="Times New Roman" w:eastAsia="Times New Roman" w:hAnsi="Times New Roman" w:cs="Times New Roman"/>
-          <w:sz w:val="28"/>
-          <w:szCs w:val="28"/>
-        </w:rPr>
-        <w:t>Allow users to only enter expressions one at a time for immediate feedback or results that can inform the user step by step what procedures or occurring.</w:t>
-      </w:r>
+        <w:spacing w:line="276" w:lineRule="auto"/>
+        <w:rPr>
+          <w:rFonts w:ascii="Times New Roman" w:eastAsia="Times New Roman" w:hAnsi="Times New Roman" w:cs="Times New Roman"/>
+          <w:sz w:val="32"/>
+          <w:szCs w:val="32"/>
+        </w:rPr>
+      </w:pPr>
+      <w:r>
+        <w:rPr>
+          <w:rFonts w:ascii="Times New Roman" w:eastAsia="Times New Roman" w:hAnsi="Times New Roman" w:cs="Times New Roman"/>
+          <w:b/>
+          <w:bCs/>
+          <w:sz w:val="32"/>
+          <w:szCs w:val="32"/>
+        </w:rPr>
+        <w:lastRenderedPageBreak/>
+        <w:t>Error Recovery</w:t>
+      </w:r>
+      <w:r>
+        <w:rPr>
+          <w:rFonts w:ascii="Times New Roman" w:eastAsia="Times New Roman" w:hAnsi="Times New Roman" w:cs="Times New Roman"/>
+          <w:b/>
+          <w:bCs/>
+          <w:sz w:val="32"/>
+          <w:szCs w:val="32"/>
+        </w:rPr>
+        <w:t>:</w:t>
+      </w:r>
+      <w:r>
+        <w:rPr>
+          <w:rFonts w:ascii="Times New Roman" w:eastAsia="Times New Roman" w:hAnsi="Times New Roman" w:cs="Times New Roman"/>
+          <w:b/>
+          <w:bCs/>
+          <w:sz w:val="28"/>
+          <w:szCs w:val="28"/>
+        </w:rPr>
+        <w:br/>
+      </w:r>
+      <w:r>
+        <w:rPr>
+          <w:rFonts w:ascii="Times New Roman" w:eastAsia="Times New Roman" w:hAnsi="Times New Roman" w:cs="Times New Roman"/>
+          <w:sz w:val="28"/>
+          <w:szCs w:val="28"/>
+        </w:rPr>
+        <w:t>Having an in-depth error recovery mechanism in order to gracefully handle syntax errors in expressions and provide valuable feedback to users without instantly terminating parsing.</w:t>
+      </w:r>
+    </w:p>
+    <w:p>
+      <w:pPr>
+        <w:rPr>
+          <w:rFonts w:ascii="Times New Roman" w:eastAsia="Times New Roman" w:hAnsi="Times New Roman" w:cs="Times New Roman"/>
+          <w:sz w:val="28"/>
+          <w:szCs w:val="28"/>
+        </w:rPr>
+      </w:pPr>
+    </w:p>
+    <w:p>
+      <w:pPr>
+        <w:rPr>
+          <w:rFonts w:ascii="Times New Roman" w:eastAsia="Times New Roman" w:hAnsi="Times New Roman" w:cs="Times New Roman"/>
+          <w:sz w:val="28"/>
+          <w:szCs w:val="28"/>
+        </w:rPr>
+      </w:pPr>
+    </w:p>
+    <w:p>
+      <w:pPr>
+        <w:pStyle w:val="ListParagraph"/>
+        <w:spacing w:line="240" w:lineRule="auto"/>
+        <w:rPr>
+          <w:rFonts w:ascii="Times New Roman" w:eastAsia="Times New Roman" w:hAnsi="Times New Roman" w:cs="Times New Roman"/>
+          <w:sz w:val="28"/>
+          <w:szCs w:val="28"/>
+        </w:rPr>
+      </w:pPr>
     </w:p>
     <w:p>
       <w:pPr>
@@ -4453,6 +4587,119 @@
       <w:lvlJc w:val="left"/>
       <w:pPr>
         <w:ind w:left="6390" w:hanging="360"/>
+      </w:pPr>
+      <w:rPr>
+        <w:rFonts w:ascii="Wingdings" w:hAnsi="Wingdings" w:hint="default"/>
+      </w:rPr>
+    </w:lvl>
+  </w:abstractNum>
+  <w:abstractNum w:abstractNumId="5" w15:restartNumberingAfterBreak="0">
+    <w:nsid w:val="78D555C6"/>
+    <w:multiLevelType w:val="hybridMultilevel"/>
+    <w:tmpl w:val="2978493E"/>
+    <w:lvl w:ilvl="0" w:tplc="04090001">
+      <w:start w:val="1"/>
+      <w:numFmt w:val="bullet"/>
+      <w:lvlText w:val=""/>
+      <w:lvlJc w:val="left"/>
+      <w:pPr>
+        <w:ind w:left="720" w:hanging="360"/>
+      </w:pPr>
+      <w:rPr>
+        <w:rFonts w:ascii="Symbol" w:hAnsi="Symbol" w:hint="default"/>
+      </w:rPr>
+    </w:lvl>
+    <w:lvl w:ilvl="1" w:tplc="FFFFFFFF">
+      <w:start w:val="1"/>
+      <w:numFmt w:val="bullet"/>
+      <w:lvlText w:val="o"/>
+      <w:lvlJc w:val="left"/>
+      <w:pPr>
+        <w:ind w:left="1440" w:hanging="360"/>
+      </w:pPr>
+      <w:rPr>
+        <w:rFonts w:ascii="Courier New" w:hAnsi="Courier New" w:cs="Courier New" w:hint="default"/>
+      </w:rPr>
+    </w:lvl>
+    <w:lvl w:ilvl="2" w:tplc="FFFFFFFF" w:tentative="1">
+      <w:start w:val="1"/>
+      <w:numFmt w:val="bullet"/>
+      <w:lvlText w:val=""/>
+      <w:lvlJc w:val="left"/>
+      <w:pPr>
+        <w:ind w:left="2160" w:hanging="360"/>
+      </w:pPr>
+      <w:rPr>
+        <w:rFonts w:ascii="Wingdings" w:hAnsi="Wingdings" w:hint="default"/>
+      </w:rPr>
+    </w:lvl>
+    <w:lvl w:ilvl="3" w:tplc="FFFFFFFF" w:tentative="1">
+      <w:start w:val="1"/>
+      <w:numFmt w:val="bullet"/>
+      <w:lvlText w:val=""/>
+      <w:lvlJc w:val="left"/>
+      <w:pPr>
+        <w:ind w:left="2880" w:hanging="360"/>
+      </w:pPr>
+      <w:rPr>
+        <w:rFonts w:ascii="Symbol" w:hAnsi="Symbol" w:hint="default"/>
+      </w:rPr>
+    </w:lvl>
+    <w:lvl w:ilvl="4" w:tplc="FFFFFFFF" w:tentative="1">
+      <w:start w:val="1"/>
+      <w:numFmt w:val="bullet"/>
+      <w:lvlText w:val="o"/>
+      <w:lvlJc w:val="left"/>
+      <w:pPr>
+        <w:ind w:left="3600" w:hanging="360"/>
+      </w:pPr>
+      <w:rPr>
+        <w:rFonts w:ascii="Courier New" w:hAnsi="Courier New" w:cs="Courier New" w:hint="default"/>
+      </w:rPr>
+    </w:lvl>
+    <w:lvl w:ilvl="5" w:tplc="FFFFFFFF" w:tentative="1">
+      <w:start w:val="1"/>
+      <w:numFmt w:val="bullet"/>
+      <w:lvlText w:val=""/>
+      <w:lvlJc w:val="left"/>
+      <w:pPr>
+        <w:ind w:left="4320" w:hanging="360"/>
+      </w:pPr>
+      <w:rPr>
+        <w:rFonts w:ascii="Wingdings" w:hAnsi="Wingdings" w:hint="default"/>
+      </w:rPr>
+    </w:lvl>
+    <w:lvl w:ilvl="6" w:tplc="FFFFFFFF" w:tentative="1">
+      <w:start w:val="1"/>
+      <w:numFmt w:val="bullet"/>
+      <w:lvlText w:val=""/>
+      <w:lvlJc w:val="left"/>
+      <w:pPr>
+        <w:ind w:left="5040" w:hanging="360"/>
+      </w:pPr>
+      <w:rPr>
+        <w:rFonts w:ascii="Symbol" w:hAnsi="Symbol" w:hint="default"/>
+      </w:rPr>
+    </w:lvl>
+    <w:lvl w:ilvl="7" w:tplc="FFFFFFFF" w:tentative="1">
+      <w:start w:val="1"/>
+      <w:numFmt w:val="bullet"/>
+      <w:lvlText w:val="o"/>
+      <w:lvlJc w:val="left"/>
+      <w:pPr>
+        <w:ind w:left="5760" w:hanging="360"/>
+      </w:pPr>
+      <w:rPr>
+        <w:rFonts w:ascii="Courier New" w:hAnsi="Courier New" w:cs="Courier New" w:hint="default"/>
+      </w:rPr>
+    </w:lvl>
+    <w:lvl w:ilvl="8" w:tplc="FFFFFFFF" w:tentative="1">
+      <w:start w:val="1"/>
+      <w:numFmt w:val="bullet"/>
+      <w:lvlText w:val=""/>
+      <w:lvlJc w:val="left"/>
+      <w:pPr>
+        <w:ind w:left="6480" w:hanging="360"/>
       </w:pPr>
       <w:rPr>
         <w:rFonts w:ascii="Wingdings" w:hAnsi="Wingdings" w:hint="default"/>
@@ -4473,6 +4720,9 @@
   </w:num>
   <w:num w:numId="5" w16cid:durableId="1692954983">
     <w:abstractNumId w:val="0"/>
+  </w:num>
+  <w:num w:numId="6" w16cid:durableId="1395008651">
+    <w:abstractNumId w:val="5"/>
   </w:num>
 </w:numbering>
 </file>

</xml_diff>

<commit_message>
Test Cases and Future Improvements
Added test cases and future improvement ideas.
</commit_message>
<xml_diff>
--- a/Project folder/Project Report.docx
+++ b/Project folder/Project Report.docx
@@ -2469,538 +2469,475 @@
           <w:rFonts w:ascii="Times New Roman" w:eastAsia="Times New Roman" w:hAnsi="Times New Roman" w:cs="Times New Roman"/>
           <w:sz w:val="28"/>
           <w:szCs w:val="28"/>
-        </w:rPr>
-      </w:pPr>
-      <w:r>
-        <w:rPr>
-          <w:rFonts w:ascii="Times New Roman" w:eastAsia="Times New Roman" w:hAnsi="Times New Roman" w:cs="Times New Roman"/>
-          <w:sz w:val="28"/>
-          <w:szCs w:val="28"/>
-        </w:rPr>
-        <w:t>tESTING</w:t>
-      </w:r>
-    </w:p>
-    <w:p>
-      <w:pPr>
-        <w:rPr>
-          <w:rFonts w:ascii="Times New Roman" w:eastAsia="Times New Roman" w:hAnsi="Times New Roman" w:cs="Times New Roman"/>
-          <w:sz w:val="28"/>
-          <w:szCs w:val="28"/>
-        </w:rPr>
-      </w:pPr>
-    </w:p>
-    <w:p>
-      <w:pPr>
-        <w:rPr>
-          <w:rFonts w:ascii="Times New Roman" w:eastAsia="Times New Roman" w:hAnsi="Times New Roman" w:cs="Times New Roman"/>
-          <w:sz w:val="28"/>
-          <w:szCs w:val="28"/>
-        </w:rPr>
-      </w:pPr>
-    </w:p>
-    <w:p>
-      <w:pPr>
-        <w:rPr>
-          <w:rFonts w:ascii="Times New Roman" w:eastAsia="Times New Roman" w:hAnsi="Times New Roman" w:cs="Times New Roman"/>
-          <w:sz w:val="28"/>
-          <w:szCs w:val="28"/>
-        </w:rPr>
-      </w:pPr>
-    </w:p>
-    <w:p>
-      <w:pPr>
-        <w:rPr>
-          <w:rFonts w:ascii="Times New Roman" w:eastAsia="Times New Roman" w:hAnsi="Times New Roman" w:cs="Times New Roman"/>
-          <w:sz w:val="28"/>
-          <w:szCs w:val="28"/>
-        </w:rPr>
-      </w:pPr>
-    </w:p>
-    <w:p>
-      <w:pPr>
-        <w:rPr>
-          <w:rFonts w:ascii="Times New Roman" w:eastAsia="Times New Roman" w:hAnsi="Times New Roman" w:cs="Times New Roman"/>
-          <w:sz w:val="28"/>
-          <w:szCs w:val="28"/>
-        </w:rPr>
-      </w:pPr>
-    </w:p>
-    <w:p>
-      <w:pPr>
-        <w:rPr>
-          <w:rFonts w:ascii="Times New Roman" w:eastAsia="Times New Roman" w:hAnsi="Times New Roman" w:cs="Times New Roman"/>
-          <w:sz w:val="28"/>
-          <w:szCs w:val="28"/>
-        </w:rPr>
-      </w:pPr>
-    </w:p>
-    <w:p>
-      <w:pPr>
-        <w:rPr>
-          <w:rFonts w:ascii="Times New Roman" w:eastAsia="Times New Roman" w:hAnsi="Times New Roman" w:cs="Times New Roman"/>
-          <w:sz w:val="28"/>
-          <w:szCs w:val="28"/>
-        </w:rPr>
-      </w:pPr>
-    </w:p>
-    <w:p>
-      <w:pPr>
-        <w:rPr>
-          <w:rFonts w:ascii="Times New Roman" w:eastAsia="Times New Roman" w:hAnsi="Times New Roman" w:cs="Times New Roman"/>
-          <w:sz w:val="28"/>
-          <w:szCs w:val="28"/>
-        </w:rPr>
-      </w:pPr>
-    </w:p>
-    <w:p>
-      <w:pPr>
-        <w:rPr>
-          <w:rFonts w:ascii="Times New Roman" w:eastAsia="Times New Roman" w:hAnsi="Times New Roman" w:cs="Times New Roman"/>
-          <w:sz w:val="28"/>
-          <w:szCs w:val="28"/>
-        </w:rPr>
-      </w:pPr>
-    </w:p>
-    <w:p>
-      <w:pPr>
-        <w:rPr>
-          <w:rFonts w:ascii="Times New Roman" w:eastAsia="Times New Roman" w:hAnsi="Times New Roman" w:cs="Times New Roman"/>
-          <w:sz w:val="28"/>
-          <w:szCs w:val="28"/>
-        </w:rPr>
-      </w:pPr>
-    </w:p>
-    <w:p>
-      <w:pPr>
-        <w:rPr>
-          <w:rFonts w:ascii="Times New Roman" w:eastAsia="Times New Roman" w:hAnsi="Times New Roman" w:cs="Times New Roman"/>
-          <w:sz w:val="28"/>
-          <w:szCs w:val="28"/>
-        </w:rPr>
-      </w:pPr>
-    </w:p>
-    <w:p>
-      <w:pPr>
-        <w:rPr>
-          <w:rFonts w:ascii="Times New Roman" w:eastAsia="Times New Roman" w:hAnsi="Times New Roman" w:cs="Times New Roman"/>
-          <w:sz w:val="28"/>
-          <w:szCs w:val="28"/>
-        </w:rPr>
-      </w:pPr>
-    </w:p>
-    <w:p>
-      <w:pPr>
-        <w:rPr>
-          <w:rFonts w:ascii="Times New Roman" w:eastAsia="Times New Roman" w:hAnsi="Times New Roman" w:cs="Times New Roman"/>
-          <w:sz w:val="28"/>
-          <w:szCs w:val="28"/>
-        </w:rPr>
-      </w:pPr>
-    </w:p>
-    <w:p>
-      <w:pPr>
-        <w:rPr>
-          <w:rFonts w:ascii="Times New Roman" w:eastAsia="Times New Roman" w:hAnsi="Times New Roman" w:cs="Times New Roman"/>
-          <w:sz w:val="28"/>
-          <w:szCs w:val="28"/>
-        </w:rPr>
-      </w:pPr>
-    </w:p>
-    <w:p>
-      <w:pPr>
-        <w:rPr>
-          <w:rFonts w:ascii="Times New Roman" w:eastAsia="Times New Roman" w:hAnsi="Times New Roman" w:cs="Times New Roman"/>
-          <w:sz w:val="28"/>
-          <w:szCs w:val="28"/>
-        </w:rPr>
-      </w:pPr>
-    </w:p>
-    <w:p>
-      <w:pPr>
-        <w:rPr>
-          <w:rFonts w:ascii="Times New Roman" w:eastAsia="Times New Roman" w:hAnsi="Times New Roman" w:cs="Times New Roman"/>
-          <w:sz w:val="28"/>
-          <w:szCs w:val="28"/>
-        </w:rPr>
-      </w:pPr>
-    </w:p>
-    <w:p>
-      <w:pPr>
-        <w:rPr>
-          <w:rFonts w:ascii="Times New Roman" w:eastAsia="Times New Roman" w:hAnsi="Times New Roman" w:cs="Times New Roman"/>
-          <w:sz w:val="28"/>
-          <w:szCs w:val="28"/>
-        </w:rPr>
-      </w:pPr>
-    </w:p>
-    <w:p>
-      <w:pPr>
-        <w:rPr>
-          <w:rFonts w:ascii="Times New Roman" w:eastAsia="Times New Roman" w:hAnsi="Times New Roman" w:cs="Times New Roman"/>
-          <w:sz w:val="28"/>
-          <w:szCs w:val="28"/>
-        </w:rPr>
-      </w:pPr>
-    </w:p>
-    <w:p>
-      <w:pPr>
-        <w:rPr>
-          <w:rFonts w:ascii="Times New Roman" w:eastAsia="Times New Roman" w:hAnsi="Times New Roman" w:cs="Times New Roman"/>
-          <w:sz w:val="28"/>
-          <w:szCs w:val="28"/>
-        </w:rPr>
-      </w:pPr>
-    </w:p>
-    <w:p>
-      <w:pPr>
-        <w:rPr>
-          <w:rFonts w:ascii="Times New Roman" w:eastAsia="Times New Roman" w:hAnsi="Times New Roman" w:cs="Times New Roman"/>
-          <w:sz w:val="28"/>
-          <w:szCs w:val="28"/>
-        </w:rPr>
-      </w:pPr>
-    </w:p>
-    <w:p>
-      <w:pPr>
-        <w:rPr>
-          <w:rFonts w:ascii="Times New Roman" w:eastAsia="Times New Roman" w:hAnsi="Times New Roman" w:cs="Times New Roman"/>
-          <w:sz w:val="28"/>
-          <w:szCs w:val="28"/>
-        </w:rPr>
-      </w:pPr>
-    </w:p>
-    <w:p>
-      <w:pPr>
-        <w:rPr>
-          <w:rFonts w:ascii="Times New Roman" w:eastAsia="Times New Roman" w:hAnsi="Times New Roman" w:cs="Times New Roman"/>
-          <w:sz w:val="28"/>
-          <w:szCs w:val="28"/>
-        </w:rPr>
-      </w:pPr>
-    </w:p>
-    <w:p>
-      <w:pPr>
-        <w:rPr>
-          <w:rFonts w:ascii="Times New Roman" w:eastAsia="Times New Roman" w:hAnsi="Times New Roman" w:cs="Times New Roman"/>
-          <w:sz w:val="28"/>
-          <w:szCs w:val="28"/>
-        </w:rPr>
-      </w:pPr>
-    </w:p>
-    <w:p>
-      <w:pPr>
-        <w:rPr>
-          <w:rFonts w:ascii="Times New Roman" w:eastAsia="Times New Roman" w:hAnsi="Times New Roman" w:cs="Times New Roman"/>
-          <w:sz w:val="28"/>
-          <w:szCs w:val="28"/>
-        </w:rPr>
-      </w:pPr>
-    </w:p>
-    <w:p>
-      <w:pPr>
-        <w:rPr>
-          <w:rFonts w:ascii="Times New Roman" w:eastAsia="Times New Roman" w:hAnsi="Times New Roman" w:cs="Times New Roman"/>
-          <w:sz w:val="28"/>
-          <w:szCs w:val="28"/>
-        </w:rPr>
-      </w:pPr>
-    </w:p>
-    <w:p>
-      <w:pPr>
-        <w:rPr>
-          <w:rFonts w:ascii="Times New Roman" w:eastAsia="Times New Roman" w:hAnsi="Times New Roman" w:cs="Times New Roman"/>
-          <w:sz w:val="28"/>
-          <w:szCs w:val="28"/>
-        </w:rPr>
-      </w:pPr>
-    </w:p>
-    <w:p>
-      <w:pPr>
-        <w:rPr>
-          <w:rFonts w:ascii="Times New Roman" w:eastAsia="Times New Roman" w:hAnsi="Times New Roman" w:cs="Times New Roman"/>
-          <w:sz w:val="28"/>
-          <w:szCs w:val="28"/>
-        </w:rPr>
-      </w:pPr>
-    </w:p>
-    <w:p>
-      <w:pPr>
-        <w:rPr>
-          <w:rFonts w:ascii="Times New Roman" w:eastAsia="Times New Roman" w:hAnsi="Times New Roman" w:cs="Times New Roman"/>
-          <w:sz w:val="28"/>
-          <w:szCs w:val="28"/>
-        </w:rPr>
-      </w:pPr>
-    </w:p>
-    <w:p>
-      <w:pPr>
-        <w:rPr>
-          <w:rFonts w:ascii="Times New Roman" w:eastAsia="Times New Roman" w:hAnsi="Times New Roman" w:cs="Times New Roman"/>
-          <w:sz w:val="28"/>
-          <w:szCs w:val="28"/>
-        </w:rPr>
-      </w:pPr>
-    </w:p>
-    <w:p>
-      <w:pPr>
-        <w:rPr>
-          <w:rFonts w:ascii="Times New Roman" w:eastAsia="Times New Roman" w:hAnsi="Times New Roman" w:cs="Times New Roman"/>
-          <w:sz w:val="28"/>
-          <w:szCs w:val="28"/>
-        </w:rPr>
-      </w:pPr>
-    </w:p>
-    <w:p>
-      <w:pPr>
-        <w:rPr>
-          <w:rFonts w:ascii="Times New Roman" w:eastAsia="Times New Roman" w:hAnsi="Times New Roman" w:cs="Times New Roman"/>
-          <w:sz w:val="28"/>
-          <w:szCs w:val="28"/>
-        </w:rPr>
-      </w:pPr>
-    </w:p>
-    <w:p>
-      <w:pPr>
-        <w:rPr>
-          <w:rFonts w:ascii="Times New Roman" w:eastAsia="Times New Roman" w:hAnsi="Times New Roman" w:cs="Times New Roman"/>
-          <w:sz w:val="28"/>
-          <w:szCs w:val="28"/>
-        </w:rPr>
-      </w:pPr>
-    </w:p>
-    <w:p>
-      <w:pPr>
-        <w:rPr>
-          <w:rFonts w:ascii="Times New Roman" w:eastAsia="Times New Roman" w:hAnsi="Times New Roman" w:cs="Times New Roman"/>
-          <w:sz w:val="28"/>
-          <w:szCs w:val="28"/>
-        </w:rPr>
-      </w:pPr>
-    </w:p>
-    <w:p>
-      <w:pPr>
-        <w:rPr>
-          <w:rFonts w:ascii="Times New Roman" w:eastAsia="Times New Roman" w:hAnsi="Times New Roman" w:cs="Times New Roman"/>
-          <w:sz w:val="28"/>
-          <w:szCs w:val="28"/>
-        </w:rPr>
-      </w:pPr>
-    </w:p>
-    <w:p>
-      <w:pPr>
-        <w:rPr>
-          <w:rFonts w:ascii="Times New Roman" w:eastAsia="Times New Roman" w:hAnsi="Times New Roman" w:cs="Times New Roman"/>
-          <w:sz w:val="28"/>
-          <w:szCs w:val="28"/>
-        </w:rPr>
-      </w:pPr>
-    </w:p>
-    <w:p>
-      <w:pPr>
-        <w:rPr>
-          <w:rFonts w:ascii="Times New Roman" w:eastAsia="Times New Roman" w:hAnsi="Times New Roman" w:cs="Times New Roman"/>
-          <w:sz w:val="28"/>
-          <w:szCs w:val="28"/>
-        </w:rPr>
-      </w:pPr>
-    </w:p>
-    <w:p>
-      <w:pPr>
-        <w:rPr>
-          <w:rFonts w:ascii="Times New Roman" w:eastAsia="Times New Roman" w:hAnsi="Times New Roman" w:cs="Times New Roman"/>
-          <w:sz w:val="28"/>
-          <w:szCs w:val="28"/>
-        </w:rPr>
-      </w:pPr>
-    </w:p>
-    <w:p>
-      <w:pPr>
-        <w:rPr>
-          <w:rFonts w:ascii="Times New Roman" w:eastAsia="Times New Roman" w:hAnsi="Times New Roman" w:cs="Times New Roman"/>
-          <w:sz w:val="28"/>
-          <w:szCs w:val="28"/>
-        </w:rPr>
-      </w:pPr>
-    </w:p>
-    <w:p>
-      <w:pPr>
-        <w:rPr>
-          <w:rFonts w:ascii="Times New Roman" w:eastAsia="Times New Roman" w:hAnsi="Times New Roman" w:cs="Times New Roman"/>
-          <w:sz w:val="28"/>
-          <w:szCs w:val="28"/>
-        </w:rPr>
-      </w:pPr>
-    </w:p>
-    <w:p>
-      <w:pPr>
-        <w:rPr>
-          <w:rFonts w:ascii="Times New Roman" w:eastAsia="Times New Roman" w:hAnsi="Times New Roman" w:cs="Times New Roman"/>
-          <w:sz w:val="28"/>
-          <w:szCs w:val="28"/>
-        </w:rPr>
-      </w:pPr>
-    </w:p>
-    <w:p>
-      <w:pPr>
-        <w:rPr>
-          <w:rFonts w:ascii="Times New Roman" w:eastAsia="Times New Roman" w:hAnsi="Times New Roman" w:cs="Times New Roman"/>
-          <w:sz w:val="28"/>
-          <w:szCs w:val="28"/>
-        </w:rPr>
-      </w:pPr>
-    </w:p>
-    <w:p>
-      <w:pPr>
-        <w:rPr>
-          <w:rFonts w:ascii="Times New Roman" w:eastAsia="Times New Roman" w:hAnsi="Times New Roman" w:cs="Times New Roman"/>
-          <w:sz w:val="28"/>
-          <w:szCs w:val="28"/>
-        </w:rPr>
-      </w:pPr>
-    </w:p>
-    <w:p>
-      <w:pPr>
-        <w:rPr>
-          <w:rFonts w:ascii="Times New Roman" w:eastAsia="Times New Roman" w:hAnsi="Times New Roman" w:cs="Times New Roman"/>
-          <w:sz w:val="28"/>
-          <w:szCs w:val="28"/>
-        </w:rPr>
-      </w:pPr>
-    </w:p>
-    <w:p>
-      <w:pPr>
-        <w:rPr>
-          <w:rFonts w:ascii="Times New Roman" w:eastAsia="Times New Roman" w:hAnsi="Times New Roman" w:cs="Times New Roman"/>
-          <w:sz w:val="28"/>
-          <w:szCs w:val="28"/>
-        </w:rPr>
-      </w:pPr>
-    </w:p>
-    <w:p>
-      <w:pPr>
-        <w:rPr>
-          <w:rFonts w:ascii="Times New Roman" w:eastAsia="Times New Roman" w:hAnsi="Times New Roman" w:cs="Times New Roman"/>
-          <w:sz w:val="28"/>
-          <w:szCs w:val="28"/>
-        </w:rPr>
-      </w:pPr>
-    </w:p>
-    <w:p>
-      <w:pPr>
-        <w:rPr>
-          <w:rFonts w:ascii="Times New Roman" w:eastAsia="Times New Roman" w:hAnsi="Times New Roman" w:cs="Times New Roman"/>
-          <w:sz w:val="28"/>
-          <w:szCs w:val="28"/>
-        </w:rPr>
-      </w:pPr>
-    </w:p>
-    <w:p>
-      <w:pPr>
-        <w:rPr>
-          <w:rFonts w:ascii="Times New Roman" w:eastAsia="Times New Roman" w:hAnsi="Times New Roman" w:cs="Times New Roman"/>
-          <w:sz w:val="28"/>
-          <w:szCs w:val="28"/>
-        </w:rPr>
-      </w:pPr>
-    </w:p>
-    <w:p>
-      <w:pPr>
-        <w:rPr>
-          <w:rFonts w:ascii="Times New Roman" w:eastAsia="Times New Roman" w:hAnsi="Times New Roman" w:cs="Times New Roman"/>
-          <w:sz w:val="28"/>
-          <w:szCs w:val="28"/>
-        </w:rPr>
-      </w:pPr>
-    </w:p>
-    <w:p>
-      <w:pPr>
-        <w:rPr>
-          <w:rFonts w:ascii="Times New Roman" w:eastAsia="Times New Roman" w:hAnsi="Times New Roman" w:cs="Times New Roman"/>
-          <w:sz w:val="28"/>
-          <w:szCs w:val="28"/>
-        </w:rPr>
-      </w:pPr>
-    </w:p>
-    <w:p>
-      <w:pPr>
-        <w:rPr>
-          <w:rFonts w:ascii="Times New Roman" w:eastAsia="Times New Roman" w:hAnsi="Times New Roman" w:cs="Times New Roman"/>
-          <w:sz w:val="28"/>
-          <w:szCs w:val="28"/>
-        </w:rPr>
-      </w:pPr>
-    </w:p>
-    <w:p>
-      <w:pPr>
-        <w:rPr>
-          <w:rFonts w:ascii="Times New Roman" w:eastAsia="Times New Roman" w:hAnsi="Times New Roman" w:cs="Times New Roman"/>
-          <w:sz w:val="28"/>
-          <w:szCs w:val="28"/>
-        </w:rPr>
-      </w:pPr>
-    </w:p>
-    <w:p>
-      <w:pPr>
-        <w:rPr>
-          <w:rFonts w:ascii="Times New Roman" w:eastAsia="Times New Roman" w:hAnsi="Times New Roman" w:cs="Times New Roman"/>
-          <w:sz w:val="28"/>
-          <w:szCs w:val="28"/>
-        </w:rPr>
-      </w:pPr>
-    </w:p>
-    <w:p>
-      <w:pPr>
-        <w:rPr>
-          <w:rFonts w:ascii="Times New Roman" w:eastAsia="Times New Roman" w:hAnsi="Times New Roman" w:cs="Times New Roman"/>
-          <w:sz w:val="28"/>
-          <w:szCs w:val="28"/>
-        </w:rPr>
-      </w:pPr>
-    </w:p>
-    <w:p>
-      <w:pPr>
-        <w:rPr>
-          <w:rFonts w:ascii="Times New Roman" w:eastAsia="Times New Roman" w:hAnsi="Times New Roman" w:cs="Times New Roman"/>
-          <w:sz w:val="28"/>
-          <w:szCs w:val="28"/>
-        </w:rPr>
-      </w:pPr>
-    </w:p>
-    <w:p>
-      <w:pPr>
-        <w:rPr>
-          <w:rFonts w:ascii="Times New Roman" w:eastAsia="Times New Roman" w:hAnsi="Times New Roman" w:cs="Times New Roman"/>
-          <w:sz w:val="28"/>
-          <w:szCs w:val="28"/>
-        </w:rPr>
-      </w:pPr>
-    </w:p>
-    <w:p>
-      <w:pPr>
-        <w:rPr>
-          <w:rFonts w:ascii="Times New Roman" w:eastAsia="Times New Roman" w:hAnsi="Times New Roman" w:cs="Times New Roman"/>
-          <w:sz w:val="28"/>
-          <w:szCs w:val="28"/>
-        </w:rPr>
-      </w:pPr>
-    </w:p>
-    <w:p>
-      <w:pPr>
-        <w:rPr>
-          <w:rFonts w:ascii="Times New Roman" w:eastAsia="Times New Roman" w:hAnsi="Times New Roman" w:cs="Times New Roman"/>
-          <w:sz w:val="28"/>
-          <w:szCs w:val="28"/>
-        </w:rPr>
-      </w:pPr>
-    </w:p>
-    <w:p>
-      <w:pPr>
-        <w:rPr>
-          <w:rFonts w:ascii="Times New Roman" w:eastAsia="Times New Roman" w:hAnsi="Times New Roman" w:cs="Times New Roman"/>
-          <w:sz w:val="28"/>
-          <w:szCs w:val="28"/>
-        </w:rPr>
-      </w:pPr>
+          <w:u w:val="single"/>
+        </w:rPr>
+      </w:pPr>
+      <w:r>
+        <w:rPr>
+          <w:rFonts w:ascii="Times New Roman" w:eastAsia="Times New Roman" w:hAnsi="Times New Roman" w:cs="Times New Roman"/>
+          <w:sz w:val="28"/>
+          <w:szCs w:val="28"/>
+          <w:u w:val="single"/>
+        </w:rPr>
+        <w:t>Test Case #1:</w:t>
+      </w:r>
+    </w:p>
+    <w:p>
+      <w:pPr>
+        <w:rPr>
+          <w:rFonts w:ascii="Times New Roman" w:eastAsia="Times New Roman" w:hAnsi="Times New Roman" w:cs="Times New Roman"/>
+          <w:sz w:val="28"/>
+          <w:szCs w:val="28"/>
+        </w:rPr>
+      </w:pPr>
+      <w:r>
+        <w:rPr>
+          <w:rFonts w:ascii="Times New Roman" w:eastAsia="Times New Roman" w:hAnsi="Times New Roman" w:cs="Times New Roman"/>
+          <w:sz w:val="28"/>
+          <w:szCs w:val="28"/>
+        </w:rPr>
+        <w:t>The first input file is shown below:</w:t>
+      </w:r>
+    </w:p>
+    <w:p>
+      <w:pPr>
+        <w:rPr>
+          <w:rFonts w:ascii="Times New Roman" w:eastAsia="Times New Roman" w:hAnsi="Times New Roman" w:cs="Times New Roman"/>
+          <w:sz w:val="28"/>
+          <w:szCs w:val="28"/>
+        </w:rPr>
+      </w:pPr>
+    </w:p>
+    <w:p>
+      <w:pPr>
+        <w:rPr>
+          <w:rFonts w:ascii="Times New Roman" w:eastAsia="Times New Roman" w:hAnsi="Times New Roman" w:cs="Times New Roman"/>
+          <w:sz w:val="28"/>
+          <w:szCs w:val="28"/>
+        </w:rPr>
+      </w:pPr>
+      <w:r>
+        <w:rPr>
+          <w:rFonts w:ascii="Times New Roman" w:eastAsia="Times New Roman" w:hAnsi="Times New Roman" w:cs="Times New Roman"/>
+          <w:noProof/>
+          <w:sz w:val="28"/>
+          <w:szCs w:val="28"/>
+          <w14:ligatures w14:val="standardContextual"/>
+        </w:rPr>
+        <w:drawing>
+          <wp:inline distT="0" distB="0" distL="0" distR="0" wp14:anchorId="40D882FB" wp14:editId="23F24121">
+            <wp:extent cx="3665220" cy="2092411"/>
+            <wp:effectExtent l="0" t="0" r="0" b="3175"/>
+            <wp:docPr id="2109500296" name="Picture 1" descr="A black background with white text&#10;&#10;Description automatically generated"/>
+            <wp:cNvGraphicFramePr>
+              <a:graphicFrameLocks xmlns:a="http://schemas.openxmlformats.org/drawingml/2006/main" noChangeAspect="1"/>
+            </wp:cNvGraphicFramePr>
+            <a:graphic xmlns:a="http://schemas.openxmlformats.org/drawingml/2006/main">
+              <a:graphicData uri="http://schemas.openxmlformats.org/drawingml/2006/picture">
+                <pic:pic xmlns:pic="http://schemas.openxmlformats.org/drawingml/2006/picture">
+                  <pic:nvPicPr>
+                    <pic:cNvPr id="2109500296" name="Picture 1" descr="A black background with white text&#10;&#10;Description automatically generated"/>
+                    <pic:cNvPicPr/>
+                  </pic:nvPicPr>
+                  <pic:blipFill>
+                    <a:blip r:embed="rId8">
+                      <a:extLst>
+                        <a:ext uri="{28A0092B-C50C-407E-A947-70E740481C1C}">
+                          <a14:useLocalDpi xmlns:a14="http://schemas.microsoft.com/office/drawing/2010/main" val="0"/>
+                        </a:ext>
+                      </a:extLst>
+                    </a:blip>
+                    <a:stretch>
+                      <a:fillRect/>
+                    </a:stretch>
+                  </pic:blipFill>
+                  <pic:spPr>
+                    <a:xfrm>
+                      <a:off x="0" y="0"/>
+                      <a:ext cx="3706202" cy="2115807"/>
+                    </a:xfrm>
+                    <a:prstGeom prst="rect">
+                      <a:avLst/>
+                    </a:prstGeom>
+                  </pic:spPr>
+                </pic:pic>
+              </a:graphicData>
+            </a:graphic>
+          </wp:inline>
+        </w:drawing>
+      </w:r>
+    </w:p>
+    <w:p>
+      <w:pPr>
+        <w:rPr>
+          <w:rFonts w:ascii="Times New Roman" w:eastAsia="Times New Roman" w:hAnsi="Times New Roman" w:cs="Times New Roman"/>
+          <w:sz w:val="28"/>
+          <w:szCs w:val="28"/>
+        </w:rPr>
+      </w:pPr>
+      <w:r>
+        <w:rPr>
+          <w:rFonts w:ascii="Times New Roman" w:eastAsia="Times New Roman" w:hAnsi="Times New Roman" w:cs="Times New Roman"/>
+          <w:sz w:val="28"/>
+          <w:szCs w:val="28"/>
+        </w:rPr>
+        <w:br/>
+        <w:t>The expected output is a list of the evaluation results of these infix expressions. For the comparisons and logical and/or, the evaluation result is 1 for true, and 0 for false.</w:t>
+      </w:r>
+    </w:p>
+    <w:p>
+      <w:pPr>
+        <w:rPr>
+          <w:rFonts w:ascii="Times New Roman" w:eastAsia="Times New Roman" w:hAnsi="Times New Roman" w:cs="Times New Roman"/>
+          <w:sz w:val="28"/>
+          <w:szCs w:val="28"/>
+        </w:rPr>
+      </w:pPr>
+    </w:p>
+    <w:p>
+      <w:pPr>
+        <w:rPr>
+          <w:rFonts w:ascii="Times New Roman" w:eastAsia="Times New Roman" w:hAnsi="Times New Roman" w:cs="Times New Roman"/>
+          <w:sz w:val="28"/>
+          <w:szCs w:val="28"/>
+        </w:rPr>
+      </w:pPr>
+      <w:r>
+        <w:rPr>
+          <w:rFonts w:ascii="Times New Roman" w:eastAsia="Times New Roman" w:hAnsi="Times New Roman" w:cs="Times New Roman"/>
+          <w:sz w:val="28"/>
+          <w:szCs w:val="28"/>
+        </w:rPr>
+        <w:t>The output from the first test case is shown below:</w:t>
+      </w:r>
+    </w:p>
+    <w:p>
+      <w:pPr>
+        <w:rPr>
+          <w:rFonts w:ascii="Times New Roman" w:eastAsia="Times New Roman" w:hAnsi="Times New Roman" w:cs="Times New Roman"/>
+          <w:sz w:val="28"/>
+          <w:szCs w:val="28"/>
+        </w:rPr>
+      </w:pPr>
+    </w:p>
+    <w:p>
+      <w:pPr>
+        <w:rPr>
+          <w:rFonts w:ascii="Times New Roman" w:eastAsia="Times New Roman" w:hAnsi="Times New Roman" w:cs="Times New Roman"/>
+          <w:sz w:val="28"/>
+          <w:szCs w:val="28"/>
+        </w:rPr>
+      </w:pPr>
+      <w:r>
+        <w:rPr>
+          <w:rFonts w:ascii="Times New Roman" w:eastAsia="Times New Roman" w:hAnsi="Times New Roman" w:cs="Times New Roman"/>
+          <w:noProof/>
+          <w:sz w:val="28"/>
+          <w:szCs w:val="28"/>
+          <w14:ligatures w14:val="standardContextual"/>
+        </w:rPr>
+        <w:drawing>
+          <wp:inline distT="0" distB="0" distL="0" distR="0" wp14:anchorId="0620B93A" wp14:editId="45963A92">
+            <wp:extent cx="5943600" cy="2038985"/>
+            <wp:effectExtent l="0" t="0" r="0" b="0"/>
+            <wp:docPr id="70037744" name="Picture 2" descr="A computer screen shot of a computer screen&#10;&#10;Description automatically generated"/>
+            <wp:cNvGraphicFramePr>
+              <a:graphicFrameLocks xmlns:a="http://schemas.openxmlformats.org/drawingml/2006/main" noChangeAspect="1"/>
+            </wp:cNvGraphicFramePr>
+            <a:graphic xmlns:a="http://schemas.openxmlformats.org/drawingml/2006/main">
+              <a:graphicData uri="http://schemas.openxmlformats.org/drawingml/2006/picture">
+                <pic:pic xmlns:pic="http://schemas.openxmlformats.org/drawingml/2006/picture">
+                  <pic:nvPicPr>
+                    <pic:cNvPr id="70037744" name="Picture 2" descr="A computer screen shot of a computer screen&#10;&#10;Description automatically generated"/>
+                    <pic:cNvPicPr/>
+                  </pic:nvPicPr>
+                  <pic:blipFill>
+                    <a:blip r:embed="rId9">
+                      <a:extLst>
+                        <a:ext uri="{28A0092B-C50C-407E-A947-70E740481C1C}">
+                          <a14:useLocalDpi xmlns:a14="http://schemas.microsoft.com/office/drawing/2010/main" val="0"/>
+                        </a:ext>
+                      </a:extLst>
+                    </a:blip>
+                    <a:stretch>
+                      <a:fillRect/>
+                    </a:stretch>
+                  </pic:blipFill>
+                  <pic:spPr>
+                    <a:xfrm>
+                      <a:off x="0" y="0"/>
+                      <a:ext cx="5943600" cy="2038985"/>
+                    </a:xfrm>
+                    <a:prstGeom prst="rect">
+                      <a:avLst/>
+                    </a:prstGeom>
+                  </pic:spPr>
+                </pic:pic>
+              </a:graphicData>
+            </a:graphic>
+          </wp:inline>
+        </w:drawing>
+      </w:r>
+    </w:p>
+    <w:p>
+      <w:pPr>
+        <w:rPr>
+          <w:rFonts w:ascii="Times New Roman" w:eastAsia="Times New Roman" w:hAnsi="Times New Roman" w:cs="Times New Roman"/>
+          <w:sz w:val="28"/>
+          <w:szCs w:val="28"/>
+        </w:rPr>
+      </w:pPr>
+    </w:p>
+    <w:p>
+      <w:pPr>
+        <w:rPr>
+          <w:rFonts w:ascii="Times New Roman" w:eastAsia="Times New Roman" w:hAnsi="Times New Roman" w:cs="Times New Roman"/>
+          <w:sz w:val="28"/>
+          <w:szCs w:val="28"/>
+        </w:rPr>
+      </w:pPr>
+    </w:p>
+    <w:p>
+      <w:pPr>
+        <w:rPr>
+          <w:rFonts w:ascii="Times New Roman" w:eastAsia="Times New Roman" w:hAnsi="Times New Roman" w:cs="Times New Roman"/>
+          <w:sz w:val="28"/>
+          <w:szCs w:val="28"/>
+        </w:rPr>
+      </w:pPr>
+    </w:p>
+    <w:p>
+      <w:pPr>
+        <w:rPr>
+          <w:rFonts w:ascii="Times New Roman" w:eastAsia="Times New Roman" w:hAnsi="Times New Roman" w:cs="Times New Roman"/>
+          <w:sz w:val="28"/>
+          <w:szCs w:val="28"/>
+        </w:rPr>
+      </w:pPr>
+    </w:p>
+    <w:p>
+      <w:pPr>
+        <w:rPr>
+          <w:rFonts w:ascii="Times New Roman" w:eastAsia="Times New Roman" w:hAnsi="Times New Roman" w:cs="Times New Roman"/>
+          <w:sz w:val="28"/>
+          <w:szCs w:val="28"/>
+        </w:rPr>
+      </w:pPr>
+      <w:r>
+        <w:rPr>
+          <w:rFonts w:ascii="Times New Roman" w:eastAsia="Times New Roman" w:hAnsi="Times New Roman" w:cs="Times New Roman"/>
+          <w:sz w:val="28"/>
+          <w:szCs w:val="28"/>
+          <w:u w:val="single"/>
+        </w:rPr>
+        <w:lastRenderedPageBreak/>
+        <w:t>Test Case #2:</w:t>
+      </w:r>
+      <w:r>
+        <w:rPr>
+          <w:rFonts w:ascii="Times New Roman" w:eastAsia="Times New Roman" w:hAnsi="Times New Roman" w:cs="Times New Roman"/>
+          <w:sz w:val="28"/>
+          <w:szCs w:val="28"/>
+        </w:rPr>
+        <w:br/>
+        <w:t>The second input file is shown below:</w:t>
+      </w:r>
+    </w:p>
+    <w:p>
+      <w:pPr>
+        <w:rPr>
+          <w:rFonts w:ascii="Times New Roman" w:eastAsia="Times New Roman" w:hAnsi="Times New Roman" w:cs="Times New Roman"/>
+          <w:sz w:val="28"/>
+          <w:szCs w:val="28"/>
+        </w:rPr>
+      </w:pPr>
+    </w:p>
+    <w:p>
+      <w:pPr>
+        <w:rPr>
+          <w:rFonts w:ascii="Times New Roman" w:eastAsia="Times New Roman" w:hAnsi="Times New Roman" w:cs="Times New Roman"/>
+          <w:sz w:val="28"/>
+          <w:szCs w:val="28"/>
+        </w:rPr>
+      </w:pPr>
+      <w:r>
+        <w:rPr>
+          <w:rFonts w:ascii="Times New Roman" w:eastAsia="Times New Roman" w:hAnsi="Times New Roman" w:cs="Times New Roman"/>
+          <w:noProof/>
+          <w:sz w:val="28"/>
+          <w:szCs w:val="28"/>
+          <w14:ligatures w14:val="standardContextual"/>
+        </w:rPr>
+        <w:drawing>
+          <wp:inline distT="0" distB="0" distL="0" distR="0" wp14:anchorId="6A936133" wp14:editId="546ADC6F">
+            <wp:extent cx="2347163" cy="2110923"/>
+            <wp:effectExtent l="0" t="0" r="0" b="3810"/>
+            <wp:docPr id="1927802102" name="Picture 3" descr="A black background with white numbers and symbols&#10;&#10;Description automatically generated"/>
+            <wp:cNvGraphicFramePr>
+              <a:graphicFrameLocks xmlns:a="http://schemas.openxmlformats.org/drawingml/2006/main" noChangeAspect="1"/>
+            </wp:cNvGraphicFramePr>
+            <a:graphic xmlns:a="http://schemas.openxmlformats.org/drawingml/2006/main">
+              <a:graphicData uri="http://schemas.openxmlformats.org/drawingml/2006/picture">
+                <pic:pic xmlns:pic="http://schemas.openxmlformats.org/drawingml/2006/picture">
+                  <pic:nvPicPr>
+                    <pic:cNvPr id="1927802102" name="Picture 3" descr="A black background with white numbers and symbols&#10;&#10;Description automatically generated"/>
+                    <pic:cNvPicPr/>
+                  </pic:nvPicPr>
+                  <pic:blipFill>
+                    <a:blip r:embed="rId10">
+                      <a:extLst>
+                        <a:ext uri="{28A0092B-C50C-407E-A947-70E740481C1C}">
+                          <a14:useLocalDpi xmlns:a14="http://schemas.microsoft.com/office/drawing/2010/main" val="0"/>
+                        </a:ext>
+                      </a:extLst>
+                    </a:blip>
+                    <a:stretch>
+                      <a:fillRect/>
+                    </a:stretch>
+                  </pic:blipFill>
+                  <pic:spPr>
+                    <a:xfrm>
+                      <a:off x="0" y="0"/>
+                      <a:ext cx="2347163" cy="2110923"/>
+                    </a:xfrm>
+                    <a:prstGeom prst="rect">
+                      <a:avLst/>
+                    </a:prstGeom>
+                  </pic:spPr>
+                </pic:pic>
+              </a:graphicData>
+            </a:graphic>
+          </wp:inline>
+        </w:drawing>
+      </w:r>
+    </w:p>
+    <w:p>
+      <w:pPr>
+        <w:rPr>
+          <w:rFonts w:ascii="Times New Roman" w:eastAsia="Times New Roman" w:hAnsi="Times New Roman" w:cs="Times New Roman"/>
+          <w:sz w:val="28"/>
+          <w:szCs w:val="28"/>
+        </w:rPr>
+      </w:pPr>
+    </w:p>
+    <w:p>
+      <w:pPr>
+        <w:rPr>
+          <w:rFonts w:ascii="Times New Roman" w:eastAsia="Times New Roman" w:hAnsi="Times New Roman" w:cs="Times New Roman"/>
+          <w:sz w:val="28"/>
+          <w:szCs w:val="28"/>
+        </w:rPr>
+      </w:pPr>
+      <w:r>
+        <w:rPr>
+          <w:rFonts w:ascii="Times New Roman" w:eastAsia="Times New Roman" w:hAnsi="Times New Roman" w:cs="Times New Roman"/>
+          <w:sz w:val="28"/>
+          <w:szCs w:val="28"/>
+        </w:rPr>
+        <w:t>The expected output is a list of the evaluation results from the infix expressions above. For the division expressions, it will output an integer result.</w:t>
+      </w:r>
+      <w:r>
+        <w:rPr>
+          <w:rFonts w:ascii="Times New Roman" w:eastAsia="Times New Roman" w:hAnsi="Times New Roman" w:cs="Times New Roman"/>
+          <w:sz w:val="28"/>
+          <w:szCs w:val="28"/>
+        </w:rPr>
+        <w:t xml:space="preserve"> If the infix expression involves a division by zero, the output writes “Error: Divide by zero” to the console.</w:t>
+      </w:r>
+    </w:p>
+    <w:p>
+      <w:pPr>
+        <w:rPr>
+          <w:rFonts w:ascii="Times New Roman" w:eastAsia="Times New Roman" w:hAnsi="Times New Roman" w:cs="Times New Roman"/>
+          <w:sz w:val="28"/>
+          <w:szCs w:val="28"/>
+        </w:rPr>
+      </w:pPr>
+    </w:p>
+    <w:p>
+      <w:pPr>
+        <w:rPr>
+          <w:rFonts w:ascii="Times New Roman" w:eastAsia="Times New Roman" w:hAnsi="Times New Roman" w:cs="Times New Roman"/>
+          <w:sz w:val="28"/>
+          <w:szCs w:val="28"/>
+        </w:rPr>
+      </w:pPr>
+      <w:r>
+        <w:rPr>
+          <w:rFonts w:ascii="Times New Roman" w:eastAsia="Times New Roman" w:hAnsi="Times New Roman" w:cs="Times New Roman"/>
+          <w:sz w:val="28"/>
+          <w:szCs w:val="28"/>
+        </w:rPr>
+        <w:t>The output from the second test case is shown below:</w:t>
+      </w:r>
+    </w:p>
+    <w:p>
+      <w:pPr>
+        <w:rPr>
+          <w:rFonts w:ascii="Times New Roman" w:eastAsia="Times New Roman" w:hAnsi="Times New Roman" w:cs="Times New Roman"/>
+          <w:sz w:val="28"/>
+          <w:szCs w:val="28"/>
+        </w:rPr>
+      </w:pPr>
+    </w:p>
+    <w:p>
+      <w:pPr>
+        <w:rPr>
+          <w:rFonts w:ascii="Times New Roman" w:eastAsia="Times New Roman" w:hAnsi="Times New Roman" w:cs="Times New Roman"/>
+          <w:sz w:val="28"/>
+          <w:szCs w:val="28"/>
+        </w:rPr>
+      </w:pPr>
+      <w:r>
+        <w:rPr>
+          <w:rFonts w:ascii="Times New Roman" w:eastAsia="Times New Roman" w:hAnsi="Times New Roman" w:cs="Times New Roman"/>
+          <w:noProof/>
+          <w:sz w:val="28"/>
+          <w:szCs w:val="28"/>
+          <w14:ligatures w14:val="standardContextual"/>
+        </w:rPr>
+        <w:drawing>
+          <wp:inline distT="0" distB="0" distL="0" distR="0" wp14:anchorId="6FFEFCF0" wp14:editId="172794B2">
+            <wp:extent cx="5943600" cy="1807845"/>
+            <wp:effectExtent l="0" t="0" r="0" b="1905"/>
+            <wp:docPr id="636925081" name="Picture 4" descr="A black screen with white text&#10;&#10;Description automatically generated"/>
+            <wp:cNvGraphicFramePr>
+              <a:graphicFrameLocks xmlns:a="http://schemas.openxmlformats.org/drawingml/2006/main" noChangeAspect="1"/>
+            </wp:cNvGraphicFramePr>
+            <a:graphic xmlns:a="http://schemas.openxmlformats.org/drawingml/2006/main">
+              <a:graphicData uri="http://schemas.openxmlformats.org/drawingml/2006/picture">
+                <pic:pic xmlns:pic="http://schemas.openxmlformats.org/drawingml/2006/picture">
+                  <pic:nvPicPr>
+                    <pic:cNvPr id="636925081" name="Picture 4" descr="A black screen with white text&#10;&#10;Description automatically generated"/>
+                    <pic:cNvPicPr/>
+                  </pic:nvPicPr>
+                  <pic:blipFill>
+                    <a:blip r:embed="rId11">
+                      <a:extLst>
+                        <a:ext uri="{28A0092B-C50C-407E-A947-70E740481C1C}">
+                          <a14:useLocalDpi xmlns:a14="http://schemas.microsoft.com/office/drawing/2010/main" val="0"/>
+                        </a:ext>
+                      </a:extLst>
+                    </a:blip>
+                    <a:stretch>
+                      <a:fillRect/>
+                    </a:stretch>
+                  </pic:blipFill>
+                  <pic:spPr>
+                    <a:xfrm>
+                      <a:off x="0" y="0"/>
+                      <a:ext cx="5943600" cy="1807845"/>
+                    </a:xfrm>
+                    <a:prstGeom prst="rect">
+                      <a:avLst/>
+                    </a:prstGeom>
+                  </pic:spPr>
+                </pic:pic>
+              </a:graphicData>
+            </a:graphic>
+          </wp:inline>
+        </w:drawing>
+      </w:r>
     </w:p>
     <w:p>
       <w:pPr>
@@ -4935,6 +4872,229 @@
           <w:szCs w:val="28"/>
         </w:rPr>
         <w:t xml:space="preserve"> gracefully handle syntax errors in expressions and provide valuable feedback to users without instantly terminating parsing.</w:t>
+      </w:r>
+      <w:r>
+        <w:rPr>
+          <w:rFonts w:ascii="Times New Roman" w:eastAsia="Times New Roman" w:hAnsi="Times New Roman" w:cs="Times New Roman"/>
+          <w:sz w:val="28"/>
+          <w:szCs w:val="28"/>
+        </w:rPr>
+        <w:br/>
+      </w:r>
+    </w:p>
+    <w:p>
+      <w:pPr>
+        <w:pStyle w:val="ListParagraph"/>
+        <w:numPr>
+          <w:ilvl w:val="0"/>
+          <w:numId w:val="6"/>
+        </w:numPr>
+        <w:spacing w:line="276" w:lineRule="auto"/>
+        <w:rPr>
+          <w:rFonts w:ascii="Times New Roman" w:eastAsia="Times New Roman" w:hAnsi="Times New Roman" w:cs="Times New Roman"/>
+          <w:b/>
+          <w:bCs/>
+          <w:sz w:val="32"/>
+          <w:szCs w:val="32"/>
+        </w:rPr>
+      </w:pPr>
+      <w:r>
+        <w:rPr>
+          <w:rFonts w:ascii="Times New Roman" w:eastAsia="Times New Roman" w:hAnsi="Times New Roman" w:cs="Times New Roman"/>
+          <w:b/>
+          <w:bCs/>
+          <w:sz w:val="32"/>
+          <w:szCs w:val="32"/>
+        </w:rPr>
+        <w:t>Support for floating-point numbers:</w:t>
+      </w:r>
+      <w:r>
+        <w:rPr>
+          <w:rFonts w:ascii="Times New Roman" w:eastAsia="Times New Roman" w:hAnsi="Times New Roman" w:cs="Times New Roman"/>
+          <w:b/>
+          <w:bCs/>
+          <w:sz w:val="32"/>
+          <w:szCs w:val="32"/>
+        </w:rPr>
+        <w:br/>
+      </w:r>
+      <w:r>
+        <w:rPr>
+          <w:rFonts w:ascii="Times New Roman" w:eastAsia="Times New Roman" w:hAnsi="Times New Roman" w:cs="Times New Roman"/>
+          <w:sz w:val="28"/>
+          <w:szCs w:val="28"/>
+        </w:rPr>
+        <w:t>Enhancing the parser to support floating-point numbers would make it more powerful and more useful for a wider range of applications.</w:t>
+      </w:r>
+    </w:p>
+    <w:p>
+      <w:pPr>
+        <w:pStyle w:val="ListParagraph"/>
+        <w:spacing w:line="276" w:lineRule="auto"/>
+        <w:rPr>
+          <w:rFonts w:ascii="Times New Roman" w:eastAsia="Times New Roman" w:hAnsi="Times New Roman" w:cs="Times New Roman"/>
+          <w:b/>
+          <w:bCs/>
+          <w:sz w:val="32"/>
+          <w:szCs w:val="32"/>
+        </w:rPr>
+      </w:pPr>
+    </w:p>
+    <w:p>
+      <w:pPr>
+        <w:pStyle w:val="ListParagraph"/>
+        <w:numPr>
+          <w:ilvl w:val="0"/>
+          <w:numId w:val="6"/>
+        </w:numPr>
+        <w:spacing w:line="276" w:lineRule="auto"/>
+        <w:rPr>
+          <w:rFonts w:ascii="Times New Roman" w:eastAsia="Times New Roman" w:hAnsi="Times New Roman" w:cs="Times New Roman"/>
+          <w:sz w:val="28"/>
+          <w:szCs w:val="28"/>
+        </w:rPr>
+      </w:pPr>
+      <w:r>
+        <w:rPr>
+          <w:rFonts w:ascii="Times New Roman" w:eastAsia="Times New Roman" w:hAnsi="Times New Roman" w:cs="Times New Roman"/>
+          <w:b/>
+          <w:bCs/>
+          <w:sz w:val="32"/>
+          <w:szCs w:val="32"/>
+        </w:rPr>
+        <w:t>Variable Support:</w:t>
+      </w:r>
+      <w:r>
+        <w:rPr>
+          <w:rFonts w:ascii="Times New Roman" w:eastAsia="Times New Roman" w:hAnsi="Times New Roman" w:cs="Times New Roman"/>
+          <w:b/>
+          <w:bCs/>
+          <w:sz w:val="32"/>
+          <w:szCs w:val="32"/>
+        </w:rPr>
+        <w:br/>
+      </w:r>
+      <w:r>
+        <w:rPr>
+          <w:rFonts w:ascii="Times New Roman" w:eastAsia="Times New Roman" w:hAnsi="Times New Roman" w:cs="Times New Roman"/>
+          <w:sz w:val="28"/>
+          <w:szCs w:val="28"/>
+        </w:rPr>
+        <w:t>Extend the parser to support variables. This would allow users to define and use variables within expressions and enhance the utility of the parser.</w:t>
+      </w:r>
+    </w:p>
+    <w:p>
+      <w:pPr>
+        <w:pStyle w:val="ListParagraph"/>
+        <w:rPr>
+          <w:rFonts w:ascii="Times New Roman" w:eastAsia="Times New Roman" w:hAnsi="Times New Roman" w:cs="Times New Roman"/>
+          <w:sz w:val="28"/>
+          <w:szCs w:val="28"/>
+        </w:rPr>
+      </w:pPr>
+    </w:p>
+    <w:p>
+      <w:pPr>
+        <w:pStyle w:val="ListParagraph"/>
+        <w:numPr>
+          <w:ilvl w:val="0"/>
+          <w:numId w:val="6"/>
+        </w:numPr>
+        <w:spacing w:line="276" w:lineRule="auto"/>
+        <w:rPr>
+          <w:rFonts w:ascii="Times New Roman" w:eastAsia="Times New Roman" w:hAnsi="Times New Roman" w:cs="Times New Roman"/>
+          <w:sz w:val="28"/>
+          <w:szCs w:val="28"/>
+        </w:rPr>
+      </w:pPr>
+      <w:r>
+        <w:rPr>
+          <w:rFonts w:ascii="Times New Roman" w:eastAsia="Times New Roman" w:hAnsi="Times New Roman" w:cs="Times New Roman"/>
+          <w:b/>
+          <w:bCs/>
+          <w:sz w:val="32"/>
+          <w:szCs w:val="32"/>
+        </w:rPr>
+        <w:t>Error Reporting:</w:t>
+      </w:r>
+      <w:r>
+        <w:rPr>
+          <w:rFonts w:ascii="Times New Roman" w:eastAsia="Times New Roman" w:hAnsi="Times New Roman" w:cs="Times New Roman"/>
+          <w:sz w:val="28"/>
+          <w:szCs w:val="28"/>
+        </w:rPr>
+        <w:br/>
+        <w:t>Enhance the error handling to provide more informative error messages when encountering syntax errors or invalid expressions. This could also include suggestions for correcting the issues.</w:t>
+      </w:r>
+    </w:p>
+    <w:p>
+      <w:pPr>
+        <w:pStyle w:val="ListParagraph"/>
+        <w:rPr>
+          <w:rFonts w:ascii="Times New Roman" w:eastAsia="Times New Roman" w:hAnsi="Times New Roman" w:cs="Times New Roman"/>
+          <w:sz w:val="28"/>
+          <w:szCs w:val="28"/>
+        </w:rPr>
+      </w:pPr>
+    </w:p>
+    <w:p>
+      <w:pPr>
+        <w:pStyle w:val="ListParagraph"/>
+        <w:numPr>
+          <w:ilvl w:val="0"/>
+          <w:numId w:val="6"/>
+        </w:numPr>
+        <w:spacing w:line="276" w:lineRule="auto"/>
+        <w:rPr>
+          <w:rFonts w:ascii="Times New Roman" w:eastAsia="Times New Roman" w:hAnsi="Times New Roman" w:cs="Times New Roman"/>
+          <w:sz w:val="28"/>
+          <w:szCs w:val="28"/>
+        </w:rPr>
+      </w:pPr>
+      <w:r>
+        <w:rPr>
+          <w:rFonts w:ascii="Times New Roman" w:eastAsia="Times New Roman" w:hAnsi="Times New Roman" w:cs="Times New Roman"/>
+          <w:b/>
+          <w:bCs/>
+          <w:sz w:val="32"/>
+          <w:szCs w:val="32"/>
+        </w:rPr>
+        <w:t>History Session:</w:t>
+      </w:r>
+      <w:r>
+        <w:rPr>
+          <w:rFonts w:ascii="Times New Roman" w:eastAsia="Times New Roman" w:hAnsi="Times New Roman" w:cs="Times New Roman"/>
+          <w:sz w:val="28"/>
+          <w:szCs w:val="28"/>
+        </w:rPr>
+        <w:br/>
+        <w:t xml:space="preserve">Implementing a history and session management would allow the users to </w:t>
+      </w:r>
+      <w:proofErr w:type="gramStart"/>
+      <w:r>
+        <w:rPr>
+          <w:rFonts w:ascii="Times New Roman" w:eastAsia="Times New Roman" w:hAnsi="Times New Roman" w:cs="Times New Roman"/>
+          <w:sz w:val="28"/>
+          <w:szCs w:val="28"/>
+        </w:rPr>
+        <w:t>refer back</w:t>
+      </w:r>
+      <w:proofErr w:type="gramEnd"/>
+      <w:r>
+        <w:rPr>
+          <w:rFonts w:ascii="Times New Roman" w:eastAsia="Times New Roman" w:hAnsi="Times New Roman" w:cs="Times New Roman"/>
+          <w:sz w:val="28"/>
+          <w:szCs w:val="28"/>
+        </w:rPr>
+        <w:t xml:space="preserve"> to previous calculations.</w:t>
+      </w:r>
+      <w:r>
+        <w:rPr>
+          <w:rFonts w:ascii="Times New Roman" w:eastAsia="Times New Roman" w:hAnsi="Times New Roman" w:cs="Times New Roman"/>
+          <w:sz w:val="28"/>
+          <w:szCs w:val="28"/>
+        </w:rPr>
+        <w:br/>
       </w:r>
     </w:p>
     <w:p>

</xml_diff>

<commit_message>
Added 2 more ideas in future requirements
</commit_message>
<xml_diff>
--- a/Project folder/Project Report.docx
+++ b/Project folder/Project Report.docx
@@ -420,25 +420,7 @@
           <w:sz w:val="28"/>
           <w:szCs w:val="28"/>
         </w:rPr>
-        <w:t xml:space="preserve">Power </w:t>
-      </w:r>
-      <w:proofErr w:type="gramStart"/>
-      <w:r>
-        <w:rPr>
-          <w:rFonts w:ascii="Times New Roman" w:eastAsia="Times New Roman" w:hAnsi="Times New Roman" w:cs="Times New Roman"/>
-          <w:sz w:val="28"/>
-          <w:szCs w:val="28"/>
-        </w:rPr>
-        <w:t>( ‘</w:t>
-      </w:r>
-      <w:proofErr w:type="gramEnd"/>
-      <w:r>
-        <w:rPr>
-          <w:rFonts w:ascii="Times New Roman" w:eastAsia="Times New Roman" w:hAnsi="Times New Roman" w:cs="Times New Roman"/>
-          <w:sz w:val="28"/>
-          <w:szCs w:val="28"/>
-        </w:rPr>
-        <w:t xml:space="preserve">^’ )  </w:t>
+        <w:t xml:space="preserve">Power ( ‘^’ )  </w:t>
       </w:r>
       <w:r>
         <w:rPr>
@@ -488,25 +470,7 @@
           <w:sz w:val="28"/>
           <w:szCs w:val="28"/>
         </w:rPr>
-        <w:t xml:space="preserve">Arithmetic </w:t>
-      </w:r>
-      <w:proofErr w:type="gramStart"/>
-      <w:r>
-        <w:rPr>
-          <w:rFonts w:ascii="Times New Roman" w:eastAsia="Times New Roman" w:hAnsi="Times New Roman" w:cs="Times New Roman"/>
-          <w:sz w:val="28"/>
-          <w:szCs w:val="28"/>
-        </w:rPr>
-        <w:t>( ‘</w:t>
-      </w:r>
-      <w:proofErr w:type="gramEnd"/>
-      <w:r>
-        <w:rPr>
-          <w:rFonts w:ascii="Times New Roman" w:eastAsia="Times New Roman" w:hAnsi="Times New Roman" w:cs="Times New Roman"/>
-          <w:sz w:val="28"/>
-          <w:szCs w:val="28"/>
-        </w:rPr>
-        <w:t xml:space="preserve">*’, ‘/’, ‘%’ )                           6                     </w:t>
+        <w:t xml:space="preserve">Arithmetic ( ‘*’, ‘/’, ‘%’ )                           6                     </w:t>
       </w:r>
       <w:r>
         <w:rPr>
@@ -548,25 +512,7 @@
           <w:sz w:val="28"/>
           <w:szCs w:val="28"/>
         </w:rPr>
-        <w:t xml:space="preserve">Arithmetic </w:t>
-      </w:r>
-      <w:proofErr w:type="gramStart"/>
-      <w:r>
-        <w:rPr>
-          <w:rFonts w:ascii="Times New Roman" w:eastAsia="Times New Roman" w:hAnsi="Times New Roman" w:cs="Times New Roman"/>
-          <w:sz w:val="28"/>
-          <w:szCs w:val="28"/>
-        </w:rPr>
-        <w:t>( ‘</w:t>
-      </w:r>
-      <w:proofErr w:type="gramEnd"/>
-      <w:r>
-        <w:rPr>
-          <w:rFonts w:ascii="Times New Roman" w:eastAsia="Times New Roman" w:hAnsi="Times New Roman" w:cs="Times New Roman"/>
-          <w:sz w:val="28"/>
-          <w:szCs w:val="28"/>
-        </w:rPr>
-        <w:t xml:space="preserve">+’, ‘-’ )                                   5                    </w:t>
+        <w:t xml:space="preserve">Arithmetic ( ‘+’, ‘-’ )                                   5                    </w:t>
       </w:r>
       <w:r>
         <w:rPr>
@@ -608,25 +554,7 @@
           <w:sz w:val="28"/>
           <w:szCs w:val="28"/>
         </w:rPr>
-        <w:t xml:space="preserve">Comparison </w:t>
-      </w:r>
-      <w:proofErr w:type="gramStart"/>
-      <w:r>
-        <w:rPr>
-          <w:rFonts w:ascii="Times New Roman" w:eastAsia="Times New Roman" w:hAnsi="Times New Roman" w:cs="Times New Roman"/>
-          <w:sz w:val="28"/>
-          <w:szCs w:val="28"/>
-        </w:rPr>
-        <w:t>( ‘</w:t>
-      </w:r>
-      <w:proofErr w:type="gramEnd"/>
-      <w:r>
-        <w:rPr>
-          <w:rFonts w:ascii="Times New Roman" w:eastAsia="Times New Roman" w:hAnsi="Times New Roman" w:cs="Times New Roman"/>
-          <w:sz w:val="28"/>
-          <w:szCs w:val="28"/>
-        </w:rPr>
-        <w:t xml:space="preserve">&gt;’, ‘&gt;=’, ‘&lt;’, ‘&lt;=’ )              4                    </w:t>
+        <w:t xml:space="preserve">Comparison ( ‘&gt;’, ‘&gt;=’, ‘&lt;’, ‘&lt;=’ )              4                    </w:t>
       </w:r>
       <w:r>
         <w:rPr>
@@ -668,25 +596,7 @@
           <w:sz w:val="28"/>
           <w:szCs w:val="28"/>
         </w:rPr>
-        <w:t xml:space="preserve">Equality Comparison </w:t>
-      </w:r>
-      <w:proofErr w:type="gramStart"/>
-      <w:r>
-        <w:rPr>
-          <w:rFonts w:ascii="Times New Roman" w:eastAsia="Times New Roman" w:hAnsi="Times New Roman" w:cs="Times New Roman"/>
-          <w:sz w:val="28"/>
-          <w:szCs w:val="28"/>
-        </w:rPr>
-        <w:t>( ‘</w:t>
-      </w:r>
-      <w:proofErr w:type="gramEnd"/>
-      <w:r>
-        <w:rPr>
-          <w:rFonts w:ascii="Times New Roman" w:eastAsia="Times New Roman" w:hAnsi="Times New Roman" w:cs="Times New Roman"/>
-          <w:sz w:val="28"/>
-          <w:szCs w:val="28"/>
-        </w:rPr>
-        <w:t xml:space="preserve">==’, ‘!=’ )              3                    </w:t>
+        <w:t xml:space="preserve">Equality Comparison ( ‘==’, ‘!=’ )              3                    </w:t>
       </w:r>
       <w:r>
         <w:rPr>
@@ -720,18 +630,8 @@
           <w:sz w:val="28"/>
           <w:szCs w:val="28"/>
         </w:rPr>
-        <w:t xml:space="preserve">6) Logical And </w:t>
-      </w:r>
-      <w:proofErr w:type="gramStart"/>
-      <w:r>
-        <w:rPr>
-          <w:rFonts w:ascii="Times New Roman" w:eastAsia="Times New Roman" w:hAnsi="Times New Roman" w:cs="Times New Roman"/>
-          <w:sz w:val="28"/>
-          <w:szCs w:val="28"/>
-        </w:rPr>
-        <w:t>( ‘</w:t>
-      </w:r>
-      <w:proofErr w:type="gramEnd"/>
+        <w:t>6) Logical And ( ‘</w:t>
+      </w:r>
       <w:r>
         <w:rPr>
           <w:rFonts w:ascii="Times New Roman" w:eastAsia="Times New Roman" w:hAnsi="Times New Roman" w:cs="Times New Roman"/>
@@ -780,25 +680,7 @@
           <w:sz w:val="28"/>
           <w:szCs w:val="28"/>
         </w:rPr>
-        <w:t xml:space="preserve">7) Logical Or </w:t>
-      </w:r>
-      <w:proofErr w:type="gramStart"/>
-      <w:r>
-        <w:rPr>
-          <w:rFonts w:ascii="Times New Roman" w:eastAsia="Times New Roman" w:hAnsi="Times New Roman" w:cs="Times New Roman"/>
-          <w:sz w:val="28"/>
-          <w:szCs w:val="28"/>
-        </w:rPr>
-        <w:t>( ‘</w:t>
-      </w:r>
-      <w:proofErr w:type="gramEnd"/>
-      <w:r>
-        <w:rPr>
-          <w:rFonts w:ascii="Times New Roman" w:eastAsia="Times New Roman" w:hAnsi="Times New Roman" w:cs="Times New Roman"/>
-          <w:sz w:val="28"/>
-          <w:szCs w:val="28"/>
-        </w:rPr>
-        <w:t xml:space="preserve">| |’ )                                         1                    </w:t>
+        <w:t xml:space="preserve">7) Logical Or ( ‘| |’ )                                         1                    </w:t>
       </w:r>
       <w:r>
         <w:rPr>
@@ -849,25 +731,7 @@
           <w:sz w:val="28"/>
           <w:szCs w:val="28"/>
         </w:rPr>
-        <w:t xml:space="preserve">The infix expression parser is flexible with the given expressions. The user </w:t>
-      </w:r>
-      <w:proofErr w:type="gramStart"/>
-      <w:r>
-        <w:rPr>
-          <w:rFonts w:ascii="Times New Roman" w:eastAsia="Times New Roman" w:hAnsi="Times New Roman" w:cs="Times New Roman"/>
-          <w:sz w:val="28"/>
-          <w:szCs w:val="28"/>
-        </w:rPr>
-        <w:t>don’t</w:t>
-      </w:r>
-      <w:proofErr w:type="gramEnd"/>
-      <w:r>
-        <w:rPr>
-          <w:rFonts w:ascii="Times New Roman" w:eastAsia="Times New Roman" w:hAnsi="Times New Roman" w:cs="Times New Roman"/>
-          <w:sz w:val="28"/>
-          <w:szCs w:val="28"/>
-        </w:rPr>
-        <w:t xml:space="preserve"> need to worry about writing the spaces between operands and operators </w:t>
+        <w:t xml:space="preserve">The infix expression parser is flexible with the given expressions. The user don’t need to worry about writing the spaces between operands and operators </w:t>
       </w:r>
     </w:p>
     <w:p>
@@ -981,23 +845,13 @@
         </w:rPr>
         <w:t xml:space="preserve"> </w:t>
       </w:r>
-      <w:proofErr w:type="gramStart"/>
-      <w:r>
-        <w:rPr>
-          <w:rFonts w:ascii="Times New Roman" w:eastAsia="Times New Roman" w:hAnsi="Times New Roman" w:cs="Times New Roman"/>
-          <w:sz w:val="28"/>
-          <w:szCs w:val="28"/>
-        </w:rPr>
-        <w:t>( 1</w:t>
-      </w:r>
-      <w:proofErr w:type="gramEnd"/>
-      <w:r>
-        <w:rPr>
-          <w:rFonts w:ascii="Times New Roman" w:eastAsia="Times New Roman" w:hAnsi="Times New Roman" w:cs="Times New Roman"/>
-          <w:sz w:val="28"/>
-          <w:szCs w:val="28"/>
-        </w:rPr>
-        <w:t xml:space="preserve"> &amp;&amp; 0 ))</w:t>
+      <w:r>
+        <w:rPr>
+          <w:rFonts w:ascii="Times New Roman" w:eastAsia="Times New Roman" w:hAnsi="Times New Roman" w:cs="Times New Roman"/>
+          <w:sz w:val="28"/>
+          <w:szCs w:val="28"/>
+        </w:rPr>
+        <w:t>( 1 &amp;&amp; 0 ))</w:t>
       </w:r>
     </w:p>
     <w:p>
@@ -1009,23 +863,13 @@
           <w:szCs w:val="28"/>
         </w:rPr>
       </w:pPr>
-      <w:proofErr w:type="gramStart"/>
-      <w:r>
-        <w:rPr>
-          <w:rFonts w:ascii="Times New Roman" w:eastAsia="Times New Roman" w:hAnsi="Times New Roman" w:cs="Times New Roman"/>
-          <w:sz w:val="28"/>
-          <w:szCs w:val="28"/>
-        </w:rPr>
-        <w:t>(( 2</w:t>
-      </w:r>
-      <w:proofErr w:type="gramEnd"/>
-      <w:r>
-        <w:rPr>
-          <w:rFonts w:ascii="Times New Roman" w:eastAsia="Times New Roman" w:hAnsi="Times New Roman" w:cs="Times New Roman"/>
-          <w:sz w:val="28"/>
-          <w:szCs w:val="28"/>
-        </w:rPr>
-        <w:t xml:space="preserve"> *3) ^ 2 ) + ( 4* 5) % 3</w:t>
+      <w:r>
+        <w:rPr>
+          <w:rFonts w:ascii="Times New Roman" w:eastAsia="Times New Roman" w:hAnsi="Times New Roman" w:cs="Times New Roman"/>
+          <w:sz w:val="28"/>
+          <w:szCs w:val="28"/>
+        </w:rPr>
+        <w:t>(( 2 *3) ^ 2 ) + ( 4* 5) % 3</w:t>
       </w:r>
     </w:p>
     <w:p>
@@ -1116,89 +960,7 @@
           <w:sz w:val="28"/>
           <w:szCs w:val="28"/>
         </w:rPr>
-        <w:t xml:space="preserve">The Expression parser was made </w:t>
-      </w:r>
-      <w:proofErr w:type="gramStart"/>
-      <w:r>
-        <w:rPr>
-          <w:rFonts w:ascii="Times New Roman" w:hAnsi="Times New Roman" w:cs="Times New Roman"/>
-          <w:sz w:val="28"/>
-          <w:szCs w:val="28"/>
-        </w:rPr>
-        <w:t>in order to</w:t>
-      </w:r>
-      <w:proofErr w:type="gramEnd"/>
-      <w:r>
-        <w:rPr>
-          <w:rFonts w:ascii="Times New Roman" w:hAnsi="Times New Roman" w:cs="Times New Roman"/>
-          <w:sz w:val="28"/>
-          <w:szCs w:val="28"/>
-        </w:rPr>
-        <w:t xml:space="preserve"> efficiently convert infix expressions and evaluate postfix expressions. This system uses three classes which are </w:t>
-      </w:r>
-      <w:proofErr w:type="spellStart"/>
-      <w:r>
-        <w:rPr>
-          <w:rFonts w:ascii="Times New Roman" w:hAnsi="Times New Roman" w:cs="Times New Roman"/>
-          <w:sz w:val="28"/>
-          <w:szCs w:val="28"/>
-        </w:rPr>
-        <w:t>Expression_Parser</w:t>
-      </w:r>
-      <w:proofErr w:type="spellEnd"/>
-      <w:r>
-        <w:rPr>
-          <w:rFonts w:ascii="Times New Roman" w:hAnsi="Times New Roman" w:cs="Times New Roman"/>
-          <w:sz w:val="28"/>
-          <w:szCs w:val="28"/>
-        </w:rPr>
-        <w:t xml:space="preserve">, </w:t>
-      </w:r>
-      <w:proofErr w:type="spellStart"/>
-      <w:proofErr w:type="gramStart"/>
-      <w:r>
-        <w:rPr>
-          <w:rFonts w:ascii="Times New Roman" w:hAnsi="Times New Roman" w:cs="Times New Roman"/>
-          <w:sz w:val="28"/>
-          <w:szCs w:val="28"/>
-        </w:rPr>
-        <w:t>Evaluate</w:t>
-      </w:r>
-      <w:proofErr w:type="gramEnd"/>
-      <w:r>
-        <w:rPr>
-          <w:rFonts w:ascii="Times New Roman" w:hAnsi="Times New Roman" w:cs="Times New Roman"/>
-          <w:sz w:val="28"/>
-          <w:szCs w:val="28"/>
-        </w:rPr>
-        <w:t>_Postfix</w:t>
-      </w:r>
-      <w:proofErr w:type="spellEnd"/>
-      <w:r>
-        <w:rPr>
-          <w:rFonts w:ascii="Times New Roman" w:hAnsi="Times New Roman" w:cs="Times New Roman"/>
-          <w:sz w:val="28"/>
-          <w:szCs w:val="28"/>
-        </w:rPr>
-        <w:t xml:space="preserve">, and </w:t>
-      </w:r>
-      <w:proofErr w:type="spellStart"/>
-      <w:r>
-        <w:rPr>
-          <w:rFonts w:ascii="Times New Roman" w:hAnsi="Times New Roman" w:cs="Times New Roman"/>
-          <w:sz w:val="28"/>
-          <w:szCs w:val="28"/>
-        </w:rPr>
-        <w:t>Convert_to_Postfix</w:t>
-      </w:r>
-      <w:proofErr w:type="spellEnd"/>
-      <w:r>
-        <w:rPr>
-          <w:rFonts w:ascii="Times New Roman" w:hAnsi="Times New Roman" w:cs="Times New Roman"/>
-          <w:sz w:val="28"/>
-          <w:szCs w:val="28"/>
-        </w:rPr>
-        <w:t xml:space="preserve">.  </w:t>
+        <w:t xml:space="preserve">The Expression parser was made in order to efficiently convert infix expressions and evaluate postfix expressions. This system uses three classes which are Expression_Parser, Evaluate_Postfix, and Convert_to_Postfix.  </w:t>
       </w:r>
     </w:p>
     <w:p>
@@ -1270,61 +1032,7 @@
           <w:sz w:val="28"/>
           <w:szCs w:val="28"/>
         </w:rPr>
-        <w:t xml:space="preserve">The Expression parser class is used in order to convert and evaluate an infix string into a postfix string returning the result by using the </w:t>
-      </w:r>
-      <w:proofErr w:type="spellStart"/>
-      <w:r>
-        <w:rPr>
-          <w:rFonts w:ascii="Times New Roman" w:hAnsi="Times New Roman" w:cs="Times New Roman"/>
-          <w:sz w:val="28"/>
-          <w:szCs w:val="28"/>
-        </w:rPr>
-        <w:t>parse_and_</w:t>
-      </w:r>
-      <w:proofErr w:type="gramStart"/>
-      <w:r>
-        <w:rPr>
-          <w:rFonts w:ascii="Times New Roman" w:hAnsi="Times New Roman" w:cs="Times New Roman"/>
-          <w:sz w:val="28"/>
-          <w:szCs w:val="28"/>
-        </w:rPr>
-        <w:t>evaluate</w:t>
-      </w:r>
-      <w:proofErr w:type="spellEnd"/>
-      <w:r>
-        <w:rPr>
-          <w:rFonts w:ascii="Times New Roman" w:hAnsi="Times New Roman" w:cs="Times New Roman"/>
-          <w:sz w:val="28"/>
-          <w:szCs w:val="28"/>
-        </w:rPr>
-        <w:t>(</w:t>
-      </w:r>
-      <w:proofErr w:type="gramEnd"/>
-      <w:r>
-        <w:rPr>
-          <w:rFonts w:ascii="Times New Roman" w:hAnsi="Times New Roman" w:cs="Times New Roman"/>
-          <w:sz w:val="28"/>
-          <w:szCs w:val="28"/>
-        </w:rPr>
-        <w:t xml:space="preserve">) function. The function </w:t>
-      </w:r>
-      <w:proofErr w:type="gramStart"/>
-      <w:r>
-        <w:rPr>
-          <w:rFonts w:ascii="Times New Roman" w:hAnsi="Times New Roman" w:cs="Times New Roman"/>
-          <w:sz w:val="28"/>
-          <w:szCs w:val="28"/>
-        </w:rPr>
-        <w:t>precedence(</w:t>
-      </w:r>
-      <w:proofErr w:type="gramEnd"/>
-      <w:r>
-        <w:rPr>
-          <w:rFonts w:ascii="Times New Roman" w:hAnsi="Times New Roman" w:cs="Times New Roman"/>
-          <w:sz w:val="28"/>
-          <w:szCs w:val="28"/>
-        </w:rPr>
-        <w:t xml:space="preserve">) </w:t>
+        <w:t xml:space="preserve">The Expression parser class is used in order to convert and evaluate an infix string into a postfix string returning the result by using the parse_and_evaluate() function. The function precedence() </w:t>
       </w:r>
       <w:r>
         <w:rPr>
@@ -1356,43 +1064,7 @@
           <w:sz w:val="28"/>
           <w:szCs w:val="28"/>
         </w:rPr>
-        <w:t xml:space="preserve"> The </w:t>
-      </w:r>
-      <w:proofErr w:type="spellStart"/>
-      <w:r>
-        <w:rPr>
-          <w:rFonts w:ascii="Times New Roman" w:hAnsi="Times New Roman" w:cs="Times New Roman"/>
-          <w:sz w:val="28"/>
-          <w:szCs w:val="28"/>
-        </w:rPr>
-        <w:t>power_</w:t>
-      </w:r>
-      <w:proofErr w:type="gramStart"/>
-      <w:r>
-        <w:rPr>
-          <w:rFonts w:ascii="Times New Roman" w:hAnsi="Times New Roman" w:cs="Times New Roman"/>
-          <w:sz w:val="28"/>
-          <w:szCs w:val="28"/>
-        </w:rPr>
-        <w:t>function</w:t>
-      </w:r>
-      <w:proofErr w:type="spellEnd"/>
-      <w:r>
-        <w:rPr>
-          <w:rFonts w:ascii="Times New Roman" w:hAnsi="Times New Roman" w:cs="Times New Roman"/>
-          <w:sz w:val="28"/>
-          <w:szCs w:val="28"/>
-        </w:rPr>
-        <w:t>(</w:t>
-      </w:r>
-      <w:proofErr w:type="gramEnd"/>
-      <w:r>
-        <w:rPr>
-          <w:rFonts w:ascii="Times New Roman" w:hAnsi="Times New Roman" w:cs="Times New Roman"/>
-          <w:sz w:val="28"/>
-          <w:szCs w:val="28"/>
-        </w:rPr>
-        <w:t xml:space="preserve">) which will be called whenever the power operator is parsed. </w:t>
+        <w:t xml:space="preserve"> The power_function() which will be called whenever the power operator is parsed. </w:t>
       </w:r>
     </w:p>
     <w:p>
@@ -1457,79 +1129,7 @@
           <w:sz w:val="28"/>
           <w:szCs w:val="28"/>
         </w:rPr>
-        <w:t xml:space="preserve">In the Evaluate postfix class is where the postfix expression will be </w:t>
-      </w:r>
-      <w:proofErr w:type="gramStart"/>
-      <w:r>
-        <w:rPr>
-          <w:rFonts w:ascii="Times New Roman" w:hAnsi="Times New Roman" w:cs="Times New Roman"/>
-          <w:sz w:val="28"/>
-          <w:szCs w:val="28"/>
-        </w:rPr>
-        <w:t>evaluated .</w:t>
-      </w:r>
-      <w:proofErr w:type="gramEnd"/>
-      <w:r>
-        <w:rPr>
-          <w:rFonts w:ascii="Times New Roman" w:hAnsi="Times New Roman" w:cs="Times New Roman"/>
-          <w:sz w:val="28"/>
-          <w:szCs w:val="28"/>
-        </w:rPr>
-        <w:t xml:space="preserve"> The prominent function in this class is the </w:t>
-      </w:r>
-      <w:proofErr w:type="spellStart"/>
-      <w:r>
-        <w:rPr>
-          <w:rFonts w:ascii="Times New Roman" w:hAnsi="Times New Roman" w:cs="Times New Roman"/>
-          <w:sz w:val="28"/>
-          <w:szCs w:val="28"/>
-        </w:rPr>
-        <w:t>postfix_</w:t>
-      </w:r>
-      <w:proofErr w:type="gramStart"/>
-      <w:r>
-        <w:rPr>
-          <w:rFonts w:ascii="Times New Roman" w:hAnsi="Times New Roman" w:cs="Times New Roman"/>
-          <w:sz w:val="28"/>
-          <w:szCs w:val="28"/>
-        </w:rPr>
-        <w:t>evaluator</w:t>
-      </w:r>
-      <w:proofErr w:type="spellEnd"/>
-      <w:r>
-        <w:rPr>
-          <w:rFonts w:ascii="Times New Roman" w:hAnsi="Times New Roman" w:cs="Times New Roman"/>
-          <w:sz w:val="28"/>
-          <w:szCs w:val="28"/>
-        </w:rPr>
-        <w:t>(</w:t>
-      </w:r>
-      <w:proofErr w:type="gramEnd"/>
-      <w:r>
-        <w:rPr>
-          <w:rFonts w:ascii="Times New Roman" w:hAnsi="Times New Roman" w:cs="Times New Roman"/>
-          <w:sz w:val="28"/>
-          <w:szCs w:val="28"/>
-        </w:rPr>
-        <w:t xml:space="preserve">), with the use of stacks, an input file is read containing the postfix expression. Digits are then </w:t>
-      </w:r>
-      <w:proofErr w:type="gramStart"/>
-      <w:r>
-        <w:rPr>
-          <w:rFonts w:ascii="Times New Roman" w:hAnsi="Times New Roman" w:cs="Times New Roman"/>
-          <w:sz w:val="28"/>
-          <w:szCs w:val="28"/>
-        </w:rPr>
-        <w:t>stored  in</w:t>
-      </w:r>
-      <w:proofErr w:type="gramEnd"/>
-      <w:r>
-        <w:rPr>
-          <w:rFonts w:ascii="Times New Roman" w:hAnsi="Times New Roman" w:cs="Times New Roman"/>
-          <w:sz w:val="28"/>
-          <w:szCs w:val="28"/>
-        </w:rPr>
-        <w:t xml:space="preserve"> the operand stack while processing tokens appending and popping when needed.</w:t>
+        <w:t>In the Evaluate postfix class is where the postfix expression will be evaluated . The prominent function in this class is the postfix_evaluator(), with the use of stacks, an input file is read containing the postfix expression. Digits are then stored  in the operand stack while processing tokens appending and popping when needed.</w:t>
       </w:r>
     </w:p>
     <w:p>
@@ -1601,59 +1201,13 @@
           <w:szCs w:val="28"/>
         </w:rPr>
       </w:pPr>
-      <w:proofErr w:type="gramStart"/>
-      <w:r>
-        <w:rPr>
-          <w:rFonts w:ascii="Times New Roman" w:hAnsi="Times New Roman" w:cs="Times New Roman"/>
-          <w:sz w:val="28"/>
-          <w:szCs w:val="28"/>
-        </w:rPr>
-        <w:t>In order to</w:t>
-      </w:r>
-      <w:proofErr w:type="gramEnd"/>
-      <w:r>
-        <w:rPr>
-          <w:rFonts w:ascii="Times New Roman" w:hAnsi="Times New Roman" w:cs="Times New Roman"/>
-          <w:sz w:val="28"/>
-          <w:szCs w:val="28"/>
-        </w:rPr>
-        <w:t xml:space="preserve"> evaluate an infix expression, it first needs to be converted to a postfix expression. The Convert to postfix class converts an infix expression into a postfix expression with the use of its only class-member function, </w:t>
-      </w:r>
-      <w:proofErr w:type="spellStart"/>
-      <w:r>
-        <w:rPr>
-          <w:rFonts w:ascii="Times New Roman" w:hAnsi="Times New Roman" w:cs="Times New Roman"/>
-          <w:sz w:val="28"/>
-          <w:szCs w:val="28"/>
-        </w:rPr>
-        <w:t>infix_to_</w:t>
-      </w:r>
-      <w:proofErr w:type="gramStart"/>
-      <w:r>
-        <w:rPr>
-          <w:rFonts w:ascii="Times New Roman" w:hAnsi="Times New Roman" w:cs="Times New Roman"/>
-          <w:sz w:val="28"/>
-          <w:szCs w:val="28"/>
-        </w:rPr>
-        <w:t>postfix</w:t>
-      </w:r>
-      <w:proofErr w:type="spellEnd"/>
-      <w:r>
-        <w:rPr>
-          <w:rFonts w:ascii="Times New Roman" w:hAnsi="Times New Roman" w:cs="Times New Roman"/>
-          <w:sz w:val="28"/>
-          <w:szCs w:val="28"/>
-        </w:rPr>
-        <w:t>(</w:t>
-      </w:r>
-      <w:proofErr w:type="gramEnd"/>
-      <w:r>
-        <w:rPr>
-          <w:rFonts w:ascii="Times New Roman" w:hAnsi="Times New Roman" w:cs="Times New Roman"/>
-          <w:sz w:val="28"/>
-          <w:szCs w:val="28"/>
-        </w:rPr>
-        <w:t xml:space="preserve">), using a stack to iterate through the infix string appending and popping when needed. </w:t>
+      <w:r>
+        <w:rPr>
+          <w:rFonts w:ascii="Times New Roman" w:hAnsi="Times New Roman" w:cs="Times New Roman"/>
+          <w:sz w:val="28"/>
+          <w:szCs w:val="28"/>
+        </w:rPr>
+        <w:t xml:space="preserve">In order to evaluate an infix expression, it first needs to be converted to a postfix expression. The Convert to postfix class converts an infix expression into a postfix expression with the use of its only class-member function, infix_to_postfix(), using a stack to iterate through the infix string appending and popping when needed. </w:t>
       </w:r>
     </w:p>
     <w:p>
@@ -1788,97 +1342,7 @@
           <w:sz w:val="28"/>
           <w:szCs w:val="28"/>
         </w:rPr>
-        <w:t xml:space="preserve">The system developed uses the data structure </w:t>
-      </w:r>
-      <w:proofErr w:type="gramStart"/>
-      <w:r>
-        <w:rPr>
-          <w:rFonts w:ascii="Times New Roman" w:eastAsia="Times New Roman" w:hAnsi="Times New Roman" w:cs="Times New Roman"/>
-          <w:sz w:val="28"/>
-          <w:szCs w:val="28"/>
-        </w:rPr>
-        <w:t>stacks ,</w:t>
-      </w:r>
-      <w:proofErr w:type="gramEnd"/>
-      <w:r>
-        <w:rPr>
-          <w:rFonts w:ascii="Times New Roman" w:eastAsia="Times New Roman" w:hAnsi="Times New Roman" w:cs="Times New Roman"/>
-          <w:sz w:val="28"/>
-          <w:szCs w:val="28"/>
-        </w:rPr>
-        <w:t xml:space="preserve"> the stacks data structure can be seen in the </w:t>
-      </w:r>
-      <w:proofErr w:type="spellStart"/>
-      <w:r>
-        <w:rPr>
-          <w:rFonts w:ascii="Times New Roman" w:eastAsia="Times New Roman" w:hAnsi="Times New Roman" w:cs="Times New Roman"/>
-          <w:sz w:val="28"/>
-          <w:szCs w:val="28"/>
-        </w:rPr>
-        <w:t>Evaluate_Postfix</w:t>
-      </w:r>
-      <w:proofErr w:type="spellEnd"/>
-      <w:r>
-        <w:rPr>
-          <w:rFonts w:ascii="Times New Roman" w:eastAsia="Times New Roman" w:hAnsi="Times New Roman" w:cs="Times New Roman"/>
-          <w:sz w:val="28"/>
-          <w:szCs w:val="28"/>
-        </w:rPr>
-        <w:t xml:space="preserve"> &amp; </w:t>
-      </w:r>
-      <w:proofErr w:type="spellStart"/>
-      <w:r>
-        <w:rPr>
-          <w:rFonts w:ascii="Times New Roman" w:eastAsia="Times New Roman" w:hAnsi="Times New Roman" w:cs="Times New Roman"/>
-          <w:sz w:val="28"/>
-          <w:szCs w:val="28"/>
-        </w:rPr>
-        <w:t>Convert_to_Postfix</w:t>
-      </w:r>
-      <w:proofErr w:type="spellEnd"/>
-      <w:r>
-        <w:rPr>
-          <w:rFonts w:ascii="Times New Roman" w:eastAsia="Times New Roman" w:hAnsi="Times New Roman" w:cs="Times New Roman"/>
-          <w:sz w:val="28"/>
-          <w:szCs w:val="28"/>
-        </w:rPr>
-        <w:t xml:space="preserve"> classes within the </w:t>
-      </w:r>
-      <w:proofErr w:type="spellStart"/>
-      <w:r>
-        <w:rPr>
-          <w:rFonts w:ascii="Times New Roman" w:eastAsia="Times New Roman" w:hAnsi="Times New Roman" w:cs="Times New Roman"/>
-          <w:sz w:val="28"/>
-          <w:szCs w:val="28"/>
-        </w:rPr>
-        <w:t>postfix_evaluator</w:t>
-      </w:r>
-      <w:proofErr w:type="spellEnd"/>
-      <w:r>
-        <w:rPr>
-          <w:rFonts w:ascii="Times New Roman" w:eastAsia="Times New Roman" w:hAnsi="Times New Roman" w:cs="Times New Roman"/>
-          <w:sz w:val="28"/>
-          <w:szCs w:val="28"/>
-        </w:rPr>
-        <w:t xml:space="preserve">() &amp; </w:t>
-      </w:r>
-      <w:proofErr w:type="spellStart"/>
-      <w:r>
-        <w:rPr>
-          <w:rFonts w:ascii="Times New Roman" w:eastAsia="Times New Roman" w:hAnsi="Times New Roman" w:cs="Times New Roman"/>
-          <w:sz w:val="28"/>
-          <w:szCs w:val="28"/>
-        </w:rPr>
-        <w:t>infix_to_postfix</w:t>
-      </w:r>
-      <w:proofErr w:type="spellEnd"/>
-      <w:r>
-        <w:rPr>
-          <w:rFonts w:ascii="Times New Roman" w:eastAsia="Times New Roman" w:hAnsi="Times New Roman" w:cs="Times New Roman"/>
-          <w:sz w:val="28"/>
-          <w:szCs w:val="28"/>
-        </w:rPr>
-        <w:t xml:space="preserve">() function. </w:t>
+        <w:t xml:space="preserve">The system developed uses the data structure stacks , the stacks data structure can be seen in the Evaluate_Postfix &amp; Convert_to_Postfix classes within the postfix_evaluator() &amp; infix_to_postfix() function. </w:t>
       </w:r>
     </w:p>
     <w:p>
@@ -1908,49 +1372,15 @@
           <w:szCs w:val="28"/>
         </w:rPr>
       </w:pPr>
-      <w:proofErr w:type="spellStart"/>
-      <w:r>
-        <w:rPr>
-          <w:rFonts w:ascii="Times New Roman" w:eastAsia="Times New Roman" w:hAnsi="Times New Roman" w:cs="Times New Roman"/>
-          <w:b/>
-          <w:bCs/>
-          <w:sz w:val="28"/>
-          <w:szCs w:val="28"/>
-        </w:rPr>
-        <w:t>Postfix_</w:t>
-      </w:r>
-      <w:proofErr w:type="gramStart"/>
-      <w:r>
-        <w:rPr>
-          <w:rFonts w:ascii="Times New Roman" w:eastAsia="Times New Roman" w:hAnsi="Times New Roman" w:cs="Times New Roman"/>
-          <w:b/>
-          <w:bCs/>
-          <w:sz w:val="28"/>
-          <w:szCs w:val="28"/>
-        </w:rPr>
-        <w:t>evaluator</w:t>
-      </w:r>
-      <w:proofErr w:type="spellEnd"/>
-      <w:r>
-        <w:rPr>
-          <w:rFonts w:ascii="Times New Roman" w:eastAsia="Times New Roman" w:hAnsi="Times New Roman" w:cs="Times New Roman"/>
-          <w:b/>
-          <w:bCs/>
-          <w:sz w:val="28"/>
-          <w:szCs w:val="28"/>
-        </w:rPr>
-        <w:t>(</w:t>
-      </w:r>
-      <w:proofErr w:type="gramEnd"/>
-      <w:r>
-        <w:rPr>
-          <w:rFonts w:ascii="Times New Roman" w:eastAsia="Times New Roman" w:hAnsi="Times New Roman" w:cs="Times New Roman"/>
-          <w:b/>
-          <w:bCs/>
-          <w:sz w:val="28"/>
-          <w:szCs w:val="28"/>
-        </w:rPr>
-        <w:t>):</w:t>
+      <w:r>
+        <w:rPr>
+          <w:rFonts w:ascii="Times New Roman" w:eastAsia="Times New Roman" w:hAnsi="Times New Roman" w:cs="Times New Roman"/>
+          <w:b/>
+          <w:bCs/>
+          <w:sz w:val="28"/>
+          <w:szCs w:val="28"/>
+        </w:rPr>
+        <w:t>Postfix_evaluator():</w:t>
       </w:r>
     </w:p>
     <w:p>
@@ -1968,43 +1398,7 @@
           <w:sz w:val="28"/>
           <w:szCs w:val="28"/>
         </w:rPr>
-        <w:t xml:space="preserve">The </w:t>
-      </w:r>
-      <w:proofErr w:type="spellStart"/>
-      <w:r>
-        <w:rPr>
-          <w:rFonts w:ascii="Times New Roman" w:eastAsia="Times New Roman" w:hAnsi="Times New Roman" w:cs="Times New Roman"/>
-          <w:sz w:val="28"/>
-          <w:szCs w:val="28"/>
-        </w:rPr>
-        <w:t>postfix_</w:t>
-      </w:r>
-      <w:proofErr w:type="gramStart"/>
-      <w:r>
-        <w:rPr>
-          <w:rFonts w:ascii="Times New Roman" w:eastAsia="Times New Roman" w:hAnsi="Times New Roman" w:cs="Times New Roman"/>
-          <w:sz w:val="28"/>
-          <w:szCs w:val="28"/>
-        </w:rPr>
-        <w:t>evaluator</w:t>
-      </w:r>
-      <w:proofErr w:type="spellEnd"/>
-      <w:r>
-        <w:rPr>
-          <w:rFonts w:ascii="Times New Roman" w:eastAsia="Times New Roman" w:hAnsi="Times New Roman" w:cs="Times New Roman"/>
-          <w:sz w:val="28"/>
-          <w:szCs w:val="28"/>
-        </w:rPr>
-        <w:t>(</w:t>
-      </w:r>
-      <w:proofErr w:type="gramEnd"/>
-      <w:r>
-        <w:rPr>
-          <w:rFonts w:ascii="Times New Roman" w:eastAsia="Times New Roman" w:hAnsi="Times New Roman" w:cs="Times New Roman"/>
-          <w:sz w:val="28"/>
-          <w:szCs w:val="28"/>
-        </w:rPr>
-        <w:t>) function utilizes a stack of integers to store operands during evaluation of a postfix expression. It iterates over each token, pushing digits onto the stack and performing operations when encountering operators. It supports basic arithmetic operations as well as logical and comparison operators.</w:t>
+        <w:t>The postfix_evaluator() function utilizes a stack of integers to store operands during evaluation of a postfix expression. It iterates over each token, pushing digits onto the stack and performing operations when encountering operators. It supports basic arithmetic operations as well as logical and comparison operators.</w:t>
       </w:r>
     </w:p>
     <w:p>
@@ -2033,49 +1427,15 @@
           <w:szCs w:val="28"/>
         </w:rPr>
       </w:pPr>
-      <w:proofErr w:type="spellStart"/>
-      <w:r>
-        <w:rPr>
-          <w:rFonts w:ascii="Times New Roman" w:eastAsia="Times New Roman" w:hAnsi="Times New Roman" w:cs="Times New Roman"/>
-          <w:b/>
-          <w:bCs/>
-          <w:sz w:val="28"/>
-          <w:szCs w:val="28"/>
-        </w:rPr>
-        <w:t>Infix_to_</w:t>
-      </w:r>
-      <w:proofErr w:type="gramStart"/>
-      <w:r>
-        <w:rPr>
-          <w:rFonts w:ascii="Times New Roman" w:eastAsia="Times New Roman" w:hAnsi="Times New Roman" w:cs="Times New Roman"/>
-          <w:b/>
-          <w:bCs/>
-          <w:sz w:val="28"/>
-          <w:szCs w:val="28"/>
-        </w:rPr>
-        <w:t>postfix</w:t>
-      </w:r>
-      <w:proofErr w:type="spellEnd"/>
-      <w:r>
-        <w:rPr>
-          <w:rFonts w:ascii="Times New Roman" w:eastAsia="Times New Roman" w:hAnsi="Times New Roman" w:cs="Times New Roman"/>
-          <w:b/>
-          <w:bCs/>
-          <w:sz w:val="28"/>
-          <w:szCs w:val="28"/>
-        </w:rPr>
-        <w:t>(</w:t>
-      </w:r>
-      <w:proofErr w:type="gramEnd"/>
-      <w:r>
-        <w:rPr>
-          <w:rFonts w:ascii="Times New Roman" w:eastAsia="Times New Roman" w:hAnsi="Times New Roman" w:cs="Times New Roman"/>
-          <w:b/>
-          <w:bCs/>
-          <w:sz w:val="28"/>
-          <w:szCs w:val="28"/>
-        </w:rPr>
-        <w:t>):</w:t>
+      <w:r>
+        <w:rPr>
+          <w:rFonts w:ascii="Times New Roman" w:eastAsia="Times New Roman" w:hAnsi="Times New Roman" w:cs="Times New Roman"/>
+          <w:b/>
+          <w:bCs/>
+          <w:sz w:val="28"/>
+          <w:szCs w:val="28"/>
+        </w:rPr>
+        <w:t>Infix_to_postfix():</w:t>
       </w:r>
     </w:p>
     <w:p>
@@ -2093,16 +1453,7 @@
           <w:sz w:val="28"/>
           <w:szCs w:val="28"/>
         </w:rPr>
-        <w:t xml:space="preserve">The </w:t>
-      </w:r>
-      <w:proofErr w:type="spellStart"/>
-      <w:r>
-        <w:rPr>
-          <w:rFonts w:ascii="Times New Roman" w:eastAsia="Times New Roman" w:hAnsi="Times New Roman" w:cs="Times New Roman"/>
-          <w:sz w:val="28"/>
-          <w:szCs w:val="28"/>
-        </w:rPr>
-        <w:t>infix</w:t>
+        <w:t>The infix</w:t>
       </w:r>
       <w:r>
         <w:rPr>
@@ -2128,32 +1479,13 @@
         </w:rPr>
         <w:t>_</w:t>
       </w:r>
-      <w:proofErr w:type="gramStart"/>
-      <w:r>
-        <w:rPr>
-          <w:rFonts w:ascii="Times New Roman" w:eastAsia="Times New Roman" w:hAnsi="Times New Roman" w:cs="Times New Roman"/>
-          <w:sz w:val="28"/>
-          <w:szCs w:val="28"/>
-        </w:rPr>
-        <w:t>postfix</w:t>
-      </w:r>
-      <w:proofErr w:type="spellEnd"/>
-      <w:r>
-        <w:rPr>
-          <w:rFonts w:ascii="Times New Roman" w:eastAsia="Times New Roman" w:hAnsi="Times New Roman" w:cs="Times New Roman"/>
-          <w:sz w:val="28"/>
-          <w:szCs w:val="28"/>
-        </w:rPr>
-        <w:t>(</w:t>
-      </w:r>
-      <w:proofErr w:type="gramEnd"/>
-      <w:r>
-        <w:rPr>
-          <w:rFonts w:ascii="Times New Roman" w:eastAsia="Times New Roman" w:hAnsi="Times New Roman" w:cs="Times New Roman"/>
-          <w:sz w:val="28"/>
-          <w:szCs w:val="28"/>
-        </w:rPr>
-        <w:t>) function uses a stack of strings to store operands while converting an infix expression to a postfix expression. The infix string is parsed pushing operations onto the stack based on the rules given and popping the elements when needed. After processing, remaining elements in the stack are appended to an output string.</w:t>
+      <w:r>
+        <w:rPr>
+          <w:rFonts w:ascii="Times New Roman" w:eastAsia="Times New Roman" w:hAnsi="Times New Roman" w:cs="Times New Roman"/>
+          <w:sz w:val="28"/>
+          <w:szCs w:val="28"/>
+        </w:rPr>
+        <w:t>postfix() function uses a stack of strings to store operands while converting an infix expression to a postfix expression. The infix string is parsed pushing operations onto the stack based on the rules given and popping the elements when needed. After processing, remaining elements in the stack are appended to an output string.</w:t>
       </w:r>
     </w:p>
     <w:p>
@@ -2467,16 +1799,16 @@
       <w:pPr>
         <w:rPr>
           <w:rFonts w:ascii="Times New Roman" w:eastAsia="Times New Roman" w:hAnsi="Times New Roman" w:cs="Times New Roman"/>
-          <w:sz w:val="28"/>
-          <w:szCs w:val="28"/>
+          <w:sz w:val="30"/>
+          <w:szCs w:val="30"/>
           <w:u w:val="single"/>
         </w:rPr>
       </w:pPr>
       <w:r>
         <w:rPr>
           <w:rFonts w:ascii="Times New Roman" w:eastAsia="Times New Roman" w:hAnsi="Times New Roman" w:cs="Times New Roman"/>
-          <w:sz w:val="28"/>
-          <w:szCs w:val="28"/>
+          <w:sz w:val="30"/>
+          <w:szCs w:val="30"/>
           <w:u w:val="single"/>
         </w:rPr>
         <w:t>Test Case #1:</w:t>
@@ -2525,9 +1857,9 @@
           <w14:ligatures w14:val="standardContextual"/>
         </w:rPr>
         <w:drawing>
-          <wp:inline distT="0" distB="0" distL="0" distR="0" wp14:anchorId="40D882FB" wp14:editId="23F24121">
-            <wp:extent cx="3665220" cy="2092411"/>
-            <wp:effectExtent l="0" t="0" r="0" b="3175"/>
+          <wp:inline distT="0" distB="0" distL="0" distR="0" wp14:anchorId="40D882FB" wp14:editId="029EB15D">
+            <wp:extent cx="3681754" cy="2101850"/>
+            <wp:effectExtent l="0" t="0" r="0" b="0"/>
             <wp:docPr id="2109500296" name="Picture 1" descr="A black background with white text&#10;&#10;Description automatically generated"/>
             <wp:cNvGraphicFramePr>
               <a:graphicFrameLocks xmlns:a="http://schemas.openxmlformats.org/drawingml/2006/main" noChangeAspect="1"/>
@@ -2554,7 +1886,7 @@
                   <pic:spPr>
                     <a:xfrm>
                       <a:off x="0" y="0"/>
-                      <a:ext cx="3706202" cy="2115807"/>
+                      <a:ext cx="3728856" cy="2128740"/>
                     </a:xfrm>
                     <a:prstGeom prst="rect">
                       <a:avLst/>
@@ -2637,9 +1969,9 @@
           <w14:ligatures w14:val="standardContextual"/>
         </w:rPr>
         <w:drawing>
-          <wp:inline distT="0" distB="0" distL="0" distR="0" wp14:anchorId="0620B93A" wp14:editId="45963A92">
-            <wp:extent cx="5943600" cy="2038985"/>
-            <wp:effectExtent l="0" t="0" r="0" b="0"/>
+          <wp:inline distT="0" distB="0" distL="0" distR="0" wp14:anchorId="0620B93A" wp14:editId="2B15B52C">
+            <wp:extent cx="6737350" cy="2463800"/>
+            <wp:effectExtent l="0" t="0" r="6350" b="0"/>
             <wp:docPr id="70037744" name="Picture 2" descr="A computer screen shot of a computer screen&#10;&#10;Description automatically generated"/>
             <wp:cNvGraphicFramePr>
               <a:graphicFrameLocks xmlns:a="http://schemas.openxmlformats.org/drawingml/2006/main" noChangeAspect="1"/>
@@ -2666,7 +1998,7 @@
                   <pic:spPr>
                     <a:xfrm>
                       <a:off x="0" y="0"/>
-                      <a:ext cx="5943600" cy="2038985"/>
+                      <a:ext cx="6785355" cy="2481355"/>
                     </a:xfrm>
                     <a:prstGeom prst="rect">
                       <a:avLst/>
@@ -2726,11 +2058,10 @@
       <w:r>
         <w:rPr>
           <w:rFonts w:ascii="Times New Roman" w:eastAsia="Times New Roman" w:hAnsi="Times New Roman" w:cs="Times New Roman"/>
-          <w:sz w:val="28"/>
-          <w:szCs w:val="28"/>
+          <w:sz w:val="30"/>
+          <w:szCs w:val="30"/>
           <w:u w:val="single"/>
         </w:rPr>
-        <w:lastRenderedPageBreak/>
         <w:t>Test Case #2:</w:t>
       </w:r>
       <w:r>
@@ -2897,9 +2228,9 @@
           <w14:ligatures w14:val="standardContextual"/>
         </w:rPr>
         <w:drawing>
-          <wp:inline distT="0" distB="0" distL="0" distR="0" wp14:anchorId="6FFEFCF0" wp14:editId="172794B2">
-            <wp:extent cx="5943600" cy="1807845"/>
-            <wp:effectExtent l="0" t="0" r="0" b="1905"/>
+          <wp:inline distT="0" distB="0" distL="0" distR="0" wp14:anchorId="6FFEFCF0" wp14:editId="2E4CB5C5">
+            <wp:extent cx="6624955" cy="2343150"/>
+            <wp:effectExtent l="0" t="0" r="4445" b="0"/>
             <wp:docPr id="636925081" name="Picture 4" descr="A black screen with white text&#10;&#10;Description automatically generated"/>
             <wp:cNvGraphicFramePr>
               <a:graphicFrameLocks xmlns:a="http://schemas.openxmlformats.org/drawingml/2006/main" noChangeAspect="1"/>
@@ -2926,7 +2257,7 @@
                   <pic:spPr>
                     <a:xfrm>
                       <a:off x="0" y="0"/>
-                      <a:ext cx="5943600" cy="1807845"/>
+                      <a:ext cx="6667991" cy="2358371"/>
                     </a:xfrm>
                     <a:prstGeom prst="rect">
                       <a:avLst/>
@@ -2960,51 +2291,6 @@
     <w:p>
       <w:pPr>
         <w:rPr>
-          <w:rFonts w:ascii="Times New Roman" w:eastAsia="Times New Roman" w:hAnsi="Times New Roman" w:cs="Times New Roman"/>
-          <w:sz w:val="28"/>
-          <w:szCs w:val="28"/>
-        </w:rPr>
-      </w:pPr>
-    </w:p>
-    <w:p>
-      <w:pPr>
-        <w:rPr>
-          <w:rFonts w:ascii="Times New Roman" w:eastAsia="Times New Roman" w:hAnsi="Times New Roman" w:cs="Times New Roman"/>
-          <w:sz w:val="28"/>
-          <w:szCs w:val="28"/>
-        </w:rPr>
-      </w:pPr>
-    </w:p>
-    <w:p>
-      <w:pPr>
-        <w:rPr>
-          <w:rFonts w:ascii="Times New Roman" w:eastAsia="Times New Roman" w:hAnsi="Times New Roman" w:cs="Times New Roman"/>
-          <w:sz w:val="28"/>
-          <w:szCs w:val="28"/>
-        </w:rPr>
-      </w:pPr>
-    </w:p>
-    <w:p>
-      <w:pPr>
-        <w:rPr>
-          <w:rFonts w:ascii="Times New Roman" w:eastAsia="Times New Roman" w:hAnsi="Times New Roman" w:cs="Times New Roman"/>
-          <w:sz w:val="28"/>
-          <w:szCs w:val="28"/>
-        </w:rPr>
-      </w:pPr>
-    </w:p>
-    <w:p>
-      <w:pPr>
-        <w:rPr>
-          <w:rFonts w:ascii="Times New Roman" w:eastAsia="Times New Roman" w:hAnsi="Times New Roman" w:cs="Times New Roman"/>
-          <w:sz w:val="28"/>
-          <w:szCs w:val="28"/>
-        </w:rPr>
-      </w:pPr>
-    </w:p>
-    <w:p>
-      <w:pPr>
-        <w:rPr>
           <w:rFonts w:ascii="Times New Roman" w:hAnsi="Times New Roman" w:cs="Times New Roman"/>
           <w:b/>
           <w:bCs/>
@@ -3108,7 +2394,6 @@
           <w:szCs w:val="32"/>
         </w:rPr>
       </w:pPr>
-      <w:proofErr w:type="spellStart"/>
       <w:r>
         <w:rPr>
           <w:rFonts w:ascii="Times New Roman" w:hAnsi="Times New Roman" w:cs="Times New Roman"/>
@@ -3119,7 +2404,6 @@
         </w:rPr>
         <w:t>Expression_Parser.h</w:t>
       </w:r>
-      <w:proofErr w:type="spellEnd"/>
       <w:r>
         <w:rPr>
           <w:rFonts w:ascii="Times New Roman" w:hAnsi="Times New Roman" w:cs="Times New Roman"/>
@@ -3136,25 +2420,7 @@
           <w:sz w:val="28"/>
           <w:szCs w:val="28"/>
         </w:rPr>
-        <w:t xml:space="preserve"> Implemented the </w:t>
-      </w:r>
-      <w:proofErr w:type="spellStart"/>
-      <w:r>
-        <w:rPr>
-          <w:rFonts w:ascii="Times New Roman" w:hAnsi="Times New Roman" w:cs="Times New Roman"/>
-          <w:sz w:val="28"/>
-          <w:szCs w:val="28"/>
-        </w:rPr>
-        <w:t>Expression_Parser</w:t>
-      </w:r>
-      <w:proofErr w:type="spellEnd"/>
-      <w:r>
-        <w:rPr>
-          <w:rFonts w:ascii="Times New Roman" w:hAnsi="Times New Roman" w:cs="Times New Roman"/>
-          <w:sz w:val="28"/>
-          <w:szCs w:val="28"/>
-        </w:rPr>
-        <w:t xml:space="preserve"> class, responsible for parsing infix expressions and evaluating the result. Defined method for parsing and evaluating infix expressions, handling operator precedence</w:t>
+        <w:t xml:space="preserve"> Implemented the Expression_Parser class, responsible for parsing infix expressions and evaluating the result. Defined method for parsing and evaluating infix expressions, handling operator precedence</w:t>
       </w:r>
       <w:r>
         <w:rPr>
@@ -3170,25 +2436,7 @@
           <w:sz w:val="28"/>
           <w:szCs w:val="28"/>
         </w:rPr>
-        <w:t xml:space="preserve">Also, created the </w:t>
-      </w:r>
-      <w:proofErr w:type="spellStart"/>
-      <w:r>
-        <w:rPr>
-          <w:rFonts w:ascii="Times New Roman" w:hAnsi="Times New Roman" w:cs="Times New Roman"/>
-          <w:sz w:val="28"/>
-          <w:szCs w:val="28"/>
-        </w:rPr>
-        <w:t>handle_error</w:t>
-      </w:r>
-      <w:proofErr w:type="spellEnd"/>
-      <w:r>
-        <w:rPr>
-          <w:rFonts w:ascii="Times New Roman" w:hAnsi="Times New Roman" w:cs="Times New Roman"/>
-          <w:sz w:val="28"/>
-          <w:szCs w:val="28"/>
-        </w:rPr>
-        <w:t xml:space="preserve"> method for handling exceptions.</w:t>
+        <w:t>Also, created the handle_error method for handling exceptions.</w:t>
       </w:r>
     </w:p>
     <w:p>
@@ -3233,25 +2481,7 @@
           <w:sz w:val="28"/>
           <w:szCs w:val="28"/>
         </w:rPr>
-        <w:t xml:space="preserve"> Implemented all methods of the </w:t>
-      </w:r>
-      <w:proofErr w:type="spellStart"/>
-      <w:r>
-        <w:rPr>
-          <w:rFonts w:ascii="Times New Roman" w:hAnsi="Times New Roman" w:cs="Times New Roman"/>
-          <w:sz w:val="28"/>
-          <w:szCs w:val="28"/>
-        </w:rPr>
-        <w:t>Expression_Parser</w:t>
-      </w:r>
-      <w:proofErr w:type="spellEnd"/>
-      <w:r>
-        <w:rPr>
-          <w:rFonts w:ascii="Times New Roman" w:hAnsi="Times New Roman" w:cs="Times New Roman"/>
-          <w:sz w:val="28"/>
-          <w:szCs w:val="28"/>
-        </w:rPr>
-        <w:t xml:space="preserve"> class. Developed algorithms for parsing infix expressions while maintaining their format for efficiency</w:t>
+        <w:t xml:space="preserve"> Implemented all methods of the Expression_Parser class. Developed algorithms for parsing infix expressions while maintaining their format for efficiency</w:t>
       </w:r>
       <w:r>
         <w:rPr>
@@ -3286,7 +2516,6 @@
           <w:szCs w:val="32"/>
         </w:rPr>
       </w:pPr>
-      <w:proofErr w:type="spellStart"/>
       <w:r>
         <w:rPr>
           <w:rFonts w:ascii="Times New Roman" w:hAnsi="Times New Roman" w:cs="Times New Roman"/>
@@ -3307,7 +2536,6 @@
         </w:rPr>
         <w:t>.h</w:t>
       </w:r>
-      <w:proofErr w:type="spellEnd"/>
       <w:r>
         <w:rPr>
           <w:rFonts w:ascii="Times New Roman" w:hAnsi="Times New Roman" w:cs="Times New Roman"/>
@@ -3332,43 +2560,7 @@
           <w:sz w:val="28"/>
           <w:szCs w:val="28"/>
         </w:rPr>
-        <w:t xml:space="preserve"> class called </w:t>
-      </w:r>
-      <w:proofErr w:type="spellStart"/>
-      <w:r>
-        <w:rPr>
-          <w:rFonts w:ascii="Times New Roman" w:hAnsi="Times New Roman" w:cs="Times New Roman"/>
-          <w:sz w:val="28"/>
-          <w:szCs w:val="28"/>
-        </w:rPr>
-        <w:t>Convert_to_postfix</w:t>
-      </w:r>
-      <w:proofErr w:type="spellEnd"/>
-      <w:r>
-        <w:rPr>
-          <w:rFonts w:ascii="Times New Roman" w:hAnsi="Times New Roman" w:cs="Times New Roman"/>
-          <w:sz w:val="28"/>
-          <w:szCs w:val="28"/>
-        </w:rPr>
-        <w:t xml:space="preserve"> with a method </w:t>
-      </w:r>
-      <w:proofErr w:type="spellStart"/>
-      <w:r>
-        <w:rPr>
-          <w:rFonts w:ascii="Times New Roman" w:hAnsi="Times New Roman" w:cs="Times New Roman"/>
-          <w:sz w:val="28"/>
-          <w:szCs w:val="28"/>
-        </w:rPr>
-        <w:t>infix_to_postfix</w:t>
-      </w:r>
-      <w:proofErr w:type="spellEnd"/>
-      <w:r>
-        <w:rPr>
-          <w:rFonts w:ascii="Times New Roman" w:hAnsi="Times New Roman" w:cs="Times New Roman"/>
-          <w:sz w:val="28"/>
-          <w:szCs w:val="28"/>
-        </w:rPr>
-        <w:t xml:space="preserve"> to convert infix expression to postfix notation.</w:t>
+        <w:t xml:space="preserve"> class called Convert_to_postfix with a method infix_to_postfix to convert infix expression to postfix notation.</w:t>
       </w:r>
     </w:p>
     <w:p>
@@ -3403,43 +2595,7 @@
           <w:sz w:val="28"/>
           <w:szCs w:val="28"/>
         </w:rPr>
-        <w:t xml:space="preserve"> Implemented the functionalities declared in the header file for the </w:t>
-      </w:r>
-      <w:proofErr w:type="spellStart"/>
-      <w:r>
-        <w:rPr>
-          <w:rFonts w:ascii="Times New Roman" w:hAnsi="Times New Roman" w:cs="Times New Roman"/>
-          <w:sz w:val="28"/>
-          <w:szCs w:val="28"/>
-        </w:rPr>
-        <w:t>Convert_to_postfix</w:t>
-      </w:r>
-      <w:proofErr w:type="spellEnd"/>
-      <w:r>
-        <w:rPr>
-          <w:rFonts w:ascii="Times New Roman" w:hAnsi="Times New Roman" w:cs="Times New Roman"/>
-          <w:sz w:val="28"/>
-          <w:szCs w:val="28"/>
-        </w:rPr>
-        <w:t xml:space="preserve"> class. This implementation includes the constructor and destructor for the class, as well as the </w:t>
-      </w:r>
-      <w:proofErr w:type="spellStart"/>
-      <w:r>
-        <w:rPr>
-          <w:rFonts w:ascii="Times New Roman" w:hAnsi="Times New Roman" w:cs="Times New Roman"/>
-          <w:sz w:val="28"/>
-          <w:szCs w:val="28"/>
-        </w:rPr>
-        <w:t>infix_to_postfix</w:t>
-      </w:r>
-      <w:proofErr w:type="spellEnd"/>
-      <w:r>
-        <w:rPr>
-          <w:rFonts w:ascii="Times New Roman" w:hAnsi="Times New Roman" w:cs="Times New Roman"/>
-          <w:sz w:val="28"/>
-          <w:szCs w:val="28"/>
-        </w:rPr>
-        <w:t xml:space="preserve"> method.</w:t>
+        <w:t xml:space="preserve"> Implemented the functionalities declared in the header file for the Convert_to_postfix class. This implementation includes the constructor and destructor for the class, as well as the infix_to_postfix method.</w:t>
       </w:r>
     </w:p>
     <w:p>
@@ -3458,71 +2614,23 @@
           <w:szCs w:val="32"/>
         </w:rPr>
       </w:pPr>
-      <w:proofErr w:type="spellStart"/>
-      <w:r>
-        <w:rPr>
-          <w:rFonts w:ascii="Times New Roman" w:hAnsi="Times New Roman" w:cs="Times New Roman"/>
-          <w:b/>
-          <w:bCs/>
-          <w:sz w:val="28"/>
-          <w:szCs w:val="28"/>
-        </w:rPr>
-        <w:t>Evaluate_postfix.h</w:t>
-      </w:r>
-      <w:proofErr w:type="spellEnd"/>
-      <w:r>
-        <w:rPr>
-          <w:rFonts w:ascii="Times New Roman" w:hAnsi="Times New Roman" w:cs="Times New Roman"/>
-          <w:b/>
-          <w:bCs/>
-          <w:sz w:val="28"/>
-          <w:szCs w:val="28"/>
-        </w:rPr>
-        <w:t xml:space="preserve">: </w:t>
-      </w:r>
-      <w:r>
-        <w:rPr>
-          <w:rFonts w:ascii="Times New Roman" w:hAnsi="Times New Roman" w:cs="Times New Roman"/>
-          <w:sz w:val="28"/>
-          <w:szCs w:val="28"/>
-        </w:rPr>
-        <w:t xml:space="preserve">Defined a class called </w:t>
-      </w:r>
-      <w:proofErr w:type="spellStart"/>
-      <w:r>
-        <w:rPr>
-          <w:rFonts w:ascii="Times New Roman" w:hAnsi="Times New Roman" w:cs="Times New Roman"/>
-          <w:sz w:val="28"/>
-          <w:szCs w:val="28"/>
-        </w:rPr>
-        <w:t>Evaluate_postfix</w:t>
-      </w:r>
-      <w:proofErr w:type="spellEnd"/>
-      <w:r>
-        <w:rPr>
-          <w:rFonts w:ascii="Times New Roman" w:hAnsi="Times New Roman" w:cs="Times New Roman"/>
-          <w:sz w:val="28"/>
-          <w:szCs w:val="28"/>
-        </w:rPr>
-        <w:t xml:space="preserve"> with a method </w:t>
-      </w:r>
-      <w:proofErr w:type="spellStart"/>
-      <w:r>
-        <w:rPr>
-          <w:rFonts w:ascii="Times New Roman" w:hAnsi="Times New Roman" w:cs="Times New Roman"/>
-          <w:sz w:val="28"/>
-          <w:szCs w:val="28"/>
-        </w:rPr>
-        <w:t>postfix_evaluator</w:t>
-      </w:r>
-      <w:proofErr w:type="spellEnd"/>
-      <w:r>
-        <w:rPr>
-          <w:rFonts w:ascii="Times New Roman" w:hAnsi="Times New Roman" w:cs="Times New Roman"/>
-          <w:sz w:val="28"/>
-          <w:szCs w:val="28"/>
-        </w:rPr>
-        <w:t xml:space="preserve"> to evaluate postfix expression.</w:t>
+      <w:r>
+        <w:rPr>
+          <w:rFonts w:ascii="Times New Roman" w:hAnsi="Times New Roman" w:cs="Times New Roman"/>
+          <w:b/>
+          <w:bCs/>
+          <w:sz w:val="28"/>
+          <w:szCs w:val="28"/>
+        </w:rPr>
+        <w:t xml:space="preserve">Evaluate_postfix.h: </w:t>
+      </w:r>
+      <w:r>
+        <w:rPr>
+          <w:rFonts w:ascii="Times New Roman" w:hAnsi="Times New Roman" w:cs="Times New Roman"/>
+          <w:sz w:val="28"/>
+          <w:szCs w:val="28"/>
+        </w:rPr>
+        <w:t>Defined a class called Evaluate_postfix with a method postfix_evaluator to evaluate postfix expression.</w:t>
       </w:r>
     </w:p>
     <w:p>
@@ -3577,43 +2685,7 @@
           <w:sz w:val="28"/>
           <w:szCs w:val="28"/>
         </w:rPr>
-        <w:t xml:space="preserve">Implemented the functionalities specified in the </w:t>
-      </w:r>
-      <w:proofErr w:type="spellStart"/>
-      <w:r>
-        <w:rPr>
-          <w:rFonts w:ascii="Times New Roman" w:hAnsi="Times New Roman" w:cs="Times New Roman"/>
-          <w:sz w:val="28"/>
-          <w:szCs w:val="28"/>
-        </w:rPr>
-        <w:t>Evaluate_postfix</w:t>
-      </w:r>
-      <w:proofErr w:type="spellEnd"/>
-      <w:r>
-        <w:rPr>
-          <w:rFonts w:ascii="Times New Roman" w:hAnsi="Times New Roman" w:cs="Times New Roman"/>
-          <w:sz w:val="28"/>
-          <w:szCs w:val="28"/>
-        </w:rPr>
-        <w:t xml:space="preserve"> header file. This implementation includes the constructor and destructor for the class, along with the </w:t>
-      </w:r>
-      <w:proofErr w:type="spellStart"/>
-      <w:r>
-        <w:rPr>
-          <w:rFonts w:ascii="Times New Roman" w:hAnsi="Times New Roman" w:cs="Times New Roman"/>
-          <w:sz w:val="28"/>
-          <w:szCs w:val="28"/>
-        </w:rPr>
-        <w:t>postfix_evaluator</w:t>
-      </w:r>
-      <w:proofErr w:type="spellEnd"/>
-      <w:r>
-        <w:rPr>
-          <w:rFonts w:ascii="Times New Roman" w:hAnsi="Times New Roman" w:cs="Times New Roman"/>
-          <w:sz w:val="28"/>
-          <w:szCs w:val="28"/>
-        </w:rPr>
-        <w:t xml:space="preserve"> method, which evaluates postfix expression to produce numeric outcomes.</w:t>
+        <w:t>Implemented the functionalities specified in the Evaluate_postfix header file. This implementation includes the constructor and destructor for the class, along with the postfix_evaluator method, which evaluates postfix expression to produce numeric outcomes.</w:t>
       </w:r>
     </w:p>
     <w:p>
@@ -3676,43 +2748,7 @@
           <w:sz w:val="28"/>
           <w:szCs w:val="28"/>
         </w:rPr>
-        <w:t xml:space="preserve"> logic to read infix expressions from an input file, parser and evaluate each expression using the </w:t>
-      </w:r>
-      <w:proofErr w:type="spellStart"/>
-      <w:r>
-        <w:rPr>
-          <w:rFonts w:ascii="Times New Roman" w:hAnsi="Times New Roman" w:cs="Times New Roman"/>
-          <w:sz w:val="28"/>
-          <w:szCs w:val="28"/>
-        </w:rPr>
-        <w:t>Expression_Parser</w:t>
-      </w:r>
-      <w:proofErr w:type="spellEnd"/>
-      <w:r>
-        <w:rPr>
-          <w:rFonts w:ascii="Times New Roman" w:hAnsi="Times New Roman" w:cs="Times New Roman"/>
-          <w:sz w:val="28"/>
-          <w:szCs w:val="28"/>
-        </w:rPr>
-        <w:t xml:space="preserve"> </w:t>
-      </w:r>
-      <w:proofErr w:type="gramStart"/>
-      <w:r>
-        <w:rPr>
-          <w:rFonts w:ascii="Times New Roman" w:hAnsi="Times New Roman" w:cs="Times New Roman"/>
-          <w:sz w:val="28"/>
-          <w:szCs w:val="28"/>
-        </w:rPr>
-        <w:t>class, and</w:t>
-      </w:r>
-      <w:proofErr w:type="gramEnd"/>
-      <w:r>
-        <w:rPr>
-          <w:rFonts w:ascii="Times New Roman" w:hAnsi="Times New Roman" w:cs="Times New Roman"/>
-          <w:sz w:val="28"/>
-          <w:szCs w:val="28"/>
-        </w:rPr>
-        <w:t xml:space="preserve"> display the result to the console.</w:t>
+        <w:t xml:space="preserve"> logic to read infix expressions from an input file, parser and evaluate each expression using the Expression_Parser class, and display the result to the console.</w:t>
       </w:r>
       <w:r>
         <w:rPr>
@@ -4146,43 +3182,7 @@
           <w:sz w:val="28"/>
           <w:szCs w:val="28"/>
         </w:rPr>
-        <w:t xml:space="preserve">: Added in-line comments to the </w:t>
-      </w:r>
-      <w:proofErr w:type="spellStart"/>
-      <w:r>
-        <w:rPr>
-          <w:rFonts w:ascii="Times New Roman" w:hAnsi="Times New Roman" w:cs="Times New Roman"/>
-          <w:sz w:val="28"/>
-          <w:szCs w:val="28"/>
-        </w:rPr>
-        <w:t>convert_to_postfix</w:t>
-      </w:r>
-      <w:proofErr w:type="spellEnd"/>
-      <w:r>
-        <w:rPr>
-          <w:rFonts w:ascii="Times New Roman" w:hAnsi="Times New Roman" w:cs="Times New Roman"/>
-          <w:sz w:val="28"/>
-          <w:szCs w:val="28"/>
-        </w:rPr>
-        <w:t xml:space="preserve"> and </w:t>
-      </w:r>
-      <w:proofErr w:type="spellStart"/>
-      <w:r>
-        <w:rPr>
-          <w:rFonts w:ascii="Times New Roman" w:hAnsi="Times New Roman" w:cs="Times New Roman"/>
-          <w:sz w:val="28"/>
-          <w:szCs w:val="28"/>
-        </w:rPr>
-        <w:t>evaluate_postfix</w:t>
-      </w:r>
-      <w:proofErr w:type="spellEnd"/>
-      <w:r>
-        <w:rPr>
-          <w:rFonts w:ascii="Times New Roman" w:hAnsi="Times New Roman" w:cs="Times New Roman"/>
-          <w:sz w:val="28"/>
-          <w:szCs w:val="28"/>
-        </w:rPr>
-        <w:t xml:space="preserve"> files, improving code readability and comprehension of team members. </w:t>
+        <w:t xml:space="preserve">: Added in-line comments to the convert_to_postfix and evaluate_postfix files, improving code readability and comprehension of team members. </w:t>
       </w:r>
     </w:p>
     <w:p>
@@ -4477,25 +3477,7 @@
           <w:sz w:val="28"/>
           <w:szCs w:val="28"/>
         </w:rPr>
-        <w:t xml:space="preserve">providing valuable input on system design, discussing project </w:t>
-      </w:r>
-      <w:proofErr w:type="gramStart"/>
-      <w:r>
-        <w:rPr>
-          <w:rFonts w:ascii="Times New Roman" w:hAnsi="Times New Roman" w:cs="Times New Roman"/>
-          <w:sz w:val="28"/>
-          <w:szCs w:val="28"/>
-        </w:rPr>
-        <w:t>progress</w:t>
-      </w:r>
-      <w:proofErr w:type="gramEnd"/>
-      <w:r>
-        <w:rPr>
-          <w:rFonts w:ascii="Times New Roman" w:hAnsi="Times New Roman" w:cs="Times New Roman"/>
-          <w:sz w:val="28"/>
-          <w:szCs w:val="28"/>
-        </w:rPr>
-        <w:t xml:space="preserve"> and </w:t>
+        <w:t xml:space="preserve">providing valuable input on system design, discussing project progress and </w:t>
       </w:r>
       <w:r>
         <w:rPr>
@@ -4616,25 +3598,7 @@
           <w:sz w:val="28"/>
           <w:szCs w:val="28"/>
         </w:rPr>
-        <w:t xml:space="preserve">Improve the parser to support additional operators and functions, this could mean implementing more logic </w:t>
-      </w:r>
-      <w:proofErr w:type="gramStart"/>
-      <w:r>
-        <w:rPr>
-          <w:rFonts w:ascii="Times New Roman" w:eastAsia="Times New Roman" w:hAnsi="Times New Roman" w:cs="Times New Roman"/>
-          <w:sz w:val="28"/>
-          <w:szCs w:val="28"/>
-        </w:rPr>
-        <w:t>in order for</w:t>
-      </w:r>
-      <w:proofErr w:type="gramEnd"/>
-      <w:r>
-        <w:rPr>
-          <w:rFonts w:ascii="Times New Roman" w:eastAsia="Times New Roman" w:hAnsi="Times New Roman" w:cs="Times New Roman"/>
-          <w:sz w:val="28"/>
-          <w:szCs w:val="28"/>
-        </w:rPr>
-        <w:t xml:space="preserve"> the program to receive various new mathematical, logical, or bitwise operators.</w:t>
+        <w:t>Improve the parser to support additional operators and functions, this could mean implementing more logic in order for the program to receive various new mathematical, logical, or bitwise operators.</w:t>
       </w:r>
     </w:p>
     <w:p>
@@ -4853,34 +3817,19 @@
           <w:sz w:val="28"/>
           <w:szCs w:val="28"/>
         </w:rPr>
-        <w:t xml:space="preserve">Having an in-depth error recovery mechanism </w:t>
-      </w:r>
-      <w:proofErr w:type="gramStart"/>
-      <w:r>
-        <w:rPr>
-          <w:rFonts w:ascii="Times New Roman" w:eastAsia="Times New Roman" w:hAnsi="Times New Roman" w:cs="Times New Roman"/>
-          <w:sz w:val="28"/>
-          <w:szCs w:val="28"/>
-        </w:rPr>
-        <w:t>in order to</w:t>
-      </w:r>
-      <w:proofErr w:type="gramEnd"/>
-      <w:r>
-        <w:rPr>
-          <w:rFonts w:ascii="Times New Roman" w:eastAsia="Times New Roman" w:hAnsi="Times New Roman" w:cs="Times New Roman"/>
-          <w:sz w:val="28"/>
-          <w:szCs w:val="28"/>
-        </w:rPr>
-        <w:t xml:space="preserve"> gracefully handle syntax errors in expressions and provide valuable feedback to users without instantly terminating parsing.</w:t>
-      </w:r>
-      <w:r>
-        <w:rPr>
-          <w:rFonts w:ascii="Times New Roman" w:eastAsia="Times New Roman" w:hAnsi="Times New Roman" w:cs="Times New Roman"/>
-          <w:sz w:val="28"/>
-          <w:szCs w:val="28"/>
-        </w:rPr>
-        <w:br/>
-      </w:r>
+        <w:t>Having an in-depth error recovery mechanism in order to gracefully handle syntax errors in expressions and provide valuable feedback to users without instantly terminating parsing.</w:t>
+      </w:r>
+    </w:p>
+    <w:p>
+      <w:pPr>
+        <w:pStyle w:val="ListParagraph"/>
+        <w:spacing w:line="276" w:lineRule="auto"/>
+        <w:rPr>
+          <w:rFonts w:ascii="Times New Roman" w:eastAsia="Times New Roman" w:hAnsi="Times New Roman" w:cs="Times New Roman"/>
+          <w:sz w:val="32"/>
+          <w:szCs w:val="32"/>
+        </w:rPr>
+      </w:pPr>
     </w:p>
     <w:p>
       <w:pPr>
@@ -4892,39 +3841,19 @@
         <w:spacing w:line="276" w:lineRule="auto"/>
         <w:rPr>
           <w:rFonts w:ascii="Times New Roman" w:eastAsia="Times New Roman" w:hAnsi="Times New Roman" w:cs="Times New Roman"/>
-          <w:b/>
-          <w:bCs/>
-          <w:sz w:val="32"/>
-          <w:szCs w:val="32"/>
-        </w:rPr>
-      </w:pPr>
-      <w:r>
-        <w:rPr>
-          <w:rFonts w:ascii="Times New Roman" w:eastAsia="Times New Roman" w:hAnsi="Times New Roman" w:cs="Times New Roman"/>
-          <w:b/>
-          <w:bCs/>
-          <w:sz w:val="32"/>
-          <w:szCs w:val="32"/>
-        </w:rPr>
-        <w:t>Support for floating-point numbers:</w:t>
-      </w:r>
-      <w:r>
-        <w:rPr>
-          <w:rFonts w:ascii="Times New Roman" w:eastAsia="Times New Roman" w:hAnsi="Times New Roman" w:cs="Times New Roman"/>
-          <w:b/>
-          <w:bCs/>
-          <w:sz w:val="32"/>
-          <w:szCs w:val="32"/>
-        </w:rPr>
-        <w:br/>
-      </w:r>
-      <w:r>
-        <w:rPr>
-          <w:rFonts w:ascii="Times New Roman" w:eastAsia="Times New Roman" w:hAnsi="Times New Roman" w:cs="Times New Roman"/>
-          <w:sz w:val="28"/>
-          <w:szCs w:val="28"/>
-        </w:rPr>
-        <w:t>Enhancing the parser to support floating-point numbers would make it more powerful and more useful for a wider range of applications.</w:t>
+          <w:sz w:val="32"/>
+          <w:szCs w:val="32"/>
+        </w:rPr>
+      </w:pPr>
+      <w:r>
+        <w:rPr>
+          <w:rFonts w:ascii="Times New Roman" w:eastAsia="Times New Roman" w:hAnsi="Times New Roman" w:cs="Times New Roman"/>
+          <w:b/>
+          <w:bCs/>
+          <w:sz w:val="32"/>
+          <w:szCs w:val="32"/>
+        </w:rPr>
+        <w:t>Database Integration:</w:t>
       </w:r>
     </w:p>
     <w:p>
@@ -4933,8 +3862,33 @@
         <w:spacing w:line="276" w:lineRule="auto"/>
         <w:rPr>
           <w:rFonts w:ascii="Times New Roman" w:eastAsia="Times New Roman" w:hAnsi="Times New Roman" w:cs="Times New Roman"/>
-          <w:b/>
-          <w:bCs/>
+          <w:sz w:val="28"/>
+          <w:szCs w:val="28"/>
+        </w:rPr>
+      </w:pPr>
+      <w:r>
+        <w:rPr>
+          <w:rFonts w:ascii="Times New Roman" w:eastAsia="Times New Roman" w:hAnsi="Times New Roman" w:cs="Times New Roman"/>
+          <w:sz w:val="28"/>
+          <w:szCs w:val="28"/>
+        </w:rPr>
+        <w:t>Integrating a database system into the application to store</w:t>
+      </w:r>
+      <w:r>
+        <w:rPr>
+          <w:rFonts w:ascii="Times New Roman" w:eastAsia="Times New Roman" w:hAnsi="Times New Roman" w:cs="Times New Roman"/>
+          <w:sz w:val="28"/>
+          <w:szCs w:val="28"/>
+        </w:rPr>
+        <w:t xml:space="preserve"> and manage expression data, user preferences and evaluation results. This integration can provide advantages such as persistence, scalability and data management capabilities.</w:t>
+      </w:r>
+    </w:p>
+    <w:p>
+      <w:pPr>
+        <w:pStyle w:val="ListParagraph"/>
+        <w:spacing w:line="276" w:lineRule="auto"/>
+        <w:rPr>
+          <w:rFonts w:ascii="Times New Roman" w:eastAsia="Times New Roman" w:hAnsi="Times New Roman" w:cs="Times New Roman"/>
           <w:sz w:val="32"/>
           <w:szCs w:val="32"/>
         </w:rPr>
@@ -4950,19 +3904,40 @@
         <w:spacing w:line="276" w:lineRule="auto"/>
         <w:rPr>
           <w:rFonts w:ascii="Times New Roman" w:eastAsia="Times New Roman" w:hAnsi="Times New Roman" w:cs="Times New Roman"/>
-          <w:sz w:val="28"/>
-          <w:szCs w:val="28"/>
-        </w:rPr>
-      </w:pPr>
-      <w:r>
-        <w:rPr>
-          <w:rFonts w:ascii="Times New Roman" w:eastAsia="Times New Roman" w:hAnsi="Times New Roman" w:cs="Times New Roman"/>
-          <w:b/>
-          <w:bCs/>
-          <w:sz w:val="32"/>
-          <w:szCs w:val="32"/>
-        </w:rPr>
-        <w:t>Variable Support:</w:t>
+          <w:b/>
+          <w:bCs/>
+          <w:sz w:val="32"/>
+          <w:szCs w:val="32"/>
+        </w:rPr>
+      </w:pPr>
+      <w:r>
+        <w:rPr>
+          <w:rFonts w:ascii="Times New Roman" w:eastAsia="Times New Roman" w:hAnsi="Times New Roman" w:cs="Times New Roman"/>
+          <w:b/>
+          <w:bCs/>
+          <w:sz w:val="32"/>
+          <w:szCs w:val="32"/>
+        </w:rPr>
+        <w:t xml:space="preserve">Graphical User Interface (GUI): </w:t>
+      </w:r>
+    </w:p>
+    <w:p>
+      <w:pPr>
+        <w:pStyle w:val="ListParagraph"/>
+        <w:spacing w:line="276" w:lineRule="auto"/>
+        <w:rPr>
+          <w:rFonts w:ascii="Times New Roman" w:eastAsia="Times New Roman" w:hAnsi="Times New Roman" w:cs="Times New Roman"/>
+          <w:sz w:val="28"/>
+          <w:szCs w:val="28"/>
+        </w:rPr>
+      </w:pPr>
+      <w:r>
+        <w:rPr>
+          <w:rFonts w:ascii="Times New Roman" w:eastAsia="Times New Roman" w:hAnsi="Times New Roman" w:cs="Times New Roman"/>
+          <w:sz w:val="28"/>
+          <w:szCs w:val="28"/>
+        </w:rPr>
+        <w:t>Developing a GUI application to provide a user-friendly interface for inputting expressions, displaying the results and possibly visualizing the parsing and evaluating process.</w:t>
       </w:r>
       <w:r>
         <w:rPr>
@@ -4974,24 +3949,6 @@
         </w:rPr>
         <w:br/>
       </w:r>
-      <w:r>
-        <w:rPr>
-          <w:rFonts w:ascii="Times New Roman" w:eastAsia="Times New Roman" w:hAnsi="Times New Roman" w:cs="Times New Roman"/>
-          <w:sz w:val="28"/>
-          <w:szCs w:val="28"/>
-        </w:rPr>
-        <w:t>Extend the parser to support variables. This would allow users to define and use variables within expressions and enhance the utility of the parser.</w:t>
-      </w:r>
-    </w:p>
-    <w:p>
-      <w:pPr>
-        <w:pStyle w:val="ListParagraph"/>
-        <w:rPr>
-          <w:rFonts w:ascii="Times New Roman" w:eastAsia="Times New Roman" w:hAnsi="Times New Roman" w:cs="Times New Roman"/>
-          <w:sz w:val="28"/>
-          <w:szCs w:val="28"/>
-        </w:rPr>
-      </w:pPr>
     </w:p>
     <w:p>
       <w:pPr>
@@ -5003,37 +3960,51 @@
         <w:spacing w:line="276" w:lineRule="auto"/>
         <w:rPr>
           <w:rFonts w:ascii="Times New Roman" w:eastAsia="Times New Roman" w:hAnsi="Times New Roman" w:cs="Times New Roman"/>
-          <w:sz w:val="28"/>
-          <w:szCs w:val="28"/>
-        </w:rPr>
-      </w:pPr>
-      <w:r>
-        <w:rPr>
-          <w:rFonts w:ascii="Times New Roman" w:eastAsia="Times New Roman" w:hAnsi="Times New Roman" w:cs="Times New Roman"/>
-          <w:b/>
-          <w:bCs/>
-          <w:sz w:val="32"/>
-          <w:szCs w:val="32"/>
-        </w:rPr>
-        <w:t>Error Reporting:</w:t>
-      </w:r>
-      <w:r>
-        <w:rPr>
-          <w:rFonts w:ascii="Times New Roman" w:eastAsia="Times New Roman" w:hAnsi="Times New Roman" w:cs="Times New Roman"/>
-          <w:sz w:val="28"/>
-          <w:szCs w:val="28"/>
+          <w:b/>
+          <w:bCs/>
+          <w:sz w:val="32"/>
+          <w:szCs w:val="32"/>
+        </w:rPr>
+      </w:pPr>
+      <w:r>
+        <w:rPr>
+          <w:rFonts w:ascii="Times New Roman" w:eastAsia="Times New Roman" w:hAnsi="Times New Roman" w:cs="Times New Roman"/>
+          <w:b/>
+          <w:bCs/>
+          <w:sz w:val="32"/>
+          <w:szCs w:val="32"/>
+        </w:rPr>
+        <w:t>Support for floating-point numbers:</w:t>
+      </w:r>
+      <w:r>
+        <w:rPr>
+          <w:rFonts w:ascii="Times New Roman" w:eastAsia="Times New Roman" w:hAnsi="Times New Roman" w:cs="Times New Roman"/>
+          <w:b/>
+          <w:bCs/>
+          <w:sz w:val="32"/>
+          <w:szCs w:val="32"/>
         </w:rPr>
         <w:br/>
-        <w:t>Enhance the error handling to provide more informative error messages when encountering syntax errors or invalid expressions. This could also include suggestions for correcting the issues.</w:t>
-      </w:r>
-    </w:p>
-    <w:p>
-      <w:pPr>
-        <w:pStyle w:val="ListParagraph"/>
-        <w:rPr>
-          <w:rFonts w:ascii="Times New Roman" w:eastAsia="Times New Roman" w:hAnsi="Times New Roman" w:cs="Times New Roman"/>
-          <w:sz w:val="28"/>
-          <w:szCs w:val="28"/>
+      </w:r>
+      <w:r>
+        <w:rPr>
+          <w:rFonts w:ascii="Times New Roman" w:eastAsia="Times New Roman" w:hAnsi="Times New Roman" w:cs="Times New Roman"/>
+          <w:sz w:val="28"/>
+          <w:szCs w:val="28"/>
+        </w:rPr>
+        <w:t>Enhancing the parser to support floating-point numbers would make it more powerful and more useful for a wider range of applications.</w:t>
+      </w:r>
+    </w:p>
+    <w:p>
+      <w:pPr>
+        <w:pStyle w:val="ListParagraph"/>
+        <w:spacing w:line="276" w:lineRule="auto"/>
+        <w:rPr>
+          <w:rFonts w:ascii="Times New Roman" w:eastAsia="Times New Roman" w:hAnsi="Times New Roman" w:cs="Times New Roman"/>
+          <w:b/>
+          <w:bCs/>
+          <w:sz w:val="32"/>
+          <w:szCs w:val="32"/>
         </w:rPr>
       </w:pPr>
     </w:p>
@@ -5059,6 +4030,58 @@
           <w:sz w:val="32"/>
           <w:szCs w:val="32"/>
         </w:rPr>
+        <w:t>Variable Support:</w:t>
+      </w:r>
+      <w:r>
+        <w:rPr>
+          <w:rFonts w:ascii="Times New Roman" w:eastAsia="Times New Roman" w:hAnsi="Times New Roman" w:cs="Times New Roman"/>
+          <w:b/>
+          <w:bCs/>
+          <w:sz w:val="32"/>
+          <w:szCs w:val="32"/>
+        </w:rPr>
+        <w:br/>
+      </w:r>
+      <w:r>
+        <w:rPr>
+          <w:rFonts w:ascii="Times New Roman" w:eastAsia="Times New Roman" w:hAnsi="Times New Roman" w:cs="Times New Roman"/>
+          <w:sz w:val="28"/>
+          <w:szCs w:val="28"/>
+        </w:rPr>
+        <w:t>Extend the parser to support variables. This would allow users to define and use variables within expressions and enhance the utility of the parser.</w:t>
+      </w:r>
+    </w:p>
+    <w:p>
+      <w:pPr>
+        <w:rPr>
+          <w:rFonts w:ascii="Times New Roman" w:eastAsia="Times New Roman" w:hAnsi="Times New Roman" w:cs="Times New Roman"/>
+          <w:sz w:val="28"/>
+          <w:szCs w:val="28"/>
+        </w:rPr>
+      </w:pPr>
+    </w:p>
+    <w:p>
+      <w:pPr>
+        <w:pStyle w:val="ListParagraph"/>
+        <w:numPr>
+          <w:ilvl w:val="0"/>
+          <w:numId w:val="6"/>
+        </w:numPr>
+        <w:spacing w:line="276" w:lineRule="auto"/>
+        <w:rPr>
+          <w:rFonts w:ascii="Times New Roman" w:eastAsia="Times New Roman" w:hAnsi="Times New Roman" w:cs="Times New Roman"/>
+          <w:sz w:val="28"/>
+          <w:szCs w:val="28"/>
+        </w:rPr>
+      </w:pPr>
+      <w:r>
+        <w:rPr>
+          <w:rFonts w:ascii="Times New Roman" w:eastAsia="Times New Roman" w:hAnsi="Times New Roman" w:cs="Times New Roman"/>
+          <w:b/>
+          <w:bCs/>
+          <w:sz w:val="32"/>
+          <w:szCs w:val="32"/>
+        </w:rPr>
         <w:t>History Session:</w:t>
       </w:r>
       <w:r>
@@ -5068,25 +4091,7 @@
           <w:szCs w:val="28"/>
         </w:rPr>
         <w:br/>
-        <w:t xml:space="preserve">Implementing a history and session management would allow the users to </w:t>
-      </w:r>
-      <w:proofErr w:type="gramStart"/>
-      <w:r>
-        <w:rPr>
-          <w:rFonts w:ascii="Times New Roman" w:eastAsia="Times New Roman" w:hAnsi="Times New Roman" w:cs="Times New Roman"/>
-          <w:sz w:val="28"/>
-          <w:szCs w:val="28"/>
-        </w:rPr>
-        <w:t>refer back</w:t>
-      </w:r>
-      <w:proofErr w:type="gramEnd"/>
-      <w:r>
-        <w:rPr>
-          <w:rFonts w:ascii="Times New Roman" w:eastAsia="Times New Roman" w:hAnsi="Times New Roman" w:cs="Times New Roman"/>
-          <w:sz w:val="28"/>
-          <w:szCs w:val="28"/>
-        </w:rPr>
-        <w:t xml:space="preserve"> to previous calculations.</w:t>
+        <w:t>Implementing a history and session management would allow the users to refer back to previous calculations.</w:t>
       </w:r>
       <w:r>
         <w:rPr>
@@ -5096,55 +4101,6 @@
         </w:rPr>
         <w:br/>
       </w:r>
-    </w:p>
-    <w:p>
-      <w:pPr>
-        <w:rPr>
-          <w:rFonts w:ascii="Times New Roman" w:eastAsia="Times New Roman" w:hAnsi="Times New Roman" w:cs="Times New Roman"/>
-          <w:sz w:val="28"/>
-          <w:szCs w:val="28"/>
-        </w:rPr>
-      </w:pPr>
-    </w:p>
-    <w:p>
-      <w:pPr>
-        <w:rPr>
-          <w:rFonts w:ascii="Times New Roman" w:eastAsia="Times New Roman" w:hAnsi="Times New Roman" w:cs="Times New Roman"/>
-          <w:sz w:val="28"/>
-          <w:szCs w:val="28"/>
-        </w:rPr>
-      </w:pPr>
-    </w:p>
-    <w:p>
-      <w:pPr>
-        <w:pStyle w:val="ListParagraph"/>
-        <w:spacing w:line="240" w:lineRule="auto"/>
-        <w:rPr>
-          <w:rFonts w:ascii="Times New Roman" w:eastAsia="Times New Roman" w:hAnsi="Times New Roman" w:cs="Times New Roman"/>
-          <w:sz w:val="28"/>
-          <w:szCs w:val="28"/>
-        </w:rPr>
-      </w:pPr>
-    </w:p>
-    <w:p>
-      <w:pPr>
-        <w:pStyle w:val="ListParagraph"/>
-        <w:rPr>
-          <w:rFonts w:ascii="Times New Roman" w:eastAsia="Times New Roman" w:hAnsi="Times New Roman" w:cs="Times New Roman"/>
-          <w:sz w:val="28"/>
-          <w:szCs w:val="28"/>
-        </w:rPr>
-      </w:pPr>
-    </w:p>
-    <w:p>
-      <w:pPr>
-        <w:ind w:left="90"/>
-      </w:pPr>
-    </w:p>
-    <w:p>
-      <w:pPr>
-        <w:ind w:left="90"/>
-      </w:pPr>
     </w:p>
     <w:sectPr>
       <w:pgSz w:w="12240" w:h="15840"/>

</xml_diff>

<commit_message>
created a test case for a review and edited the project report
</commit_message>
<xml_diff>
--- a/Project folder/Project Report.docx
+++ b/Project folder/Project Report.docx
@@ -165,7 +165,23 @@
           <w:sz w:val="28"/>
           <w:szCs w:val="28"/>
         </w:rPr>
-        <w:t xml:space="preserve"> System that helps </w:t>
+        <w:t xml:space="preserve"> </w:t>
+      </w:r>
+      <w:r>
+        <w:rPr>
+          <w:rFonts w:ascii="Times New Roman" w:eastAsia="Times New Roman" w:hAnsi="Times New Roman" w:cs="Times New Roman"/>
+          <w:sz w:val="28"/>
+          <w:szCs w:val="28"/>
+        </w:rPr>
+        <w:t>s</w:t>
+      </w:r>
+      <w:r>
+        <w:rPr>
+          <w:rFonts w:ascii="Times New Roman" w:eastAsia="Times New Roman" w:hAnsi="Times New Roman" w:cs="Times New Roman"/>
+          <w:sz w:val="28"/>
+          <w:szCs w:val="28"/>
+        </w:rPr>
+        <w:t xml:space="preserve">ystem that helps </w:t>
       </w:r>
       <w:r>
         <w:rPr>
@@ -1969,9 +1985,9 @@
           <w14:ligatures w14:val="standardContextual"/>
         </w:rPr>
         <w:drawing>
-          <wp:inline distT="0" distB="0" distL="0" distR="0" wp14:anchorId="0620B93A" wp14:editId="2B15B52C">
-            <wp:extent cx="6737350" cy="2463800"/>
-            <wp:effectExtent l="0" t="0" r="6350" b="0"/>
+          <wp:inline distT="0" distB="0" distL="0" distR="0" wp14:anchorId="0620B93A" wp14:editId="2545CB1C">
+            <wp:extent cx="6633164" cy="2425700"/>
+            <wp:effectExtent l="0" t="0" r="0" b="0"/>
             <wp:docPr id="70037744" name="Picture 2" descr="A computer screen shot of a computer screen&#10;&#10;Description automatically generated"/>
             <wp:cNvGraphicFramePr>
               <a:graphicFrameLocks xmlns:a="http://schemas.openxmlformats.org/drawingml/2006/main" noChangeAspect="1"/>
@@ -1998,7 +2014,7 @@
                   <pic:spPr>
                     <a:xfrm>
                       <a:off x="0" y="0"/>
-                      <a:ext cx="6785355" cy="2481355"/>
+                      <a:ext cx="6694208" cy="2448024"/>
                     </a:xfrm>
                     <a:prstGeom prst="rect">
                       <a:avLst/>
@@ -2269,6 +2285,15 @@
           </wp:inline>
         </w:drawing>
       </w:r>
+    </w:p>
+    <w:p>
+      <w:pPr>
+        <w:rPr>
+          <w:rFonts w:ascii="Times New Roman" w:eastAsia="Times New Roman" w:hAnsi="Times New Roman" w:cs="Times New Roman"/>
+          <w:sz w:val="28"/>
+          <w:szCs w:val="28"/>
+        </w:rPr>
+      </w:pPr>
     </w:p>
     <w:p>
       <w:pPr>

</xml_diff>

<commit_message>
Added the project report pdf file
</commit_message>
<xml_diff>
--- a/Project folder/Project Report.docx
+++ b/Project folder/Project Report.docx
@@ -1932,6 +1932,14 @@
         <w:br/>
         <w:t>The expected output is a list of the evaluation results of these infix expressions. For the comparisons and logical and/or, the evaluation result is 1 for true, and 0 for false.</w:t>
       </w:r>
+      <w:r>
+        <w:rPr>
+          <w:rFonts w:ascii="Times New Roman" w:eastAsia="Times New Roman" w:hAnsi="Times New Roman" w:cs="Times New Roman"/>
+          <w:sz w:val="28"/>
+          <w:szCs w:val="28"/>
+        </w:rPr>
+        <w:t xml:space="preserve"> In the first example of the expression (4 == 7), the expected result in the output should be 0 because 4 is not equal to 7, making it false (0).</w:t>
+      </w:r>
     </w:p>
     <w:p>
       <w:pPr>
@@ -2026,15 +2034,6 @@
           </wp:inline>
         </w:drawing>
       </w:r>
-    </w:p>
-    <w:p>
-      <w:pPr>
-        <w:rPr>
-          <w:rFonts w:ascii="Times New Roman" w:eastAsia="Times New Roman" w:hAnsi="Times New Roman" w:cs="Times New Roman"/>
-          <w:sz w:val="28"/>
-          <w:szCs w:val="28"/>
-        </w:rPr>
-      </w:pPr>
     </w:p>
     <w:p>
       <w:pPr>

</xml_diff>

<commit_message>
Updated test case details.
</commit_message>
<xml_diff>
--- a/Project folder/Project Report.docx
+++ b/Project folder/Project Report.docx
@@ -1930,15 +1930,32 @@
           <w:szCs w:val="28"/>
         </w:rPr>
         <w:br/>
-        <w:t>The expected output is a list of the evaluation results of these infix expressions. For the comparisons and logical and/or, the evaluation result is 1 for true, and 0 for false.</w:t>
-      </w:r>
-      <w:r>
-        <w:rPr>
-          <w:rFonts w:ascii="Times New Roman" w:eastAsia="Times New Roman" w:hAnsi="Times New Roman" w:cs="Times New Roman"/>
-          <w:sz w:val="28"/>
-          <w:szCs w:val="28"/>
-        </w:rPr>
-        <w:t xml:space="preserve"> In the first example of the expression (4 == 7), the expected result in the output should be 0 because 4 is not equal to 7, making it false (0).</w:t>
+      </w:r>
+      <w:r>
+        <w:rPr>
+          <w:rFonts w:ascii="Times New Roman" w:eastAsia="Times New Roman" w:hAnsi="Times New Roman" w:cs="Times New Roman"/>
+          <w:sz w:val="28"/>
+          <w:szCs w:val="28"/>
+        </w:rPr>
+        <w:t xml:space="preserve">The expected output is a list of the evaluation results of these infix expressions. For the comparisons and logical and/or, the evaluation result is 1 for true, and 0 for false. For example, the first line in the input file is “4== 7”. Since 4 is not equal to 7, it is deemed </w:t>
+      </w:r>
+      <w:proofErr w:type="gramStart"/>
+      <w:r>
+        <w:rPr>
+          <w:rFonts w:ascii="Times New Roman" w:eastAsia="Times New Roman" w:hAnsi="Times New Roman" w:cs="Times New Roman"/>
+          <w:sz w:val="28"/>
+          <w:szCs w:val="28"/>
+        </w:rPr>
+        <w:t>false</w:t>
+      </w:r>
+      <w:proofErr w:type="gramEnd"/>
+      <w:r>
+        <w:rPr>
+          <w:rFonts w:ascii="Times New Roman" w:eastAsia="Times New Roman" w:hAnsi="Times New Roman" w:cs="Times New Roman"/>
+          <w:sz w:val="28"/>
+          <w:szCs w:val="28"/>
+        </w:rPr>
+        <w:t xml:space="preserve"> and the console output returns 0.</w:t>
       </w:r>
     </w:p>
     <w:p>

</xml_diff>